<commit_message>
Add World News Company relation
</commit_message>
<xml_diff>
--- a/диплом.docx
+++ b/диплом.docx
@@ -11608,7 +11608,7 @@
           <w:rFonts w:eastAsia="Calibri"/>
           <w:szCs w:val="22"/>
         </w:rPr>
-        <w:t>На основе проведенного анализа предметной области была спроектирована база данных, в которой будет храниться вся необходимая информация для разрабатываемой системы. Данная структура представлена на рисунке 3 в виде отдельных взаимосвязанных таблиц (</w:t>
+        <w:t>На основе проведенного анализа предметной области была спроектирована база данных, в которой будет храниться вся необходимая информация для разрабатываемой системы. Данная структура представлена в виде отдельных взаимосвязанных таблиц (</w:t>
       </w:r>
       <w:r>
         <w:rPr>
@@ -11635,26 +11635,17 @@
           <w:rFonts w:eastAsia="Calibri"/>
           <w:szCs w:val="22"/>
         </w:rPr>
+        <w:instrText xml:space="preserve"> \* MERGEFORMAT </w:instrText>
+      </w:r>
+      <w:r>
+        <w:rPr>
+          <w:rFonts w:eastAsia="Calibri"/>
+          <w:szCs w:val="22"/>
+        </w:rPr>
         <w:fldChar w:fldCharType="separate"/>
       </w:r>
       <w:r>
-        <w:rPr>
-          <w:rFonts w:eastAsia="Calibri"/>
-          <w:iCs/>
-          <w:sz w:val="24"/>
-          <w:szCs w:val="18"/>
-        </w:rPr>
-        <w:t xml:space="preserve">рисунок </w:t>
-      </w:r>
-      <w:r>
-        <w:rPr>
-          <w:rFonts w:eastAsia="Calibri"/>
-          <w:iCs/>
-          <w:noProof/>
-          <w:sz w:val="24"/>
-          <w:szCs w:val="18"/>
-        </w:rPr>
-        <w:t>6</w:t>
+        <w:t>рисунок 6</w:t>
       </w:r>
       <w:r>
         <w:rPr>
@@ -11669,6 +11660,537 @@
           <w:szCs w:val="22"/>
         </w:rPr>
         <w:t>).</w:t>
+      </w:r>
+    </w:p>
+    <w:p>
+      <w:pPr>
+        <w:contextualSpacing/>
+        <w:rPr>
+          <w:rFonts w:eastAsia="Calibri"/>
+          <w:szCs w:val="22"/>
+        </w:rPr>
+      </w:pPr>
+      <w:r>
+        <w:rPr>
+          <w:rFonts w:eastAsia="Calibri"/>
+          <w:szCs w:val="22"/>
+        </w:rPr>
+        <w:t>Таблица «</w:t>
+      </w:r>
+      <w:r>
+        <w:rPr>
+          <w:rFonts w:eastAsia="Calibri"/>
+          <w:szCs w:val="22"/>
+          <w:lang w:val="en-US"/>
+        </w:rPr>
+        <w:t>companies</w:t>
+      </w:r>
+      <w:r>
+        <w:rPr>
+          <w:rFonts w:eastAsia="Calibri"/>
+          <w:szCs w:val="22"/>
+        </w:rPr>
+        <w:t xml:space="preserve">» содержит в себе информацию о компании, </w:t>
+      </w:r>
+      <w:r>
+        <w:rPr>
+          <w:rFonts w:eastAsia="Calibri"/>
+          <w:szCs w:val="22"/>
+        </w:rPr>
+        <w:t>эмитент</w:t>
+      </w:r>
+      <w:r>
+        <w:rPr>
+          <w:rFonts w:eastAsia="Calibri"/>
+          <w:szCs w:val="22"/>
+        </w:rPr>
+        <w:t>е</w:t>
+      </w:r>
+      <w:r>
+        <w:rPr>
+          <w:rFonts w:eastAsia="Calibri"/>
+          <w:szCs w:val="22"/>
+        </w:rPr>
+        <w:t xml:space="preserve"> акций</w:t>
+      </w:r>
+      <w:r>
+        <w:rPr>
+          <w:rFonts w:eastAsia="Calibri"/>
+          <w:szCs w:val="22"/>
+        </w:rPr>
+        <w:t>. Данная информация включает в себя общую информацию о компании, такую как название компании, описание её деятельности, контакты, численность работников и т.д. Также в данной таблице содержатся экономические характеристики компании, например доходы и расходы компании, её стоимость, выручку и прочие экономические параметры.</w:t>
+      </w:r>
+      <w:r>
+        <w:rPr>
+          <w:rFonts w:eastAsia="Calibri"/>
+          <w:szCs w:val="22"/>
+        </w:rPr>
+        <w:t xml:space="preserve"> Таблица</w:t>
+      </w:r>
+      <w:r>
+        <w:rPr>
+          <w:rFonts w:eastAsia="Calibri"/>
+          <w:szCs w:val="22"/>
+        </w:rPr>
+        <w:t xml:space="preserve"> «</w:t>
+      </w:r>
+      <w:r>
+        <w:rPr>
+          <w:rFonts w:eastAsia="Calibri"/>
+          <w:szCs w:val="22"/>
+          <w:lang w:val="en-US"/>
+        </w:rPr>
+        <w:t>companies</w:t>
+      </w:r>
+      <w:r>
+        <w:rPr>
+          <w:rFonts w:eastAsia="Calibri"/>
+          <w:szCs w:val="22"/>
+        </w:rPr>
+        <w:t xml:space="preserve">» </w:t>
+      </w:r>
+      <w:r>
+        <w:rPr>
+          <w:rFonts w:eastAsia="Calibri"/>
+          <w:szCs w:val="22"/>
+        </w:rPr>
+        <w:t>связана</w:t>
+      </w:r>
+      <w:r>
+        <w:rPr>
+          <w:rFonts w:eastAsia="Calibri"/>
+          <w:szCs w:val="22"/>
+        </w:rPr>
+        <w:t xml:space="preserve"> </w:t>
+      </w:r>
+      <w:r>
+        <w:rPr>
+          <w:rFonts w:eastAsia="Calibri"/>
+          <w:szCs w:val="22"/>
+        </w:rPr>
+        <w:t>с</w:t>
+      </w:r>
+      <w:r>
+        <w:rPr>
+          <w:rFonts w:eastAsia="Calibri"/>
+          <w:szCs w:val="22"/>
+        </w:rPr>
+        <w:t xml:space="preserve"> </w:t>
+      </w:r>
+      <w:r>
+        <w:rPr>
+          <w:rFonts w:eastAsia="Calibri"/>
+          <w:szCs w:val="22"/>
+        </w:rPr>
+        <w:t>таблицами</w:t>
+      </w:r>
+      <w:r>
+        <w:rPr>
+          <w:rFonts w:eastAsia="Calibri"/>
+          <w:szCs w:val="22"/>
+        </w:rPr>
+        <w:t xml:space="preserve"> «</w:t>
+      </w:r>
+      <w:r>
+        <w:rPr>
+          <w:rFonts w:eastAsia="Calibri"/>
+          <w:szCs w:val="22"/>
+          <w:lang w:val="en-US"/>
+        </w:rPr>
+        <w:t>company</w:t>
+      </w:r>
+      <w:r>
+        <w:rPr>
+          <w:rFonts w:eastAsia="Calibri"/>
+          <w:szCs w:val="22"/>
+        </w:rPr>
+        <w:t>_</w:t>
+      </w:r>
+      <w:r>
+        <w:rPr>
+          <w:rFonts w:eastAsia="Calibri"/>
+          <w:szCs w:val="22"/>
+          <w:lang w:val="en-US"/>
+        </w:rPr>
+        <w:t>filings</w:t>
+      </w:r>
+      <w:r>
+        <w:rPr>
+          <w:rFonts w:eastAsia="Calibri"/>
+          <w:szCs w:val="22"/>
+        </w:rPr>
+        <w:t xml:space="preserve">» </w:t>
+      </w:r>
+      <w:r>
+        <w:rPr>
+          <w:rFonts w:eastAsia="Calibri"/>
+          <w:szCs w:val="22"/>
+        </w:rPr>
+        <w:t>и</w:t>
+      </w:r>
+      <w:r>
+        <w:rPr>
+          <w:rFonts w:eastAsia="Calibri"/>
+          <w:szCs w:val="22"/>
+        </w:rPr>
+        <w:t xml:space="preserve"> «</w:t>
+      </w:r>
+      <w:r>
+        <w:rPr>
+          <w:rFonts w:eastAsia="Calibri"/>
+          <w:szCs w:val="22"/>
+          <w:lang w:val="en-US"/>
+        </w:rPr>
+        <w:t>company</w:t>
+      </w:r>
+      <w:r>
+        <w:rPr>
+          <w:rFonts w:eastAsia="Calibri"/>
+          <w:szCs w:val="22"/>
+        </w:rPr>
+        <w:t>_</w:t>
+      </w:r>
+      <w:r>
+        <w:t xml:space="preserve"> </w:t>
+      </w:r>
+      <w:r>
+        <w:rPr>
+          <w:rFonts w:eastAsia="Calibri"/>
+          <w:szCs w:val="22"/>
+          <w:lang w:val="en-US"/>
+        </w:rPr>
+        <w:t>events</w:t>
+      </w:r>
+      <w:r>
+        <w:rPr>
+          <w:rFonts w:eastAsia="Calibri"/>
+          <w:szCs w:val="22"/>
+        </w:rPr>
+        <w:t xml:space="preserve">» </w:t>
+      </w:r>
+      <w:r>
+        <w:rPr>
+          <w:rFonts w:eastAsia="Calibri"/>
+          <w:szCs w:val="22"/>
+        </w:rPr>
+        <w:t>связями</w:t>
+      </w:r>
+      <w:r>
+        <w:rPr>
+          <w:rFonts w:eastAsia="Calibri"/>
+          <w:szCs w:val="22"/>
+        </w:rPr>
+        <w:t xml:space="preserve"> </w:t>
+      </w:r>
+      <w:r>
+        <w:rPr>
+          <w:rFonts w:eastAsia="Calibri"/>
+          <w:szCs w:val="22"/>
+        </w:rPr>
+        <w:t>один-ко-многим</w:t>
+      </w:r>
+      <w:r>
+        <w:rPr>
+          <w:rFonts w:eastAsia="Calibri"/>
+          <w:szCs w:val="22"/>
+        </w:rPr>
+        <w:t>, так как внутри одной компании публикуется множество документов и происходит множество событий.</w:t>
+      </w:r>
+    </w:p>
+    <w:p>
+      <w:pPr>
+        <w:contextualSpacing/>
+        <w:rPr>
+          <w:rFonts w:eastAsia="Calibri"/>
+          <w:szCs w:val="22"/>
+        </w:rPr>
+      </w:pPr>
+      <w:r>
+        <w:rPr>
+          <w:rFonts w:eastAsia="Calibri"/>
+          <w:szCs w:val="22"/>
+        </w:rPr>
+        <w:t>Таблица</w:t>
+      </w:r>
+      <w:r>
+        <w:rPr>
+          <w:rFonts w:eastAsia="Calibri"/>
+          <w:szCs w:val="22"/>
+        </w:rPr>
+        <w:t xml:space="preserve"> </w:t>
+      </w:r>
+      <w:r>
+        <w:rPr>
+          <w:rFonts w:eastAsia="Calibri"/>
+          <w:szCs w:val="22"/>
+        </w:rPr>
+        <w:t>«</w:t>
+      </w:r>
+      <w:r>
+        <w:rPr>
+          <w:rFonts w:eastAsia="Calibri"/>
+          <w:szCs w:val="22"/>
+          <w:lang w:val="en-US"/>
+        </w:rPr>
+        <w:t>company</w:t>
+      </w:r>
+      <w:r>
+        <w:rPr>
+          <w:rFonts w:eastAsia="Calibri"/>
+          <w:szCs w:val="22"/>
+        </w:rPr>
+        <w:t>_</w:t>
+      </w:r>
+      <w:r>
+        <w:rPr>
+          <w:rFonts w:eastAsia="Calibri"/>
+          <w:szCs w:val="22"/>
+          <w:lang w:val="en-US"/>
+        </w:rPr>
+        <w:t>filings</w:t>
+      </w:r>
+      <w:r>
+        <w:rPr>
+          <w:rFonts w:eastAsia="Calibri"/>
+          <w:szCs w:val="22"/>
+        </w:rPr>
+        <w:t xml:space="preserve">» </w:t>
+      </w:r>
+      <w:r>
+        <w:rPr>
+          <w:rFonts w:eastAsia="Calibri"/>
+          <w:szCs w:val="22"/>
+        </w:rPr>
+        <w:t>содержит</w:t>
+      </w:r>
+      <w:r>
+        <w:rPr>
+          <w:rFonts w:eastAsia="Calibri"/>
+          <w:szCs w:val="22"/>
+        </w:rPr>
+        <w:t xml:space="preserve"> </w:t>
+      </w:r>
+      <w:r>
+        <w:rPr>
+          <w:rFonts w:eastAsia="Calibri"/>
+          <w:szCs w:val="22"/>
+        </w:rPr>
+        <w:t>данные о</w:t>
+      </w:r>
+      <w:r>
+        <w:rPr>
+          <w:rFonts w:eastAsia="Calibri"/>
+          <w:szCs w:val="22"/>
+        </w:rPr>
+        <w:t>б экономических отчетах компании. В таблице содерж</w:t>
+      </w:r>
+      <w:r>
+        <w:rPr>
+          <w:rFonts w:eastAsia="Calibri"/>
+          <w:szCs w:val="22"/>
+        </w:rPr>
+        <w:t>и</w:t>
+      </w:r>
+      <w:r>
+        <w:rPr>
+          <w:rFonts w:eastAsia="Calibri"/>
+          <w:szCs w:val="22"/>
+        </w:rPr>
+        <w:t>тся</w:t>
+      </w:r>
+      <w:r>
+        <w:rPr>
+          <w:rFonts w:eastAsia="Calibri"/>
+          <w:szCs w:val="22"/>
+        </w:rPr>
+        <w:t xml:space="preserve"> информация</w:t>
+      </w:r>
+      <w:r>
+        <w:rPr>
+          <w:rFonts w:eastAsia="Calibri"/>
+          <w:szCs w:val="22"/>
+        </w:rPr>
+        <w:t xml:space="preserve"> </w:t>
+      </w:r>
+      <w:r>
+        <w:rPr>
+          <w:rFonts w:eastAsia="Calibri"/>
+          <w:szCs w:val="22"/>
+        </w:rPr>
+        <w:t xml:space="preserve">о </w:t>
+      </w:r>
+      <w:r>
+        <w:rPr>
+          <w:rFonts w:eastAsia="Calibri"/>
+          <w:szCs w:val="22"/>
+        </w:rPr>
+        <w:t>различны</w:t>
+      </w:r>
+      <w:r>
+        <w:rPr>
+          <w:rFonts w:eastAsia="Calibri"/>
+          <w:szCs w:val="22"/>
+        </w:rPr>
+        <w:t>х</w:t>
+      </w:r>
+      <w:r>
+        <w:rPr>
+          <w:rFonts w:eastAsia="Calibri"/>
+          <w:szCs w:val="22"/>
+        </w:rPr>
+        <w:t xml:space="preserve"> </w:t>
+      </w:r>
+      <w:r>
+        <w:rPr>
+          <w:rFonts w:eastAsia="Calibri"/>
+          <w:szCs w:val="22"/>
+        </w:rPr>
+        <w:t>бухгалтерски</w:t>
+      </w:r>
+      <w:r>
+        <w:rPr>
+          <w:rFonts w:eastAsia="Calibri"/>
+          <w:szCs w:val="22"/>
+        </w:rPr>
+        <w:t>х</w:t>
+      </w:r>
+      <w:r>
+        <w:rPr>
+          <w:rFonts w:eastAsia="Calibri"/>
+          <w:szCs w:val="22"/>
+        </w:rPr>
+        <w:t xml:space="preserve"> </w:t>
+      </w:r>
+      <w:r>
+        <w:rPr>
+          <w:rFonts w:eastAsia="Calibri"/>
+          <w:szCs w:val="22"/>
+        </w:rPr>
+        <w:lastRenderedPageBreak/>
+        <w:t>отчет</w:t>
+      </w:r>
+      <w:r>
+        <w:rPr>
+          <w:rFonts w:eastAsia="Calibri"/>
+          <w:szCs w:val="22"/>
+        </w:rPr>
+        <w:t>ах</w:t>
+      </w:r>
+      <w:r>
+        <w:rPr>
+          <w:rFonts w:eastAsia="Calibri"/>
+          <w:szCs w:val="22"/>
+        </w:rPr>
+        <w:t>, например бухгалтерские балансы, отчеты об изменении капитала, движении денежных средств и т.д.</w:t>
+      </w:r>
+      <w:r>
+        <w:rPr>
+          <w:rFonts w:eastAsia="Calibri"/>
+          <w:szCs w:val="22"/>
+        </w:rPr>
+        <w:t xml:space="preserve"> Для этого таблица содержит такие поля как дата публикации, тип отчета, ссылка на сам документ и т.д.</w:t>
+      </w:r>
+    </w:p>
+    <w:p>
+      <w:pPr>
+        <w:contextualSpacing/>
+        <w:rPr>
+          <w:rFonts w:eastAsia="Calibri"/>
+          <w:szCs w:val="22"/>
+        </w:rPr>
+      </w:pPr>
+      <w:r>
+        <w:rPr>
+          <w:rFonts w:eastAsia="Calibri"/>
+          <w:szCs w:val="22"/>
+        </w:rPr>
+        <w:t>В</w:t>
+      </w:r>
+      <w:r>
+        <w:rPr>
+          <w:rFonts w:eastAsia="Calibri"/>
+          <w:szCs w:val="22"/>
+        </w:rPr>
+        <w:t xml:space="preserve"> </w:t>
+      </w:r>
+      <w:r>
+        <w:rPr>
+          <w:rFonts w:eastAsia="Calibri"/>
+          <w:szCs w:val="22"/>
+        </w:rPr>
+        <w:t>таблице</w:t>
+      </w:r>
+      <w:r>
+        <w:rPr>
+          <w:rFonts w:eastAsia="Calibri"/>
+          <w:szCs w:val="22"/>
+        </w:rPr>
+        <w:t xml:space="preserve"> «</w:t>
+      </w:r>
+      <w:r>
+        <w:rPr>
+          <w:rFonts w:eastAsia="Calibri"/>
+          <w:szCs w:val="22"/>
+          <w:lang w:val="en-US"/>
+        </w:rPr>
+        <w:t>company</w:t>
+      </w:r>
+      <w:r>
+        <w:rPr>
+          <w:rFonts w:eastAsia="Calibri"/>
+          <w:szCs w:val="22"/>
+        </w:rPr>
+        <w:t>_</w:t>
+      </w:r>
+      <w:r>
+        <w:rPr>
+          <w:rFonts w:eastAsia="Calibri"/>
+          <w:szCs w:val="22"/>
+          <w:lang w:val="en-US"/>
+        </w:rPr>
+        <w:t>events</w:t>
+      </w:r>
+      <w:r>
+        <w:rPr>
+          <w:rFonts w:eastAsia="Calibri"/>
+          <w:szCs w:val="22"/>
+        </w:rPr>
+        <w:t xml:space="preserve">» </w:t>
+      </w:r>
+      <w:r>
+        <w:rPr>
+          <w:rFonts w:eastAsia="Calibri"/>
+          <w:szCs w:val="22"/>
+        </w:rPr>
+        <w:t>хран</w:t>
+      </w:r>
+      <w:r>
+        <w:rPr>
+          <w:rFonts w:eastAsia="Calibri"/>
+          <w:szCs w:val="22"/>
+        </w:rPr>
+        <w:t>и</w:t>
+      </w:r>
+      <w:r>
+        <w:rPr>
+          <w:rFonts w:eastAsia="Calibri"/>
+          <w:szCs w:val="22"/>
+        </w:rPr>
+        <w:t xml:space="preserve">тся </w:t>
+      </w:r>
+      <w:r>
+        <w:rPr>
+          <w:rFonts w:eastAsia="Calibri"/>
+          <w:szCs w:val="22"/>
+        </w:rPr>
+        <w:t>информация о событиях, происходящих в компании</w:t>
+      </w:r>
+      <w:r>
+        <w:rPr>
+          <w:rFonts w:eastAsia="Calibri"/>
+          <w:szCs w:val="22"/>
+        </w:rPr>
+        <w:t>, например выплаты дивидендов и даты их проведения.</w:t>
       </w:r>
     </w:p>
     <w:p>
@@ -11684,16 +12206,13 @@
       </w:pPr>
       <w:r>
         <w:rPr>
-          <w:rFonts w:eastAsia="Calibri"/>
-          <w:noProof/>
-          <w:szCs w:val="22"/>
-        </w:rPr>
-        <w:lastRenderedPageBreak/>
+          <w:noProof/>
+        </w:rPr>
         <w:drawing>
-          <wp:inline distT="0" distB="0" distL="0" distR="0" wp14:anchorId="2B955C02" wp14:editId="1BF7739F">
-            <wp:extent cx="5830570" cy="6021070"/>
-            <wp:effectExtent l="0" t="0" r="0" b="0"/>
-            <wp:docPr id="13" name="Рисунок 13"/>
+          <wp:inline distT="0" distB="0" distL="0" distR="0" wp14:anchorId="7DC89B63" wp14:editId="1E3A0F2C">
+            <wp:extent cx="6115685" cy="4037330"/>
+            <wp:effectExtent l="0" t="0" r="0" b="1270"/>
+            <wp:docPr id="10" name="Рисунок 10"/>
             <wp:cNvGraphicFramePr>
               <a:graphicFrameLocks xmlns:a="http://schemas.openxmlformats.org/drawingml/2006/main" noChangeAspect="1"/>
             </wp:cNvGraphicFramePr>
@@ -11701,7 +12220,7 @@
               <a:graphicData uri="http://schemas.openxmlformats.org/drawingml/2006/picture">
                 <pic:pic xmlns:pic="http://schemas.openxmlformats.org/drawingml/2006/picture">
                   <pic:nvPicPr>
-                    <pic:cNvPr id="0" name="Picture 1"/>
+                    <pic:cNvPr id="0" name="Picture 3"/>
                     <pic:cNvPicPr>
                       <a:picLocks noChangeAspect="1" noChangeArrowheads="1"/>
                     </pic:cNvPicPr>
@@ -11722,7 +12241,7 @@
                   <pic:spPr bwMode="auto">
                     <a:xfrm>
                       <a:off x="0" y="0"/>
-                      <a:ext cx="5830570" cy="6021070"/>
+                      <a:ext cx="6115685" cy="4037330"/>
                     </a:xfrm>
                     <a:prstGeom prst="rect">
                       <a:avLst/>
@@ -11746,7 +12265,6 @@
         <w:jc w:val="center"/>
         <w:rPr>
           <w:rFonts w:eastAsia="Calibri"/>
-          <w:i/>
           <w:iCs/>
           <w:sz w:val="24"/>
           <w:szCs w:val="18"/>
@@ -11820,6 +12338,188 @@
       </w:r>
     </w:p>
     <w:p>
+      <w:r>
+        <w:t xml:space="preserve">Для хранения данных об акциях была использована таблица </w:t>
+      </w:r>
+      <w:r>
+        <w:t>«</w:t>
+      </w:r>
+      <w:r>
+        <w:rPr>
+          <w:lang w:val="en-US"/>
+        </w:rPr>
+        <w:t>shares</w:t>
+      </w:r>
+      <w:r>
+        <w:t xml:space="preserve">». Данная таблица является промежуточной между компаниями и биржами. Она необходима, так как акции одной и той же компании могут </w:t>
+      </w:r>
+      <w:r>
+        <w:t>размещаться на различных биржах. Таблица</w:t>
+      </w:r>
+      <w:r>
+        <w:t xml:space="preserve"> содержит информацию о дате </w:t>
+      </w:r>
+      <w:r>
+        <w:rPr>
+          <w:lang w:val="en-US"/>
+        </w:rPr>
+        <w:t>IPO</w:t>
+      </w:r>
+      <w:r>
+        <w:t>, количестве выпущенных акций</w:t>
+      </w:r>
+      <w:r>
+        <w:t xml:space="preserve"> и </w:t>
+      </w:r>
+      <w:r>
+        <w:t>т.д.</w:t>
+      </w:r>
+      <w:r>
+        <w:t xml:space="preserve"> Кроме того,</w:t>
+      </w:r>
+      <w:r>
+        <w:t xml:space="preserve"> таблица содержит внешние ключи на таблицы «</w:t>
+      </w:r>
+      <w:r>
+        <w:rPr>
+          <w:lang w:val="en-US"/>
+        </w:rPr>
+        <w:t>countries</w:t>
+      </w:r>
+      <w:r>
+        <w:t>»</w:t>
+      </w:r>
+      <w:r>
+        <w:t xml:space="preserve">, </w:t>
+      </w:r>
+      <w:r>
+        <w:t>«</w:t>
+      </w:r>
+      <w:r>
+        <w:rPr>
+          <w:lang w:val="en-US"/>
+        </w:rPr>
+        <w:t>exchanges</w:t>
+      </w:r>
+      <w:r>
+        <w:t>»</w:t>
+      </w:r>
+      <w:r>
+        <w:t xml:space="preserve"> </w:t>
+      </w:r>
+      <w:r>
+        <w:t>и «</w:t>
+      </w:r>
+      <w:r>
+        <w:rPr>
+          <w:lang w:val="en-US"/>
+        </w:rPr>
+        <w:t>sectors</w:t>
+      </w:r>
+      <w:r>
+        <w:t>», которые хранят информацию о стране</w:t>
+      </w:r>
+      <w:r>
+        <w:t>, фондовая биржа</w:t>
+      </w:r>
+      <w:r>
+        <w:t xml:space="preserve"> и отрасли</w:t>
+      </w:r>
+      <w:r>
+        <w:t>, к которым относится конкретная акция.</w:t>
+      </w:r>
+      <w:r>
+        <w:t xml:space="preserve"> Данные таблицы необходимы для фильтрации и группировки акций компаний.</w:t>
+      </w:r>
+    </w:p>
+    <w:p>
+      <w:r>
+        <w:lastRenderedPageBreak/>
+        <w:t>Таблица «</w:t>
+      </w:r>
+      <w:r>
+        <w:rPr>
+          <w:lang w:val="en-US"/>
+        </w:rPr>
+        <w:t>candles</w:t>
+      </w:r>
+      <w:r>
+        <w:t>» хранит в себе исторические данные о котировках.</w:t>
+      </w:r>
+      <w:r>
+        <w:t xml:space="preserve"> Данные включают в себя количество проданных акций, стоимость акции на момент открытия, закрытия, а также наибольшая и наименьшая стоимости акции, за конкретную дату. </w:t>
+      </w:r>
+      <w:r>
+        <w:t xml:space="preserve">Также в данной таблице хранится ссылка на таблицу </w:t>
+      </w:r>
+      <w:r>
+        <w:t>«shares»</w:t>
+      </w:r>
+      <w:r>
+        <w:t xml:space="preserve"> реализуя связь один-ко-многим.</w:t>
+      </w:r>
+    </w:p>
+    <w:p>
+      <w:r>
+        <w:t>Таблица «</w:t>
+      </w:r>
+      <w:r>
+        <w:rPr>
+          <w:lang w:val="en-US"/>
+        </w:rPr>
+        <w:t>company</w:t>
+      </w:r>
+      <w:r>
+        <w:t>_</w:t>
+      </w:r>
+      <w:r>
+        <w:rPr>
+          <w:lang w:val="en-US"/>
+        </w:rPr>
+        <w:t>world</w:t>
+      </w:r>
+      <w:r>
+        <w:t>_</w:t>
+      </w:r>
+      <w:r>
+        <w:rPr>
+          <w:lang w:val="en-US"/>
+        </w:rPr>
+        <w:t>news</w:t>
+      </w:r>
+      <w:r>
+        <w:t>» является связующей таблицей между компаниями и мировыми новостями, которые влияют на показатели изменения котировок акций. Она содержит в себя ссылки на таблицы «</w:t>
+      </w:r>
+      <w:r>
+        <w:rPr>
+          <w:lang w:val="en-US"/>
+        </w:rPr>
+        <w:t>companies</w:t>
+      </w:r>
+      <w:r>
+        <w:t>» и «</w:t>
+      </w:r>
+      <w:r>
+        <w:rPr>
+          <w:lang w:val="en-US"/>
+        </w:rPr>
+        <w:t>world</w:t>
+      </w:r>
+      <w:r>
+        <w:t>_</w:t>
+      </w:r>
+      <w:r>
+        <w:rPr>
+          <w:lang w:val="en-US"/>
+        </w:rPr>
+        <w:t>news</w:t>
+      </w:r>
+      <w:r>
+        <w:t>», также данная таблица хранит в себе оценку влияния мировых новостей на изменения котировок акций.</w:t>
+      </w:r>
+    </w:p>
+    <w:p/>
+    <w:p>
       <w:pPr>
         <w:contextualSpacing/>
         <w:rPr>
@@ -11838,6 +12538,13 @@
         <w:rPr>
           <w:rFonts w:eastAsia="Calibri"/>
           <w:szCs w:val="22"/>
+        </w:rPr>
+        <w:t>«</w:t>
+      </w:r>
+      <w:r>
+        <w:rPr>
+          <w:rFonts w:eastAsia="Calibri"/>
+          <w:szCs w:val="22"/>
           <w:lang w:val="en-US"/>
         </w:rPr>
         <w:t>companies</w:t>
@@ -11847,6 +12554,13 @@
           <w:rFonts w:eastAsia="Calibri"/>
           <w:szCs w:val="22"/>
         </w:rPr>
+        <w:t>»</w:t>
+      </w:r>
+      <w:r>
+        <w:rPr>
+          <w:rFonts w:eastAsia="Calibri"/>
+          <w:szCs w:val="22"/>
+        </w:rPr>
         <w:t xml:space="preserve"> содержится информация о компаниях, акции которых находятся на фондовых биржах. Таблица </w:t>
       </w:r>
       <w:r>
@@ -11937,7 +12651,35 @@
           <w:rFonts w:eastAsia="Calibri"/>
           <w:szCs w:val="22"/>
         </w:rPr>
-        <w:t xml:space="preserve"> содержит в себе перечень фондовых бирж. данная таблица необходима, так как компании могут размещать свои акции на различных биржах, в результате чего, в зависимости от биржи цены на акции могут отличаться. Таблица </w:t>
+        <w:t xml:space="preserve"> содержит в себе перечень фондовых бирж</w:t>
+      </w:r>
+      <w:r>
+        <w:rPr>
+          <w:rFonts w:eastAsia="Calibri"/>
+          <w:szCs w:val="22"/>
+        </w:rPr>
+        <w:t>.</w:t>
+      </w:r>
+      <w:r>
+        <w:rPr>
+          <w:rFonts w:eastAsia="Calibri"/>
+          <w:szCs w:val="22"/>
+        </w:rPr>
+        <w:t xml:space="preserve"> </w:t>
+      </w:r>
+      <w:r>
+        <w:rPr>
+          <w:rFonts w:eastAsia="Calibri"/>
+          <w:szCs w:val="22"/>
+        </w:rPr>
+        <w:t>Д</w:t>
+      </w:r>
+      <w:r>
+        <w:rPr>
+          <w:rFonts w:eastAsia="Calibri"/>
+          <w:szCs w:val="22"/>
+        </w:rPr>
+        <w:t xml:space="preserve">анная таблица необходима, так как компании могут размещать свои акции на различных биржах, в результате чего, в зависимости от биржи цены на акции могут отличаться. Таблица </w:t>
       </w:r>
       <w:r>
         <w:rPr>
@@ -11952,15 +12694,7 @@
           <w:rFonts w:eastAsia="Calibri"/>
           <w:szCs w:val="22"/>
         </w:rPr>
-        <w:t xml:space="preserve"> содержит </w:t>
-      </w:r>
-      <w:r>
-        <w:rPr>
-          <w:rFonts w:eastAsia="Calibri"/>
-          <w:szCs w:val="22"/>
-        </w:rPr>
-        <w:lastRenderedPageBreak/>
-        <w:t>в себе историческую информацию о котировках акций определённой компании на определенной бирже, она является связующей таблицей для таблиц stock_exchanges и companies, организую тем самым связь многие-ко-многим.</w:t>
+        <w:t xml:space="preserve"> содержит в себе историческую информацию о котировках акций определённой компании на определенной бирже, она является связующей таблицей для таблиц stock_exchanges и companies, организую тем самым связь многие-ко-многим.</w:t>
       </w:r>
     </w:p>
     <w:p>
@@ -11979,6 +12713,7 @@
           <w:noProof/>
           <w:szCs w:val="22"/>
         </w:rPr>
+        <w:lastRenderedPageBreak/>
         <w:drawing>
           <wp:inline distT="0" distB="0" distL="0" distR="0" wp14:anchorId="7F1B6BC1" wp14:editId="5A01D8E0">
             <wp:extent cx="5710555" cy="5712031"/>
@@ -12218,23 +12953,16 @@
           <w:rFonts w:eastAsia="Calibri"/>
           <w:szCs w:val="22"/>
         </w:rPr>
-        <w:t xml:space="preserve"> с помощью связи многие-ко-многим. Эти связи будут образовываться </w:t>
-      </w:r>
-      <w:r>
-        <w:rPr>
-          <w:rFonts w:eastAsia="Calibri"/>
-          <w:szCs w:val="22"/>
-        </w:rPr>
+        <w:t xml:space="preserve"> с помощью связи многие-ко-многим. Эти связи будут образовываться в процессе анализа зависимости изменения значений котировок компании от того или иного события происходящего в мире.</w:t>
+      </w:r>
+    </w:p>
+    <w:p>
+      <w:pPr>
+        <w:pStyle w:val="2"/>
+      </w:pPr>
+      <w:bookmarkStart w:id="32" w:name="_Toc95337091"/>
+      <w:r>
         <w:lastRenderedPageBreak/>
-        <w:t>в процессе анализа зависимости изменения значений котировок компании от того или иного события происходящего в мире.</w:t>
-      </w:r>
-    </w:p>
-    <w:p>
-      <w:pPr>
-        <w:pStyle w:val="2"/>
-      </w:pPr>
-      <w:bookmarkStart w:id="32" w:name="_Toc95337091"/>
-      <w:r>
         <w:t>Разработка системы помощи принятия решений для определения стратегии покупки-продажи акций</w:t>
       </w:r>
       <w:bookmarkEnd w:id="32"/>
@@ -15152,7 +15880,6 @@
   <w:style w:type="character" w:default="1" w:styleId="a0">
     <w:name w:val="Default Paragraph Font"/>
     <w:uiPriority w:val="1"/>
-    <w:semiHidden/>
     <w:unhideWhenUsed/>
   </w:style>
   <w:style w:type="table" w:default="1" w:styleId="a1">

</xml_diff>

<commit_message>
add company if api returned 404
</commit_message>
<xml_diff>
--- a/диплом.docx
+++ b/диплом.docx
@@ -4736,7 +4736,25 @@
           <w:bCs/>
           <w:lang w:eastAsia="ru-RU"/>
         </w:rPr>
-        <w:t>Должен быть разработан интерфейс клиентских приложений для компьютеров под управлением ОС Windows и смартфонов под управлением ОС Android.</w:t>
+        <w:t xml:space="preserve">Должен быть разработан интерфейс клиентских приложений для компьютеров под управлением ОС Windows и смартфонов под управлением ОС </w:t>
+      </w:r>
+      <w:proofErr w:type="spellStart"/>
+      <w:r>
+        <w:rPr>
+          <w:rFonts w:eastAsia="Times New Roman"/>
+          <w:bCs/>
+          <w:lang w:eastAsia="ru-RU"/>
+        </w:rPr>
+        <w:t>Android</w:t>
+      </w:r>
+      <w:proofErr w:type="spellEnd"/>
+      <w:r>
+        <w:rPr>
+          <w:rFonts w:eastAsia="Times New Roman"/>
+          <w:bCs/>
+          <w:lang w:eastAsia="ru-RU"/>
+        </w:rPr>
+        <w:t>.</w:t>
       </w:r>
     </w:p>
     <w:p>
@@ -6830,7 +6848,23 @@
           <w:rFonts w:eastAsia="Calibri"/>
           <w:szCs w:val="22"/>
         </w:rPr>
-        <w:t>Фондовый рынок – это организованный и регулируемый финансовый рынок, где продаются и покупаются ценные бумаги (деньги, акц и, имущество и другие ресурсы). Сама биржа является лишь торговой площадкой и ее задача – проведение сделок. Если раньше было необходимо физическое взаимодействие трейдеров, то современная биржа оперирует в онлайн-режиме, что зародило понятие высокочастотной алгоритмической торговли. Но, несмотря на интеграцию компьютерных технологий в данный процесс, основные концепции и стратегии трейдеров остались прежними за тем лишь исключением, что торги происходят автоматизировано и быстро.</w:t>
+        <w:t xml:space="preserve">Фондовый рынок – это организованный и регулируемый финансовый рынок, где продаются и покупаются ценные бумаги (деньги, </w:t>
+      </w:r>
+      <w:proofErr w:type="spellStart"/>
+      <w:r>
+        <w:rPr>
+          <w:rFonts w:eastAsia="Calibri"/>
+          <w:szCs w:val="22"/>
+        </w:rPr>
+        <w:t>акц</w:t>
+      </w:r>
+      <w:proofErr w:type="spellEnd"/>
+      <w:r>
+        <w:rPr>
+          <w:rFonts w:eastAsia="Calibri"/>
+          <w:szCs w:val="22"/>
+        </w:rPr>
+        <w:t xml:space="preserve"> и, имущество и другие ресурсы). Сама биржа является лишь торговой площадкой и ее задача – проведение сделок. Если раньше было необходимо физическое взаимодействие трейдеров, то современная биржа оперирует в онлайн-режиме, что зародило понятие высокочастотной алгоритмической торговли. Но, несмотря на интеграцию компьютерных технологий в данный процесс, основные концепции и стратегии трейдеров остались прежними за тем лишь исключением, что торги происходят автоматизировано и быстро.</w:t>
       </w:r>
     </w:p>
     <w:p>
@@ -7490,7 +7524,31 @@
           <w:szCs w:val="72"/>
           <w:lang w:eastAsia="ru-RU"/>
         </w:rPr>
-        <w:t>нерыночного типа.Акционерная форма организации производства характерна практически</w:t>
+        <w:t xml:space="preserve">нерыночного </w:t>
+      </w:r>
+      <w:proofErr w:type="spellStart"/>
+      <w:proofErr w:type="gramStart"/>
+      <w:r>
+        <w:rPr>
+          <w:rFonts w:ascii="ff2" w:eastAsia="Times New Roman" w:hAnsi="ff2"/>
+          <w:color w:val="000000"/>
+          <w:sz w:val="72"/>
+          <w:szCs w:val="72"/>
+          <w:lang w:eastAsia="ru-RU"/>
+        </w:rPr>
+        <w:t>типа.Акционерная</w:t>
+      </w:r>
+      <w:proofErr w:type="spellEnd"/>
+      <w:proofErr w:type="gramEnd"/>
+      <w:r>
+        <w:rPr>
+          <w:rFonts w:ascii="ff2" w:eastAsia="Times New Roman" w:hAnsi="ff2"/>
+          <w:color w:val="000000"/>
+          <w:sz w:val="72"/>
+          <w:szCs w:val="72"/>
+          <w:lang w:eastAsia="ru-RU"/>
+        </w:rPr>
+        <w:t xml:space="preserve"> форма организации производства характерна практически</w:t>
       </w:r>
     </w:p>
     <w:p>
@@ -8457,7 +8515,31 @@
           <w:szCs w:val="72"/>
           <w:lang w:eastAsia="ru-RU"/>
         </w:rPr>
-        <w:t>нерыночного типа.Акционерная форма организации производства характерна практически</w:t>
+        <w:t xml:space="preserve">нерыночного </w:t>
+      </w:r>
+      <w:proofErr w:type="spellStart"/>
+      <w:proofErr w:type="gramStart"/>
+      <w:r>
+        <w:rPr>
+          <w:rFonts w:ascii="ff2" w:eastAsia="Times New Roman" w:hAnsi="ff2"/>
+          <w:color w:val="000000"/>
+          <w:sz w:val="72"/>
+          <w:szCs w:val="72"/>
+          <w:lang w:eastAsia="ru-RU"/>
+        </w:rPr>
+        <w:t>типа.Акционерная</w:t>
+      </w:r>
+      <w:proofErr w:type="spellEnd"/>
+      <w:proofErr w:type="gramEnd"/>
+      <w:r>
+        <w:rPr>
+          <w:rFonts w:ascii="ff2" w:eastAsia="Times New Roman" w:hAnsi="ff2"/>
+          <w:color w:val="000000"/>
+          <w:sz w:val="72"/>
+          <w:szCs w:val="72"/>
+          <w:lang w:eastAsia="ru-RU"/>
+        </w:rPr>
+        <w:t xml:space="preserve"> форма организации производства характерна практически</w:t>
       </w:r>
     </w:p>
     <w:p>
@@ -9424,7 +9506,31 @@
           <w:szCs w:val="72"/>
           <w:lang w:eastAsia="ru-RU"/>
         </w:rPr>
-        <w:t>нерыночного типа.Акционерная форма организации производства характерна практически</w:t>
+        <w:t xml:space="preserve">нерыночного </w:t>
+      </w:r>
+      <w:proofErr w:type="spellStart"/>
+      <w:proofErr w:type="gramStart"/>
+      <w:r>
+        <w:rPr>
+          <w:rFonts w:ascii="ff2" w:eastAsia="Times New Roman" w:hAnsi="ff2"/>
+          <w:color w:val="000000"/>
+          <w:sz w:val="72"/>
+          <w:szCs w:val="72"/>
+          <w:lang w:eastAsia="ru-RU"/>
+        </w:rPr>
+        <w:t>типа.Акционерная</w:t>
+      </w:r>
+      <w:proofErr w:type="spellEnd"/>
+      <w:proofErr w:type="gramEnd"/>
+      <w:r>
+        <w:rPr>
+          <w:rFonts w:ascii="ff2" w:eastAsia="Times New Roman" w:hAnsi="ff2"/>
+          <w:color w:val="000000"/>
+          <w:sz w:val="72"/>
+          <w:szCs w:val="72"/>
+          <w:lang w:eastAsia="ru-RU"/>
+        </w:rPr>
+        <w:t xml:space="preserve"> форма организации производства характерна практически</w:t>
       </w:r>
     </w:p>
     <w:p>
@@ -10151,7 +10257,23 @@
           <w:rFonts w:eastAsia="Calibri"/>
           <w:szCs w:val="22"/>
         </w:rPr>
-        <w:t>В качестве возможных источников данных были рассмотрены несколько порталов, агрегирующих информацию о фондовых биржах. Более приоритетными в данном случае являлись порталы, которые предоставляют api для взаимодействия с информационной системой, содержащей данные о фондовых биржах.</w:t>
+        <w:t xml:space="preserve">В качестве возможных источников данных были рассмотрены несколько порталов, агрегирующих информацию о фондовых биржах. Более приоритетными в данном случае являлись порталы, которые предоставляют </w:t>
+      </w:r>
+      <w:proofErr w:type="spellStart"/>
+      <w:r>
+        <w:rPr>
+          <w:rFonts w:eastAsia="Calibri"/>
+          <w:szCs w:val="22"/>
+        </w:rPr>
+        <w:t>api</w:t>
+      </w:r>
+      <w:proofErr w:type="spellEnd"/>
+      <w:r>
+        <w:rPr>
+          <w:rFonts w:eastAsia="Calibri"/>
+          <w:szCs w:val="22"/>
+        </w:rPr>
+        <w:t xml:space="preserve"> для взаимодействия с информационной системой, содержащей данные о фондовых биржах.</w:t>
       </w:r>
     </w:p>
     <w:p>
@@ -10187,7 +10309,39 @@
           <w:rFonts w:eastAsia="Calibri"/>
           <w:szCs w:val="22"/>
         </w:rPr>
-        <w:t xml:space="preserve">Данный портал включает в себя данные московской биржи (рисунок 1). На данном портале доступны статические данные о рынках (режимы торгов и их группы, финансовые инструменты и их описание), данные для построения графиков («свечей»), сделки (анонимно), котировки, итоги торгов. Преимуществом данного портала является наличие программного интерфейса для доступа к информационно-статистическому серверу, благодаря чему становится возможным осуществлять взаимодействия с сервером по протоколу http. Данные с сервера возвращаются в формате xaml, а примеры запросов, а также перечень всех возможных запросов удобно оформлен в руководстве для </w:t>
+        <w:t xml:space="preserve">Данный портал включает в себя данные московской биржи (рисунок 1). На данном портале доступны статические данные о рынках (режимы торгов и их группы, финансовые инструменты и их описание), данные для построения графиков («свечей»), сделки (анонимно), котировки, итоги торгов. Преимуществом данного портала является наличие программного интерфейса для доступа к информационно-статистическому серверу, благодаря чему становится возможным осуществлять взаимодействия с сервером по протоколу </w:t>
+      </w:r>
+      <w:proofErr w:type="spellStart"/>
+      <w:r>
+        <w:rPr>
+          <w:rFonts w:eastAsia="Calibri"/>
+          <w:szCs w:val="22"/>
+        </w:rPr>
+        <w:t>http</w:t>
+      </w:r>
+      <w:proofErr w:type="spellEnd"/>
+      <w:r>
+        <w:rPr>
+          <w:rFonts w:eastAsia="Calibri"/>
+          <w:szCs w:val="22"/>
+        </w:rPr>
+        <w:t xml:space="preserve">. Данные с сервера возвращаются в формате </w:t>
+      </w:r>
+      <w:proofErr w:type="spellStart"/>
+      <w:r>
+        <w:rPr>
+          <w:rFonts w:eastAsia="Calibri"/>
+          <w:szCs w:val="22"/>
+        </w:rPr>
+        <w:t>xaml</w:t>
+      </w:r>
+      <w:proofErr w:type="spellEnd"/>
+      <w:r>
+        <w:rPr>
+          <w:rFonts w:eastAsia="Calibri"/>
+          <w:szCs w:val="22"/>
+        </w:rPr>
+        <w:t xml:space="preserve">, а примеры запросов, а также перечень всех возможных запросов удобно оформлен в руководстве для </w:t>
       </w:r>
       <w:r>
         <w:rPr>
@@ -10362,7 +10516,23 @@
           <w:rFonts w:eastAsia="Calibri"/>
           <w:szCs w:val="22"/>
         </w:rPr>
-        <w:t xml:space="preserve">Данный портал является агрегатором многих бирж (рисунок 2). Однако он создан для информирования пользователей о ситуации на фондовой бирже и рекомендаций по поводу эффективности вложений. В связи с чем, данный сайт не имеет доступного программного интерфейса для удобного получения данных. Также сложность при получении данных заключается в том, что в основе сайта лежат javascript-скрипты. В результате чего необходимо затрачивать дополнительное время на поиск скрипта с необходимыми данными, а также </w:t>
+        <w:t xml:space="preserve">Данный портал является агрегатором многих бирж (рисунок 2). Однако он создан для информирования пользователей о ситуации на фондовой бирже и рекомендаций по поводу эффективности вложений. В связи с чем, данный сайт не имеет доступного программного интерфейса для удобного получения данных. Также сложность при получении данных заключается в том, что в основе сайта лежат </w:t>
+      </w:r>
+      <w:proofErr w:type="spellStart"/>
+      <w:r>
+        <w:rPr>
+          <w:rFonts w:eastAsia="Calibri"/>
+          <w:szCs w:val="22"/>
+        </w:rPr>
+        <w:t>javascript</w:t>
+      </w:r>
+      <w:proofErr w:type="spellEnd"/>
+      <w:r>
+        <w:rPr>
+          <w:rFonts w:eastAsia="Calibri"/>
+          <w:szCs w:val="22"/>
+        </w:rPr>
+        <w:t xml:space="preserve">-скрипты. В результате чего необходимо затрачивать дополнительное время на поиск скрипта с необходимыми данными, а также </w:t>
       </w:r>
       <w:r>
         <w:rPr>
@@ -10370,7 +10540,39 @@
           <w:szCs w:val="22"/>
         </w:rPr>
         <w:lastRenderedPageBreak/>
-        <w:t>написание сложного регулярного выражения для получения этих данных. Данный сайт предоставляет возможность скачать данные о котировках определенной акции в формате csv, однако этих данных крайне недостаточно для полноценного анализа и их необходимо дополнять. Из преимуществ данного портала можно отметить отсутствие CAPTCHA, в результате чего появляется возможность более быстро осуществлять парсинг переходя на разные страницы сайта, также преимуществом сайта является наличие большого объема данных о котировках на разных фондовых биржах, а также информация о событиях, происходящих внутри компаний, новостях, с которыми связаны данные компании, а также в целом события, происходящие в отрасли, частью которой является конкретная компания. В результате чего при анализе становится возможным не только отслеживать значения котировок в зависимости от даты, а также учитывать события, происходившие в данное время и их влияние на изменение курсов.</w:t>
+        <w:t xml:space="preserve">написание сложного регулярного выражения для получения этих данных. Данный сайт предоставляет возможность скачать данные о котировках определенной акции в формате </w:t>
+      </w:r>
+      <w:proofErr w:type="spellStart"/>
+      <w:r>
+        <w:rPr>
+          <w:rFonts w:eastAsia="Calibri"/>
+          <w:szCs w:val="22"/>
+        </w:rPr>
+        <w:t>csv</w:t>
+      </w:r>
+      <w:proofErr w:type="spellEnd"/>
+      <w:r>
+        <w:rPr>
+          <w:rFonts w:eastAsia="Calibri"/>
+          <w:szCs w:val="22"/>
+        </w:rPr>
+        <w:t xml:space="preserve">, однако этих данных крайне недостаточно для полноценного анализа и их необходимо дополнять. Из преимуществ данного портала можно отметить отсутствие CAPTCHA, в результате чего появляется возможность более быстро осуществлять </w:t>
+      </w:r>
+      <w:proofErr w:type="spellStart"/>
+      <w:r>
+        <w:rPr>
+          <w:rFonts w:eastAsia="Calibri"/>
+          <w:szCs w:val="22"/>
+        </w:rPr>
+        <w:t>парсинг</w:t>
+      </w:r>
+      <w:proofErr w:type="spellEnd"/>
+      <w:r>
+        <w:rPr>
+          <w:rFonts w:eastAsia="Calibri"/>
+          <w:szCs w:val="22"/>
+        </w:rPr>
+        <w:t xml:space="preserve"> переходя на разные страницы сайта, также преимуществом сайта является наличие большого объема данных о котировках на разных фондовых биржах, а также информация о событиях, происходящих внутри компаний, новостях, с которыми связаны данные компании, а также в целом события, происходящие в отрасли, частью которой является конкретная компания. В результате чего при анализе становится возможным не только отслеживать значения котировок в зависимости от даты, а также учитывать события, происходившие в данное время и их влияние на изменение курсов.</w:t>
       </w:r>
     </w:p>
     <w:p>
@@ -10597,56 +10799,21 @@
         <w:t>На этапе проектирования системы была разработана структура информационно-аналитической системы (</w:t>
       </w:r>
       <w:r>
-        <w:rPr>
-          <w:rFonts w:eastAsia="Calibri"/>
-          <w:szCs w:val="22"/>
-        </w:rPr>
         <w:fldChar w:fldCharType="begin"/>
       </w:r>
       <w:r>
-        <w:rPr>
-          <w:rFonts w:eastAsia="Calibri"/>
-          <w:szCs w:val="22"/>
-        </w:rPr>
         <w:instrText xml:space="preserve"> REF  _Ref92458231 \* Lower \h </w:instrText>
       </w:r>
       <w:r>
-        <w:rPr>
-          <w:rFonts w:eastAsia="Calibri"/>
-          <w:szCs w:val="22"/>
-        </w:rPr>
-      </w:r>
-      <w:r>
-        <w:rPr>
-          <w:rFonts w:eastAsia="Calibri"/>
-          <w:szCs w:val="22"/>
-        </w:rPr>
+        <w:instrText xml:space="preserve"> \* MERGEFORMAT </w:instrText>
+      </w:r>
+      <w:r>
         <w:fldChar w:fldCharType="separate"/>
       </w:r>
       <w:r>
-        <w:rPr>
-          <w:rFonts w:eastAsia="Calibri"/>
-          <w:iCs/>
-          <w:sz w:val="24"/>
-          <w:szCs w:val="18"/>
-        </w:rPr>
-        <w:t xml:space="preserve">рисунок </w:t>
-      </w:r>
-      <w:r>
-        <w:rPr>
-          <w:rFonts w:eastAsia="Calibri"/>
-          <w:iCs/>
-          <w:noProof/>
-          <w:sz w:val="24"/>
-          <w:szCs w:val="18"/>
-        </w:rPr>
-        <w:t>3</w:t>
-      </w:r>
-      <w:r>
-        <w:rPr>
-          <w:rFonts w:eastAsia="Calibri"/>
-          <w:szCs w:val="22"/>
-        </w:rPr>
+        <w:t>рисунок 3</w:t>
+      </w:r>
+      <w:r>
         <w:fldChar w:fldCharType="end"/>
       </w:r>
       <w:r>
@@ -11024,7 +11191,87 @@
           <w:rFonts w:eastAsia="Calibri"/>
           <w:szCs w:val="22"/>
         </w:rPr>
-        <w:t>При создании структурной схемы необходимо использовать стандарт IDEF0 (ICAM Definition – integrated computer aided manufacturing definition).</w:t>
+        <w:t xml:space="preserve">При создании структурной схемы необходимо использовать стандарт IDEF0 (ICAM Definition – </w:t>
+      </w:r>
+      <w:proofErr w:type="spellStart"/>
+      <w:r>
+        <w:rPr>
+          <w:rFonts w:eastAsia="Calibri"/>
+          <w:szCs w:val="22"/>
+        </w:rPr>
+        <w:t>integrated</w:t>
+      </w:r>
+      <w:proofErr w:type="spellEnd"/>
+      <w:r>
+        <w:rPr>
+          <w:rFonts w:eastAsia="Calibri"/>
+          <w:szCs w:val="22"/>
+        </w:rPr>
+        <w:t xml:space="preserve"> </w:t>
+      </w:r>
+      <w:proofErr w:type="spellStart"/>
+      <w:r>
+        <w:rPr>
+          <w:rFonts w:eastAsia="Calibri"/>
+          <w:szCs w:val="22"/>
+        </w:rPr>
+        <w:t>computer</w:t>
+      </w:r>
+      <w:proofErr w:type="spellEnd"/>
+      <w:r>
+        <w:rPr>
+          <w:rFonts w:eastAsia="Calibri"/>
+          <w:szCs w:val="22"/>
+        </w:rPr>
+        <w:t xml:space="preserve"> </w:t>
+      </w:r>
+      <w:proofErr w:type="spellStart"/>
+      <w:r>
+        <w:rPr>
+          <w:rFonts w:eastAsia="Calibri"/>
+          <w:szCs w:val="22"/>
+        </w:rPr>
+        <w:t>aided</w:t>
+      </w:r>
+      <w:proofErr w:type="spellEnd"/>
+      <w:r>
+        <w:rPr>
+          <w:rFonts w:eastAsia="Calibri"/>
+          <w:szCs w:val="22"/>
+        </w:rPr>
+        <w:t xml:space="preserve"> </w:t>
+      </w:r>
+      <w:proofErr w:type="spellStart"/>
+      <w:r>
+        <w:rPr>
+          <w:rFonts w:eastAsia="Calibri"/>
+          <w:szCs w:val="22"/>
+        </w:rPr>
+        <w:t>manufacturing</w:t>
+      </w:r>
+      <w:proofErr w:type="spellEnd"/>
+      <w:r>
+        <w:rPr>
+          <w:rFonts w:eastAsia="Calibri"/>
+          <w:szCs w:val="22"/>
+        </w:rPr>
+        <w:t xml:space="preserve"> </w:t>
+      </w:r>
+      <w:proofErr w:type="spellStart"/>
+      <w:r>
+        <w:rPr>
+          <w:rFonts w:eastAsia="Calibri"/>
+          <w:szCs w:val="22"/>
+        </w:rPr>
+        <w:t>definition</w:t>
+      </w:r>
+      <w:proofErr w:type="spellEnd"/>
+      <w:r>
+        <w:rPr>
+          <w:rFonts w:eastAsia="Calibri"/>
+          <w:szCs w:val="22"/>
+        </w:rPr>
+        <w:t>).</w:t>
       </w:r>
     </w:p>
     <w:p>
@@ -11104,67 +11351,38 @@
           <w:rFonts w:eastAsia="Calibri"/>
           <w:szCs w:val="22"/>
         </w:rPr>
-        <w:t>0 делиться на несколько уровней, первый уровень (</w:t>
-      </w:r>
-      <w:r>
-        <w:rPr>
-          <w:rFonts w:eastAsia="Calibri"/>
-          <w:szCs w:val="22"/>
-        </w:rPr>
+        <w:t xml:space="preserve">0 делиться на несколько уровней, первый </w:t>
+      </w:r>
+      <w:r>
+        <w:t>уровень (</w:t>
+      </w:r>
+      <w:r>
         <w:fldChar w:fldCharType="begin"/>
       </w:r>
       <w:r>
-        <w:rPr>
-          <w:rFonts w:eastAsia="Calibri"/>
-          <w:szCs w:val="22"/>
-        </w:rPr>
         <w:instrText xml:space="preserve"> REF  _Ref92474218 \* Lower \h </w:instrText>
       </w:r>
       <w:r>
-        <w:rPr>
-          <w:rFonts w:eastAsia="Calibri"/>
-          <w:szCs w:val="22"/>
-        </w:rPr>
-      </w:r>
-      <w:r>
-        <w:rPr>
-          <w:rFonts w:eastAsia="Calibri"/>
-          <w:szCs w:val="22"/>
-        </w:rPr>
+        <w:instrText xml:space="preserve"> \* MERGEFORMAT </w:instrText>
+      </w:r>
+      <w:r>
         <w:fldChar w:fldCharType="separate"/>
       </w:r>
       <w:r>
-        <w:rPr>
-          <w:rFonts w:eastAsia="Calibri"/>
-          <w:iCs/>
-          <w:sz w:val="24"/>
-          <w:szCs w:val="18"/>
-        </w:rPr>
-        <w:t xml:space="preserve">рисунок </w:t>
-      </w:r>
-      <w:r>
-        <w:rPr>
-          <w:rFonts w:eastAsia="Calibri"/>
-          <w:iCs/>
-          <w:noProof/>
-          <w:sz w:val="24"/>
-          <w:szCs w:val="18"/>
-        </w:rPr>
-        <w:t>4</w:t>
-      </w:r>
-      <w:r>
-        <w:rPr>
-          <w:rFonts w:eastAsia="Calibri"/>
-          <w:szCs w:val="22"/>
-        </w:rPr>
+        <w:t>рисунок 4</w:t>
+      </w:r>
+      <w:r>
         <w:fldChar w:fldCharType="end"/>
       </w:r>
       <w:r>
-        <w:rPr>
-          <w:rFonts w:eastAsia="Calibri"/>
-          <w:szCs w:val="22"/>
-        </w:rPr>
-        <w:t>) представляет из себя один блок «Анализ фондового рынка». На вход поступают данные от пользователя, выходными данными являются рекомендации к действиям на фондовой бирже.</w:t>
+        <w:t xml:space="preserve">) </w:t>
+      </w:r>
+      <w:r>
+        <w:rPr>
+          <w:rFonts w:eastAsia="Calibri"/>
+          <w:szCs w:val="22"/>
+        </w:rPr>
+        <w:t>представляет из себя один блок «Анализ фондового рынка». На вход поступают данные от пользователя, выходными данными являются рекомендации к действиям на фондовой бирже.</w:t>
       </w:r>
     </w:p>
     <w:p>
@@ -11332,56 +11550,21 @@
         <w:t>На втором уровне детализации функциональной диаграммы процессы работы программы отображены более детально (</w:t>
       </w:r>
       <w:r>
-        <w:rPr>
-          <w:rFonts w:eastAsia="Calibri"/>
-          <w:szCs w:val="22"/>
-        </w:rPr>
         <w:fldChar w:fldCharType="begin"/>
       </w:r>
       <w:r>
-        <w:rPr>
-          <w:rFonts w:eastAsia="Calibri"/>
-          <w:szCs w:val="22"/>
-        </w:rPr>
         <w:instrText xml:space="preserve"> REF  _Ref92478179 \* Lower \h </w:instrText>
       </w:r>
       <w:r>
-        <w:rPr>
-          <w:rFonts w:eastAsia="Calibri"/>
-          <w:szCs w:val="22"/>
-        </w:rPr>
-      </w:r>
-      <w:r>
-        <w:rPr>
-          <w:rFonts w:eastAsia="Calibri"/>
-          <w:szCs w:val="22"/>
-        </w:rPr>
+        <w:instrText xml:space="preserve"> \* MERGEFORMAT </w:instrText>
+      </w:r>
+      <w:r>
         <w:fldChar w:fldCharType="separate"/>
       </w:r>
       <w:r>
-        <w:rPr>
-          <w:rFonts w:eastAsia="Calibri"/>
-          <w:iCs/>
-          <w:sz w:val="24"/>
-          <w:szCs w:val="18"/>
-        </w:rPr>
-        <w:t xml:space="preserve">рисунок </w:t>
-      </w:r>
-      <w:r>
-        <w:rPr>
-          <w:rFonts w:eastAsia="Calibri"/>
-          <w:iCs/>
-          <w:noProof/>
-          <w:sz w:val="24"/>
-          <w:szCs w:val="18"/>
-        </w:rPr>
-        <w:t>5</w:t>
-      </w:r>
-      <w:r>
-        <w:rPr>
-          <w:rFonts w:eastAsia="Calibri"/>
-          <w:szCs w:val="22"/>
-        </w:rPr>
+        <w:t>рисунок 5</w:t>
+      </w:r>
+      <w:r>
         <w:fldChar w:fldCharType="end"/>
       </w:r>
       <w:r>
@@ -11629,13 +11812,13 @@
           <w:rFonts w:eastAsia="Calibri"/>
           <w:szCs w:val="22"/>
         </w:rPr>
-      </w:r>
-      <w:r>
-        <w:rPr>
-          <w:rFonts w:eastAsia="Calibri"/>
-          <w:szCs w:val="22"/>
-        </w:rPr>
         <w:instrText xml:space="preserve"> \* MERGEFORMAT </w:instrText>
+      </w:r>
+      <w:r>
+        <w:rPr>
+          <w:rFonts w:eastAsia="Calibri"/>
+          <w:szCs w:val="22"/>
+        </w:rPr>
       </w:r>
       <w:r>
         <w:rPr>
@@ -12453,7 +12636,15 @@
         <w:t xml:space="preserve">Также в данной таблице хранится ссылка на таблицу </w:t>
       </w:r>
       <w:r>
-        <w:t>«shares»</w:t>
+        <w:t>«</w:t>
+      </w:r>
+      <w:proofErr w:type="spellStart"/>
+      <w:r>
+        <w:t>shares</w:t>
+      </w:r>
+      <w:proofErr w:type="spellEnd"/>
+      <w:r>
+        <w:t>»</w:t>
       </w:r>
       <w:r>
         <w:t xml:space="preserve"> реализуя связь один-ко-многим.</w:t>
@@ -12518,188 +12709,8 @@
         <w:t>», также данная таблица хранит в себе оценку влияния мировых новостей на изменения котировок акций.</w:t>
       </w:r>
     </w:p>
-    <w:p/>
-    <w:p>
-      <w:pPr>
-        <w:contextualSpacing/>
-        <w:rPr>
-          <w:rFonts w:eastAsia="Calibri"/>
-          <w:szCs w:val="22"/>
-        </w:rPr>
-      </w:pPr>
-      <w:r>
-        <w:rPr>
-          <w:rFonts w:eastAsia="Calibri"/>
-          <w:szCs w:val="22"/>
-        </w:rPr>
-        <w:t xml:space="preserve">В таблице </w:t>
-      </w:r>
-      <w:r>
-        <w:rPr>
-          <w:rFonts w:eastAsia="Calibri"/>
-          <w:szCs w:val="22"/>
-        </w:rPr>
-        <w:t>«</w:t>
-      </w:r>
-      <w:r>
-        <w:rPr>
-          <w:rFonts w:eastAsia="Calibri"/>
-          <w:szCs w:val="22"/>
-          <w:lang w:val="en-US"/>
-        </w:rPr>
-        <w:t>companies</w:t>
-      </w:r>
-      <w:r>
-        <w:rPr>
-          <w:rFonts w:eastAsia="Calibri"/>
-          <w:szCs w:val="22"/>
-        </w:rPr>
-        <w:t>»</w:t>
-      </w:r>
-      <w:r>
-        <w:rPr>
-          <w:rFonts w:eastAsia="Calibri"/>
-          <w:szCs w:val="22"/>
-        </w:rPr>
-        <w:t xml:space="preserve"> содержится информация о компаниях, акции которых находятся на фондовых биржах. Таблица </w:t>
-      </w:r>
-      <w:r>
-        <w:rPr>
-          <w:rFonts w:eastAsia="Calibri"/>
-          <w:szCs w:val="22"/>
-          <w:lang w:val="en-US"/>
-        </w:rPr>
-        <w:t>industries</w:t>
-      </w:r>
-      <w:r>
-        <w:rPr>
-          <w:rFonts w:eastAsia="Calibri"/>
-          <w:szCs w:val="22"/>
-        </w:rPr>
-        <w:t xml:space="preserve"> содержит перечень отраслей, в которых работают фирмы. Таблицы </w:t>
-      </w:r>
-      <w:r>
-        <w:rPr>
-          <w:rFonts w:eastAsia="Calibri"/>
-          <w:szCs w:val="22"/>
-          <w:lang w:val="en-US"/>
-        </w:rPr>
-        <w:t>company</w:t>
-      </w:r>
-      <w:r>
-        <w:rPr>
-          <w:rFonts w:eastAsia="Calibri"/>
-          <w:szCs w:val="22"/>
-        </w:rPr>
-        <w:t>_</w:t>
-      </w:r>
-      <w:r>
-        <w:rPr>
-          <w:rFonts w:eastAsia="Calibri"/>
-          <w:szCs w:val="22"/>
-          <w:lang w:val="en-US"/>
-        </w:rPr>
-        <w:t>news</w:t>
-      </w:r>
-      <w:r>
-        <w:rPr>
-          <w:rFonts w:eastAsia="Calibri"/>
-          <w:szCs w:val="22"/>
-        </w:rPr>
-        <w:t xml:space="preserve"> и company_</w:t>
-      </w:r>
-      <w:r>
-        <w:rPr>
-          <w:rFonts w:eastAsia="Calibri"/>
-          <w:szCs w:val="22"/>
-          <w:lang w:val="en-US"/>
-        </w:rPr>
-        <w:t>events</w:t>
-      </w:r>
-      <w:r>
-        <w:rPr>
-          <w:rFonts w:eastAsia="Calibri"/>
-          <w:szCs w:val="22"/>
-        </w:rPr>
-        <w:t xml:space="preserve"> содержат историческую сводку об упоминаниях компании в новостях и событиях, произошедших с компанией соответственно. Таблица </w:t>
-      </w:r>
-      <w:r>
-        <w:rPr>
-          <w:rFonts w:eastAsia="Calibri"/>
-          <w:szCs w:val="22"/>
-          <w:lang w:val="en-US"/>
-        </w:rPr>
-        <w:t>stock</w:t>
-      </w:r>
-      <w:r>
-        <w:rPr>
-          <w:rFonts w:eastAsia="Calibri"/>
-          <w:szCs w:val="22"/>
-        </w:rPr>
-        <w:t>_</w:t>
-      </w:r>
-      <w:r>
-        <w:rPr>
-          <w:rFonts w:eastAsia="Calibri"/>
-          <w:szCs w:val="22"/>
-          <w:lang w:val="en-US"/>
-        </w:rPr>
-        <w:t>exchanges</w:t>
-      </w:r>
-      <w:r>
-        <w:rPr>
-          <w:rFonts w:eastAsia="Calibri"/>
-          <w:szCs w:val="22"/>
-        </w:rPr>
-        <w:t xml:space="preserve"> содержит в себе перечень фондовых бирж</w:t>
-      </w:r>
-      <w:r>
-        <w:rPr>
-          <w:rFonts w:eastAsia="Calibri"/>
-          <w:szCs w:val="22"/>
-        </w:rPr>
-        <w:t>.</w:t>
-      </w:r>
-      <w:r>
-        <w:rPr>
-          <w:rFonts w:eastAsia="Calibri"/>
-          <w:szCs w:val="22"/>
-        </w:rPr>
-        <w:t xml:space="preserve"> </w:t>
-      </w:r>
-      <w:r>
-        <w:rPr>
-          <w:rFonts w:eastAsia="Calibri"/>
-          <w:szCs w:val="22"/>
-        </w:rPr>
-        <w:t>Д</w:t>
-      </w:r>
-      <w:r>
-        <w:rPr>
-          <w:rFonts w:eastAsia="Calibri"/>
-          <w:szCs w:val="22"/>
-        </w:rPr>
-        <w:t xml:space="preserve">анная таблица необходима, так как компании могут размещать свои акции на различных биржах, в результате чего, в зависимости от биржи цены на акции могут отличаться. Таблица </w:t>
-      </w:r>
-      <w:r>
-        <w:rPr>
-          <w:rFonts w:eastAsia="Calibri"/>
-          <w:szCs w:val="22"/>
-          <w:lang w:val="en-US"/>
-        </w:rPr>
-        <w:t>quotes</w:t>
-      </w:r>
-      <w:r>
-        <w:rPr>
-          <w:rFonts w:eastAsia="Calibri"/>
-          <w:szCs w:val="22"/>
-        </w:rPr>
-        <w:t xml:space="preserve"> содержит в себе историческую информацию о котировках акций определённой компании на определенной бирже, она является связующей таблицей для таблиц stock_exchanges и companies, организую тем самым связь многие-ко-многим.</w:t>
-      </w:r>
-    </w:p>
-    <w:p>
-      <w:pPr>
-        <w:keepNext/>
+    <w:p>
+      <w:pPr>
         <w:ind w:firstLine="0"/>
         <w:contextualSpacing/>
         <w:rPr>
@@ -12707,254 +12718,6 @@
           <w:szCs w:val="22"/>
         </w:rPr>
       </w:pPr>
-      <w:r>
-        <w:rPr>
-          <w:rFonts w:eastAsia="Calibri"/>
-          <w:noProof/>
-          <w:szCs w:val="22"/>
-        </w:rPr>
-        <w:lastRenderedPageBreak/>
-        <w:drawing>
-          <wp:inline distT="0" distB="0" distL="0" distR="0" wp14:anchorId="7F1B6BC1" wp14:editId="5A01D8E0">
-            <wp:extent cx="5710555" cy="5712031"/>
-            <wp:effectExtent l="0" t="0" r="4445" b="3175"/>
-            <wp:docPr id="8" name="Рисунок 8"/>
-            <wp:cNvGraphicFramePr>
-              <a:graphicFrameLocks xmlns:a="http://schemas.openxmlformats.org/drawingml/2006/main" noChangeAspect="1"/>
-            </wp:cNvGraphicFramePr>
-            <a:graphic xmlns:a="http://schemas.openxmlformats.org/drawingml/2006/main">
-              <a:graphicData uri="http://schemas.openxmlformats.org/drawingml/2006/picture">
-                <pic:pic xmlns:pic="http://schemas.openxmlformats.org/drawingml/2006/picture">
-                  <pic:nvPicPr>
-                    <pic:cNvPr id="1" name=""/>
-                    <pic:cNvPicPr/>
-                  </pic:nvPicPr>
-                  <pic:blipFill rotWithShape="1">
-                    <a:blip r:embed="rId19"/>
-                    <a:srcRect t="-1" b="15269"/>
-                    <a:stretch/>
-                  </pic:blipFill>
-                  <pic:spPr bwMode="auto">
-                    <a:xfrm>
-                      <a:off x="0" y="0"/>
-                      <a:ext cx="5723019" cy="5724498"/>
-                    </a:xfrm>
-                    <a:prstGeom prst="rect">
-                      <a:avLst/>
-                    </a:prstGeom>
-                    <a:ln>
-                      <a:noFill/>
-                    </a:ln>
-                    <a:extLst>
-                      <a:ext uri="{53640926-AAD7-44D8-BBD7-CCE9431645EC}">
-                        <a14:shadowObscured xmlns:a14="http://schemas.microsoft.com/office/drawing/2010/main"/>
-                      </a:ext>
-                    </a:extLst>
-                  </pic:spPr>
-                </pic:pic>
-              </a:graphicData>
-            </a:graphic>
-          </wp:inline>
-        </w:drawing>
-      </w:r>
-    </w:p>
-    <w:p>
-      <w:pPr>
-        <w:spacing w:after="200" w:line="240" w:lineRule="auto"/>
-        <w:ind w:firstLine="0"/>
-        <w:jc w:val="center"/>
-        <w:rPr>
-          <w:rFonts w:eastAsia="Calibri"/>
-          <w:iCs/>
-          <w:sz w:val="24"/>
-          <w:szCs w:val="24"/>
-        </w:rPr>
-      </w:pPr>
-      <w:r>
-        <w:rPr>
-          <w:rFonts w:eastAsia="Calibri"/>
-          <w:iCs/>
-          <w:sz w:val="24"/>
-          <w:szCs w:val="18"/>
-        </w:rPr>
-        <w:t xml:space="preserve">Рисунок </w:t>
-      </w:r>
-      <w:r>
-        <w:rPr>
-          <w:rFonts w:eastAsia="Calibri"/>
-          <w:iCs/>
-          <w:sz w:val="24"/>
-          <w:szCs w:val="18"/>
-        </w:rPr>
-        <w:fldChar w:fldCharType="begin"/>
-      </w:r>
-      <w:r>
-        <w:rPr>
-          <w:rFonts w:eastAsia="Calibri"/>
-          <w:iCs/>
-          <w:sz w:val="24"/>
-          <w:szCs w:val="18"/>
-        </w:rPr>
-        <w:instrText xml:space="preserve"> SEQ Рисунок \* ARABIC </w:instrText>
-      </w:r>
-      <w:r>
-        <w:rPr>
-          <w:rFonts w:eastAsia="Calibri"/>
-          <w:iCs/>
-          <w:sz w:val="24"/>
-          <w:szCs w:val="18"/>
-        </w:rPr>
-        <w:fldChar w:fldCharType="separate"/>
-      </w:r>
-      <w:r>
-        <w:rPr>
-          <w:rFonts w:eastAsia="Calibri"/>
-          <w:iCs/>
-          <w:noProof/>
-          <w:sz w:val="24"/>
-          <w:szCs w:val="18"/>
-        </w:rPr>
-        <w:t>7</w:t>
-      </w:r>
-      <w:r>
-        <w:rPr>
-          <w:rFonts w:eastAsia="Calibri"/>
-          <w:iCs/>
-          <w:sz w:val="24"/>
-          <w:szCs w:val="18"/>
-        </w:rPr>
-        <w:fldChar w:fldCharType="end"/>
-      </w:r>
-      <w:r>
-        <w:rPr>
-          <w:rFonts w:eastAsia="Calibri"/>
-          <w:iCs/>
-          <w:sz w:val="24"/>
-          <w:szCs w:val="18"/>
-        </w:rPr>
-        <w:t xml:space="preserve"> – Пример заполненной таблицы с котировками</w:t>
-      </w:r>
-    </w:p>
-    <w:p>
-      <w:pPr>
-        <w:contextualSpacing/>
-        <w:rPr>
-          <w:rFonts w:eastAsia="Calibri"/>
-          <w:szCs w:val="22"/>
-        </w:rPr>
-      </w:pPr>
-      <w:r>
-        <w:rPr>
-          <w:rFonts w:eastAsia="Calibri"/>
-          <w:szCs w:val="22"/>
-        </w:rPr>
-        <w:t xml:space="preserve">Таблица </w:t>
-      </w:r>
-      <w:r>
-        <w:rPr>
-          <w:rFonts w:eastAsia="Calibri"/>
-          <w:szCs w:val="22"/>
-          <w:lang w:val="en-US"/>
-        </w:rPr>
-        <w:t>world</w:t>
-      </w:r>
-      <w:r>
-        <w:rPr>
-          <w:rFonts w:eastAsia="Calibri"/>
-          <w:szCs w:val="22"/>
-        </w:rPr>
-        <w:t>_</w:t>
-      </w:r>
-      <w:r>
-        <w:rPr>
-          <w:rFonts w:eastAsia="Calibri"/>
-          <w:szCs w:val="22"/>
-          <w:lang w:val="en-US"/>
-        </w:rPr>
-        <w:t>news</w:t>
-      </w:r>
-      <w:r>
-        <w:rPr>
-          <w:rFonts w:eastAsia="Calibri"/>
-          <w:szCs w:val="22"/>
-        </w:rPr>
-        <w:t xml:space="preserve"> содержит историческую сводку новостей о событиях происходящий в мире. Данная таблица связана с таблице </w:t>
-      </w:r>
-      <w:r>
-        <w:rPr>
-          <w:rFonts w:eastAsia="Calibri"/>
-          <w:szCs w:val="22"/>
-          <w:lang w:val="en-US"/>
-        </w:rPr>
-        <w:t>tags</w:t>
-      </w:r>
-      <w:r>
-        <w:rPr>
-          <w:rFonts w:eastAsia="Calibri"/>
-          <w:szCs w:val="22"/>
-        </w:rPr>
-        <w:t xml:space="preserve">, в которой хранятся названия отраслей, к которым относится конкретная новость, например экономика или политика. Между таблицами </w:t>
-      </w:r>
-      <w:r>
-        <w:rPr>
-          <w:rFonts w:eastAsia="Calibri"/>
-          <w:szCs w:val="22"/>
-          <w:lang w:val="en-US"/>
-        </w:rPr>
-        <w:t>world</w:t>
-      </w:r>
-      <w:r>
-        <w:rPr>
-          <w:rFonts w:eastAsia="Calibri"/>
-          <w:szCs w:val="22"/>
-        </w:rPr>
-        <w:t>_</w:t>
-      </w:r>
-      <w:r>
-        <w:rPr>
-          <w:rFonts w:eastAsia="Calibri"/>
-          <w:szCs w:val="22"/>
-          <w:lang w:val="en-US"/>
-        </w:rPr>
-        <w:t>news</w:t>
-      </w:r>
-      <w:r>
-        <w:rPr>
-          <w:rFonts w:eastAsia="Calibri"/>
-          <w:szCs w:val="22"/>
-        </w:rPr>
-        <w:t xml:space="preserve"> и </w:t>
-      </w:r>
-      <w:r>
-        <w:rPr>
-          <w:rFonts w:eastAsia="Calibri"/>
-          <w:szCs w:val="22"/>
-          <w:lang w:val="en-US"/>
-        </w:rPr>
-        <w:t>tags</w:t>
-      </w:r>
-      <w:r>
-        <w:rPr>
-          <w:rFonts w:eastAsia="Calibri"/>
-          <w:szCs w:val="22"/>
-        </w:rPr>
-        <w:t xml:space="preserve"> организована связь многие-ко-многим. Также таблица world_news связана с таблицей </w:t>
-      </w:r>
-      <w:r>
-        <w:rPr>
-          <w:rFonts w:eastAsia="Calibri"/>
-          <w:szCs w:val="22"/>
-          <w:lang w:val="en-US"/>
-        </w:rPr>
-        <w:t>companies</w:t>
-      </w:r>
-      <w:r>
-        <w:rPr>
-          <w:rFonts w:eastAsia="Calibri"/>
-          <w:szCs w:val="22"/>
-        </w:rPr>
-        <w:t xml:space="preserve"> с помощью связи многие-ко-многим. Эти связи будут образовываться в процессе анализа зависимости изменения значений котировок компании от того или иного события происходящего в мире.</w:t>
-      </w:r>
     </w:p>
     <w:p>
       <w:pPr>
@@ -12962,7 +12725,6 @@
       </w:pPr>
       <w:bookmarkStart w:id="32" w:name="_Toc95337091"/>
       <w:r>
-        <w:lastRenderedPageBreak/>
         <w:t>Разработка системы помощи принятия решений для определения стратегии покупки-продажи акций</w:t>
       </w:r>
       <w:bookmarkEnd w:id="32"/>
@@ -13255,7 +13017,71 @@
           <w:rFonts w:eastAsia="Calibri"/>
           <w:szCs w:val="22"/>
         </w:rPr>
-        <w:t>Васюткина, И. А. Разработка клиент-серверных приложений на языке C# : учебное пособие / И. А. Васюткина. — Новосибирск : Новосибирский государственный технический университет, 2016. — 112 c. — ISBN 978-5-7782-2932-7. — Текст : электронный // Электронно-библиотечная система IPR BOOKS : [сайт]. — URL: https://www.iprbookshop.ru/91508.html (дата обращения: 25.12.2021). — Режим доступа: для авторизир. пользователей</w:t>
+        <w:t xml:space="preserve">Васюткина, И. А. Разработка клиент-серверных приложений на языке </w:t>
+      </w:r>
+      <w:proofErr w:type="gramStart"/>
+      <w:r>
+        <w:rPr>
+          <w:rFonts w:eastAsia="Calibri"/>
+          <w:szCs w:val="22"/>
+        </w:rPr>
+        <w:t>C# :</w:t>
+      </w:r>
+      <w:proofErr w:type="gramEnd"/>
+      <w:r>
+        <w:rPr>
+          <w:rFonts w:eastAsia="Calibri"/>
+          <w:szCs w:val="22"/>
+        </w:rPr>
+        <w:t xml:space="preserve"> учебное пособие / И. А. Васюткина. — </w:t>
+      </w:r>
+      <w:proofErr w:type="gramStart"/>
+      <w:r>
+        <w:rPr>
+          <w:rFonts w:eastAsia="Calibri"/>
+          <w:szCs w:val="22"/>
+        </w:rPr>
+        <w:t>Новосибирск :</w:t>
+      </w:r>
+      <w:proofErr w:type="gramEnd"/>
+      <w:r>
+        <w:rPr>
+          <w:rFonts w:eastAsia="Calibri"/>
+          <w:szCs w:val="22"/>
+        </w:rPr>
+        <w:t xml:space="preserve"> Новосибирский государственный технический университет, 2016. — 112 c. — ISBN 978-5-7782-2932-7. — </w:t>
+      </w:r>
+      <w:proofErr w:type="gramStart"/>
+      <w:r>
+        <w:rPr>
+          <w:rFonts w:eastAsia="Calibri"/>
+          <w:szCs w:val="22"/>
+        </w:rPr>
+        <w:t>Текст :</w:t>
+      </w:r>
+      <w:proofErr w:type="gramEnd"/>
+      <w:r>
+        <w:rPr>
+          <w:rFonts w:eastAsia="Calibri"/>
+          <w:szCs w:val="22"/>
+        </w:rPr>
+        <w:t xml:space="preserve"> электронный // Электронно-библиотечная система IPR BOOKS : [сайт]. — URL: https://www.iprbookshop.ru/91508.html (дата обращения: 25.12.2021). — Режим доступа: для </w:t>
+      </w:r>
+      <w:proofErr w:type="spellStart"/>
+      <w:r>
+        <w:rPr>
+          <w:rFonts w:eastAsia="Calibri"/>
+          <w:szCs w:val="22"/>
+        </w:rPr>
+        <w:t>авторизир</w:t>
+      </w:r>
+      <w:proofErr w:type="spellEnd"/>
+      <w:r>
+        <w:rPr>
+          <w:rFonts w:eastAsia="Calibri"/>
+          <w:szCs w:val="22"/>
+        </w:rPr>
+        <w:t>. пользователей</w:t>
       </w:r>
     </w:p>
     <w:p>
@@ -13279,7 +13105,71 @@
           <w:rFonts w:eastAsia="Calibri"/>
           <w:szCs w:val="22"/>
         </w:rPr>
-        <w:t>Васюткина И.А. Технология разработки объектно-ориентированных программ на JAVA : учебно-методическое пособие / Васюткина И.А.. — Новосибирск : Новосибирский государственный технический университет, 2012. — 152 c. — ISBN 978-5-7782-1973-1. — Текст : электронный // Электронно-библиотечная система IPR BOOKS : [сайт]. — URL: https://www.iprbookshop.ru/45047.html (дата обращения: 25.12.2021). — Режим доступа: для авторизир. пользователей</w:t>
+        <w:t xml:space="preserve">Васюткина И.А. Технология разработки объектно-ориентированных программ на </w:t>
+      </w:r>
+      <w:proofErr w:type="gramStart"/>
+      <w:r>
+        <w:rPr>
+          <w:rFonts w:eastAsia="Calibri"/>
+          <w:szCs w:val="22"/>
+        </w:rPr>
+        <w:t>JAVA :</w:t>
+      </w:r>
+      <w:proofErr w:type="gramEnd"/>
+      <w:r>
+        <w:rPr>
+          <w:rFonts w:eastAsia="Calibri"/>
+          <w:szCs w:val="22"/>
+        </w:rPr>
+        <w:t xml:space="preserve"> учебно-методическое пособие / Васюткина И.А.. — </w:t>
+      </w:r>
+      <w:proofErr w:type="gramStart"/>
+      <w:r>
+        <w:rPr>
+          <w:rFonts w:eastAsia="Calibri"/>
+          <w:szCs w:val="22"/>
+        </w:rPr>
+        <w:t>Новосибирск :</w:t>
+      </w:r>
+      <w:proofErr w:type="gramEnd"/>
+      <w:r>
+        <w:rPr>
+          <w:rFonts w:eastAsia="Calibri"/>
+          <w:szCs w:val="22"/>
+        </w:rPr>
+        <w:t xml:space="preserve"> Новосибирский государственный технический университет, 2012. — 152 c. — ISBN 978-5-7782-1973-1. — </w:t>
+      </w:r>
+      <w:proofErr w:type="gramStart"/>
+      <w:r>
+        <w:rPr>
+          <w:rFonts w:eastAsia="Calibri"/>
+          <w:szCs w:val="22"/>
+        </w:rPr>
+        <w:t>Текст :</w:t>
+      </w:r>
+      <w:proofErr w:type="gramEnd"/>
+      <w:r>
+        <w:rPr>
+          <w:rFonts w:eastAsia="Calibri"/>
+          <w:szCs w:val="22"/>
+        </w:rPr>
+        <w:t xml:space="preserve"> электронный // Электронно-библиотечная система IPR BOOKS : [сайт]. — URL: https://www.iprbookshop.ru/45047.html (дата обращения: 25.12.2021). — Режим доступа: для </w:t>
+      </w:r>
+      <w:proofErr w:type="spellStart"/>
+      <w:r>
+        <w:rPr>
+          <w:rFonts w:eastAsia="Calibri"/>
+          <w:szCs w:val="22"/>
+        </w:rPr>
+        <w:t>авторизир</w:t>
+      </w:r>
+      <w:proofErr w:type="spellEnd"/>
+      <w:r>
+        <w:rPr>
+          <w:rFonts w:eastAsia="Calibri"/>
+          <w:szCs w:val="22"/>
+        </w:rPr>
+        <w:t>. пользователей</w:t>
       </w:r>
     </w:p>
     <w:p>
@@ -13298,12 +13188,133 @@
           <w:szCs w:val="22"/>
         </w:rPr>
       </w:pPr>
-      <w:r>
-        <w:rPr>
-          <w:rFonts w:eastAsia="Calibri"/>
-          <w:szCs w:val="22"/>
-        </w:rPr>
-        <w:t>Пирская Л.В. Разработка мобильных приложений в среде Android Studio : учебное пособие / Пирская Л.В.. — Ростов-на-Дону, Таганрог : Издательство Южного федерального университета, 2019. — 123 c. — ISBN 978-5-9275-3346-6. — Текст : электронный // Электронно-библиотечная система IPR BOOKS : [сайт]. — URL: https://www.iprbookshop.ru/100196.html (дата обращения: 25.12.2021). — Режим доступа: для авторизир. пользователей</w:t>
+      <w:proofErr w:type="spellStart"/>
+      <w:r>
+        <w:rPr>
+          <w:rFonts w:eastAsia="Calibri"/>
+          <w:szCs w:val="22"/>
+        </w:rPr>
+        <w:t>Пирская</w:t>
+      </w:r>
+      <w:proofErr w:type="spellEnd"/>
+      <w:r>
+        <w:rPr>
+          <w:rFonts w:eastAsia="Calibri"/>
+          <w:szCs w:val="22"/>
+        </w:rPr>
+        <w:t xml:space="preserve"> Л.В. Разработка мобильных приложений в среде </w:t>
+      </w:r>
+      <w:proofErr w:type="spellStart"/>
+      <w:r>
+        <w:rPr>
+          <w:rFonts w:eastAsia="Calibri"/>
+          <w:szCs w:val="22"/>
+        </w:rPr>
+        <w:t>Android</w:t>
+      </w:r>
+      <w:proofErr w:type="spellEnd"/>
+      <w:r>
+        <w:rPr>
+          <w:rFonts w:eastAsia="Calibri"/>
+          <w:szCs w:val="22"/>
+        </w:rPr>
+        <w:t xml:space="preserve"> </w:t>
+      </w:r>
+      <w:proofErr w:type="gramStart"/>
+      <w:r>
+        <w:rPr>
+          <w:rFonts w:eastAsia="Calibri"/>
+          <w:szCs w:val="22"/>
+        </w:rPr>
+        <w:t>Studio :</w:t>
+      </w:r>
+      <w:proofErr w:type="gramEnd"/>
+      <w:r>
+        <w:rPr>
+          <w:rFonts w:eastAsia="Calibri"/>
+          <w:szCs w:val="22"/>
+        </w:rPr>
+        <w:t xml:space="preserve"> учебное пособие / </w:t>
+      </w:r>
+      <w:proofErr w:type="spellStart"/>
+      <w:r>
+        <w:rPr>
+          <w:rFonts w:eastAsia="Calibri"/>
+          <w:szCs w:val="22"/>
+        </w:rPr>
+        <w:t>Пирская</w:t>
+      </w:r>
+      <w:proofErr w:type="spellEnd"/>
+      <w:r>
+        <w:rPr>
+          <w:rFonts w:eastAsia="Calibri"/>
+          <w:szCs w:val="22"/>
+        </w:rPr>
+        <w:t xml:space="preserve"> Л.В.. — </w:t>
+      </w:r>
+      <w:proofErr w:type="spellStart"/>
+      <w:r>
+        <w:rPr>
+          <w:rFonts w:eastAsia="Calibri"/>
+          <w:szCs w:val="22"/>
+        </w:rPr>
+        <w:t>Ростов</w:t>
+      </w:r>
+      <w:proofErr w:type="spellEnd"/>
+      <w:r>
+        <w:rPr>
+          <w:rFonts w:eastAsia="Calibri"/>
+          <w:szCs w:val="22"/>
+        </w:rPr>
+        <w:t xml:space="preserve">-на-Дону, </w:t>
+      </w:r>
+      <w:proofErr w:type="gramStart"/>
+      <w:r>
+        <w:rPr>
+          <w:rFonts w:eastAsia="Calibri"/>
+          <w:szCs w:val="22"/>
+        </w:rPr>
+        <w:t>Таганрог :</w:t>
+      </w:r>
+      <w:proofErr w:type="gramEnd"/>
+      <w:r>
+        <w:rPr>
+          <w:rFonts w:eastAsia="Calibri"/>
+          <w:szCs w:val="22"/>
+        </w:rPr>
+        <w:t xml:space="preserve"> Издательство Южного федерального университета, 2019. — 123 c. — ISBN 978-5-9275-3346-6. — </w:t>
+      </w:r>
+      <w:proofErr w:type="gramStart"/>
+      <w:r>
+        <w:rPr>
+          <w:rFonts w:eastAsia="Calibri"/>
+          <w:szCs w:val="22"/>
+        </w:rPr>
+        <w:t>Текст :</w:t>
+      </w:r>
+      <w:proofErr w:type="gramEnd"/>
+      <w:r>
+        <w:rPr>
+          <w:rFonts w:eastAsia="Calibri"/>
+          <w:szCs w:val="22"/>
+        </w:rPr>
+        <w:t xml:space="preserve"> электронный // Электронно-библиотечная система IPR BOOKS : [сайт]. — URL: https://www.iprbookshop.ru/100196.html (дата обращения: 25.12.2021). — Режим доступа: для </w:t>
+      </w:r>
+      <w:proofErr w:type="spellStart"/>
+      <w:r>
+        <w:rPr>
+          <w:rFonts w:eastAsia="Calibri"/>
+          <w:szCs w:val="22"/>
+        </w:rPr>
+        <w:t>авторизир</w:t>
+      </w:r>
+      <w:proofErr w:type="spellEnd"/>
+      <w:r>
+        <w:rPr>
+          <w:rFonts w:eastAsia="Calibri"/>
+          <w:szCs w:val="22"/>
+        </w:rPr>
+        <w:t>. пользователей</w:t>
       </w:r>
     </w:p>
     <w:p>
@@ -13327,7 +13338,71 @@
           <w:rFonts w:eastAsia="Calibri"/>
           <w:szCs w:val="22"/>
         </w:rPr>
-        <w:t>Шацков В.В. Программирование приложений баз данных с использованием СУБД MS SQL Server : учебное пособие / Шацков В.В.. — Санкт-Петербург : Санкт-Петербургский государственный архитектурно-строительный университет, ЭБС АСВ, 2015. — 80 c. — ISBN 978-5-9227-0607-0. — Текст : электронный // Электронно-библиотечная система IPR BOOKS : [сайт]. — URL: https://www.iprbookshop.ru/63638.html (дата обращения: 25.12.2021). — Режим доступа: для авторизир. пользователей</w:t>
+        <w:t xml:space="preserve">Шацков В.В. Программирование приложений баз данных с использованием СУБД MS SQL </w:t>
+      </w:r>
+      <w:proofErr w:type="gramStart"/>
+      <w:r>
+        <w:rPr>
+          <w:rFonts w:eastAsia="Calibri"/>
+          <w:szCs w:val="22"/>
+        </w:rPr>
+        <w:t>Server :</w:t>
+      </w:r>
+      <w:proofErr w:type="gramEnd"/>
+      <w:r>
+        <w:rPr>
+          <w:rFonts w:eastAsia="Calibri"/>
+          <w:szCs w:val="22"/>
+        </w:rPr>
+        <w:t xml:space="preserve"> учебное пособие / Шацков В.В.. — Санкт-</w:t>
+      </w:r>
+      <w:proofErr w:type="gramStart"/>
+      <w:r>
+        <w:rPr>
+          <w:rFonts w:eastAsia="Calibri"/>
+          <w:szCs w:val="22"/>
+        </w:rPr>
+        <w:t>Петербург :</w:t>
+      </w:r>
+      <w:proofErr w:type="gramEnd"/>
+      <w:r>
+        <w:rPr>
+          <w:rFonts w:eastAsia="Calibri"/>
+          <w:szCs w:val="22"/>
+        </w:rPr>
+        <w:t xml:space="preserve"> Санкт-Петербургский государственный архитектурно-строительный университет, ЭБС АСВ, 2015. — 80 c. — ISBN 978-5-9227-0607-0. — </w:t>
+      </w:r>
+      <w:proofErr w:type="gramStart"/>
+      <w:r>
+        <w:rPr>
+          <w:rFonts w:eastAsia="Calibri"/>
+          <w:szCs w:val="22"/>
+        </w:rPr>
+        <w:t>Текст :</w:t>
+      </w:r>
+      <w:proofErr w:type="gramEnd"/>
+      <w:r>
+        <w:rPr>
+          <w:rFonts w:eastAsia="Calibri"/>
+          <w:szCs w:val="22"/>
+        </w:rPr>
+        <w:t xml:space="preserve"> электронный // Электронно-библиотечная система IPR BOOKS : [сайт]. — URL: https://www.iprbookshop.ru/63638.html (дата обращения: 25.12.2021). — Режим доступа: для </w:t>
+      </w:r>
+      <w:proofErr w:type="spellStart"/>
+      <w:r>
+        <w:rPr>
+          <w:rFonts w:eastAsia="Calibri"/>
+          <w:szCs w:val="22"/>
+        </w:rPr>
+        <w:t>авторизир</w:t>
+      </w:r>
+      <w:proofErr w:type="spellEnd"/>
+      <w:r>
+        <w:rPr>
+          <w:rFonts w:eastAsia="Calibri"/>
+          <w:szCs w:val="22"/>
+        </w:rPr>
+        <w:t>. пользователей</w:t>
       </w:r>
     </w:p>
     <w:p>
@@ -13351,7 +13426,39 @@
           <w:rFonts w:eastAsia="Calibri"/>
           <w:szCs w:val="22"/>
         </w:rPr>
-        <w:t xml:space="preserve">Введение в СУБД MySQL : учебное пособие / . — Москва : Интернет-Университет Информационных Технологий (ИНТУИТ), Ай Пи Ар Медиа, 2021. </w:t>
+        <w:t xml:space="preserve">Введение в СУБД </w:t>
+      </w:r>
+      <w:proofErr w:type="gramStart"/>
+      <w:r>
+        <w:rPr>
+          <w:rFonts w:eastAsia="Calibri"/>
+          <w:szCs w:val="22"/>
+        </w:rPr>
+        <w:t>MySQL :</w:t>
+      </w:r>
+      <w:proofErr w:type="gramEnd"/>
+      <w:r>
+        <w:rPr>
+          <w:rFonts w:eastAsia="Calibri"/>
+          <w:szCs w:val="22"/>
+        </w:rPr>
+        <w:t xml:space="preserve"> учебное пособие / . — </w:t>
+      </w:r>
+      <w:proofErr w:type="gramStart"/>
+      <w:r>
+        <w:rPr>
+          <w:rFonts w:eastAsia="Calibri"/>
+          <w:szCs w:val="22"/>
+        </w:rPr>
+        <w:t>Москва :</w:t>
+      </w:r>
+      <w:proofErr w:type="gramEnd"/>
+      <w:r>
+        <w:rPr>
+          <w:rFonts w:eastAsia="Calibri"/>
+          <w:szCs w:val="22"/>
+        </w:rPr>
+        <w:t xml:space="preserve"> Интернет-Университет Информационных Технологий (ИНТУИТ), Ай Пи Ар Медиа, 2021. </w:t>
       </w:r>
       <w:r>
         <w:rPr>
@@ -13359,7 +13466,39 @@
           <w:szCs w:val="22"/>
         </w:rPr>
         <w:lastRenderedPageBreak/>
-        <w:t>— 228 c. — ISBN 978-5-4497-0912-7. — Текст : электронный // Электронно-библиотечная система IPR BOOKS : [сайт]. — URL: https://www.iprbookshop.ru/102004.html (дата обращения: 25.12.2021). — Режим доступа: для авторизир. пользователей</w:t>
+        <w:t xml:space="preserve">— 228 c. — ISBN 978-5-4497-0912-7. — </w:t>
+      </w:r>
+      <w:proofErr w:type="gramStart"/>
+      <w:r>
+        <w:rPr>
+          <w:rFonts w:eastAsia="Calibri"/>
+          <w:szCs w:val="22"/>
+        </w:rPr>
+        <w:t>Текст :</w:t>
+      </w:r>
+      <w:proofErr w:type="gramEnd"/>
+      <w:r>
+        <w:rPr>
+          <w:rFonts w:eastAsia="Calibri"/>
+          <w:szCs w:val="22"/>
+        </w:rPr>
+        <w:t xml:space="preserve"> электронный // Электронно-библиотечная система IPR BOOKS : [сайт]. — URL: https://www.iprbookshop.ru/102004.html (дата обращения: 25.12.2021). — Режим доступа: для </w:t>
+      </w:r>
+      <w:proofErr w:type="spellStart"/>
+      <w:r>
+        <w:rPr>
+          <w:rFonts w:eastAsia="Calibri"/>
+          <w:szCs w:val="22"/>
+        </w:rPr>
+        <w:t>авторизир</w:t>
+      </w:r>
+      <w:proofErr w:type="spellEnd"/>
+      <w:r>
+        <w:rPr>
+          <w:rFonts w:eastAsia="Calibri"/>
+          <w:szCs w:val="22"/>
+        </w:rPr>
+        <w:t>. пользователей</w:t>
       </w:r>
     </w:p>
     <w:p>
@@ -13383,7 +13522,71 @@
           <w:rFonts w:eastAsia="Calibri"/>
           <w:szCs w:val="22"/>
         </w:rPr>
-        <w:t>Тарасов С.В. СУБД для программиста. Базы данных изнутри / Тарасов С.В.. — Москва : СОЛОН-Пресс, 2018. — 320 c. — ISBN 978-2-7466-7383-0. — Текст : электронный // Электронно-библиотечная система IPR BOOKS : [сайт]. — URL: https://www.iprbookshop.ru/90409.html (дата обращения: 25.12.2021). — Режим доступа: для авторизир. пользователей</w:t>
+        <w:t xml:space="preserve">Тарасов С.В. СУБД для программиста. Базы данных изнутри / Тарасов </w:t>
+      </w:r>
+      <w:proofErr w:type="gramStart"/>
+      <w:r>
+        <w:rPr>
+          <w:rFonts w:eastAsia="Calibri"/>
+          <w:szCs w:val="22"/>
+        </w:rPr>
+        <w:t>С.В..</w:t>
+      </w:r>
+      <w:proofErr w:type="gramEnd"/>
+      <w:r>
+        <w:rPr>
+          <w:rFonts w:eastAsia="Calibri"/>
+          <w:szCs w:val="22"/>
+        </w:rPr>
+        <w:t xml:space="preserve"> — </w:t>
+      </w:r>
+      <w:proofErr w:type="gramStart"/>
+      <w:r>
+        <w:rPr>
+          <w:rFonts w:eastAsia="Calibri"/>
+          <w:szCs w:val="22"/>
+        </w:rPr>
+        <w:t>Москва :</w:t>
+      </w:r>
+      <w:proofErr w:type="gramEnd"/>
+      <w:r>
+        <w:rPr>
+          <w:rFonts w:eastAsia="Calibri"/>
+          <w:szCs w:val="22"/>
+        </w:rPr>
+        <w:t xml:space="preserve"> СОЛОН-Пресс, 2018. — 320 c. — ISBN 978-2-7466-7383-0. — </w:t>
+      </w:r>
+      <w:proofErr w:type="gramStart"/>
+      <w:r>
+        <w:rPr>
+          <w:rFonts w:eastAsia="Calibri"/>
+          <w:szCs w:val="22"/>
+        </w:rPr>
+        <w:t>Текст :</w:t>
+      </w:r>
+      <w:proofErr w:type="gramEnd"/>
+      <w:r>
+        <w:rPr>
+          <w:rFonts w:eastAsia="Calibri"/>
+          <w:szCs w:val="22"/>
+        </w:rPr>
+        <w:t xml:space="preserve"> электронный // Электронно-библиотечная система IPR BOOKS : [сайт]. — URL: https://www.iprbookshop.ru/90409.html (дата обращения: 25.12.2021). — Режим доступа: для </w:t>
+      </w:r>
+      <w:proofErr w:type="spellStart"/>
+      <w:r>
+        <w:rPr>
+          <w:rFonts w:eastAsia="Calibri"/>
+          <w:szCs w:val="22"/>
+        </w:rPr>
+        <w:t>авторизир</w:t>
+      </w:r>
+      <w:proofErr w:type="spellEnd"/>
+      <w:r>
+        <w:rPr>
+          <w:rFonts w:eastAsia="Calibri"/>
+          <w:szCs w:val="22"/>
+        </w:rPr>
+        <w:t>. пользователей</w:t>
       </w:r>
     </w:p>
     <w:p>
@@ -15181,52 +15384,52 @@
       </w:pPr>
     </w:lvl>
   </w:abstractNum>
-  <w:num w:numId="1">
+  <w:num w:numId="1" w16cid:durableId="650867840">
     <w:abstractNumId w:val="8"/>
   </w:num>
-  <w:num w:numId="2">
+  <w:num w:numId="2" w16cid:durableId="806584117">
     <w:abstractNumId w:val="15"/>
   </w:num>
-  <w:num w:numId="3">
+  <w:num w:numId="3" w16cid:durableId="1561016087">
     <w:abstractNumId w:val="1"/>
   </w:num>
-  <w:num w:numId="4">
+  <w:num w:numId="4" w16cid:durableId="742290032">
     <w:abstractNumId w:val="5"/>
   </w:num>
-  <w:num w:numId="5">
+  <w:num w:numId="5" w16cid:durableId="1194805150">
     <w:abstractNumId w:val="6"/>
   </w:num>
-  <w:num w:numId="6">
+  <w:num w:numId="6" w16cid:durableId="2055424118">
     <w:abstractNumId w:val="9"/>
   </w:num>
-  <w:num w:numId="7">
+  <w:num w:numId="7" w16cid:durableId="1866357404">
     <w:abstractNumId w:val="10"/>
   </w:num>
-  <w:num w:numId="8">
+  <w:num w:numId="8" w16cid:durableId="335310069">
     <w:abstractNumId w:val="11"/>
   </w:num>
-  <w:num w:numId="9">
+  <w:num w:numId="9" w16cid:durableId="2146241125">
     <w:abstractNumId w:val="13"/>
   </w:num>
-  <w:num w:numId="10">
+  <w:num w:numId="10" w16cid:durableId="1550995373">
     <w:abstractNumId w:val="0"/>
   </w:num>
-  <w:num w:numId="11">
+  <w:num w:numId="11" w16cid:durableId="874192544">
     <w:abstractNumId w:val="7"/>
   </w:num>
-  <w:num w:numId="12">
+  <w:num w:numId="12" w16cid:durableId="450520420">
     <w:abstractNumId w:val="2"/>
   </w:num>
-  <w:num w:numId="13">
+  <w:num w:numId="13" w16cid:durableId="698044247">
     <w:abstractNumId w:val="3"/>
   </w:num>
-  <w:num w:numId="14">
+  <w:num w:numId="14" w16cid:durableId="184485388">
     <w:abstractNumId w:val="4"/>
   </w:num>
-  <w:num w:numId="15">
+  <w:num w:numId="15" w16cid:durableId="1889536972">
     <w:abstractNumId w:val="12"/>
   </w:num>
-  <w:num w:numId="16">
+  <w:num w:numId="16" w16cid:durableId="1122068427">
     <w:abstractNumId w:val="14"/>
   </w:num>
   <w:numIdMacAtCleanup w:val="16"/>

</xml_diff>

<commit_message>
add world news parser
</commit_message>
<xml_diff>
--- a/диплом.docx
+++ b/диплом.docx
@@ -2048,7 +2048,7 @@
         <w:rPr>
           <w:noProof/>
         </w:rPr>
-        <w:t>21</w:t>
+        <w:t>23</w:t>
       </w:r>
       <w:r>
         <w:rPr>
@@ -2129,7 +2129,7 @@
         <w:rPr>
           <w:noProof/>
         </w:rPr>
-        <w:t>21</w:t>
+        <w:t>24</w:t>
       </w:r>
       <w:r>
         <w:rPr>
@@ -2204,7 +2204,7 @@
         <w:rPr>
           <w:noProof/>
         </w:rPr>
-        <w:t>22</w:t>
+        <w:t>25</w:t>
       </w:r>
       <w:r>
         <w:rPr>
@@ -2285,7 +2285,7 @@
         <w:rPr>
           <w:noProof/>
         </w:rPr>
-        <w:t>22</w:t>
+        <w:t>25</w:t>
       </w:r>
       <w:r>
         <w:rPr>
@@ -2366,7 +2366,7 @@
         <w:rPr>
           <w:noProof/>
         </w:rPr>
-        <w:t>23</w:t>
+        <w:t>26</w:t>
       </w:r>
       <w:r>
         <w:rPr>
@@ -2447,7 +2447,7 @@
         <w:rPr>
           <w:noProof/>
         </w:rPr>
-        <w:t>24</w:t>
+        <w:t>27</w:t>
       </w:r>
       <w:r>
         <w:rPr>
@@ -2528,7 +2528,7 @@
         <w:rPr>
           <w:noProof/>
         </w:rPr>
-        <w:t>26</w:t>
+        <w:t>30</w:t>
       </w:r>
       <w:r>
         <w:rPr>
@@ -2609,7 +2609,7 @@
         <w:rPr>
           <w:noProof/>
         </w:rPr>
-        <w:t>29</w:t>
+        <w:t>32</w:t>
       </w:r>
       <w:r>
         <w:rPr>
@@ -2703,7 +2703,7 @@
         <w:rPr>
           <w:noProof/>
         </w:rPr>
-        <w:t>29</w:t>
+        <w:t>32</w:t>
       </w:r>
       <w:r>
         <w:rPr>
@@ -2797,7 +2797,7 @@
         <w:rPr>
           <w:noProof/>
         </w:rPr>
-        <w:t>29</w:t>
+        <w:t>32</w:t>
       </w:r>
       <w:r>
         <w:rPr>
@@ -2872,7 +2872,7 @@
         <w:rPr>
           <w:noProof/>
         </w:rPr>
-        <w:t>30</w:t>
+        <w:t>33</w:t>
       </w:r>
       <w:r>
         <w:rPr>
@@ -2953,7 +2953,7 @@
         <w:rPr>
           <w:noProof/>
         </w:rPr>
-        <w:t>30</w:t>
+        <w:t>33</w:t>
       </w:r>
       <w:r>
         <w:rPr>
@@ -3034,7 +3034,7 @@
         <w:rPr>
           <w:noProof/>
         </w:rPr>
-        <w:t>30</w:t>
+        <w:t>33</w:t>
       </w:r>
       <w:r>
         <w:rPr>
@@ -3109,7 +3109,7 @@
         <w:rPr>
           <w:noProof/>
         </w:rPr>
-        <w:t>31</w:t>
+        <w:t>34</w:t>
       </w:r>
       <w:r>
         <w:rPr>
@@ -3190,7 +3190,7 @@
         <w:rPr>
           <w:noProof/>
         </w:rPr>
-        <w:t>31</w:t>
+        <w:t>34</w:t>
       </w:r>
       <w:r>
         <w:rPr>
@@ -3272,7 +3272,7 @@
         <w:rPr>
           <w:noProof/>
         </w:rPr>
-        <w:t>31</w:t>
+        <w:t>34</w:t>
       </w:r>
       <w:r>
         <w:rPr>
@@ -3353,7 +3353,7 @@
         <w:rPr>
           <w:noProof/>
         </w:rPr>
-        <w:t>31</w:t>
+        <w:t>34</w:t>
       </w:r>
       <w:r>
         <w:rPr>
@@ -3434,7 +3434,7 @@
         <w:rPr>
           <w:noProof/>
         </w:rPr>
-        <w:t>31</w:t>
+        <w:t>34</w:t>
       </w:r>
       <w:r>
         <w:rPr>
@@ -3509,7 +3509,7 @@
         <w:rPr>
           <w:noProof/>
         </w:rPr>
-        <w:t>32</w:t>
+        <w:t>35</w:t>
       </w:r>
       <w:r>
         <w:rPr>
@@ -3590,7 +3590,7 @@
         <w:rPr>
           <w:noProof/>
         </w:rPr>
-        <w:t>32</w:t>
+        <w:t>35</w:t>
       </w:r>
       <w:r>
         <w:rPr>
@@ -3671,7 +3671,7 @@
         <w:rPr>
           <w:noProof/>
         </w:rPr>
-        <w:t>32</w:t>
+        <w:t>35</w:t>
       </w:r>
       <w:r>
         <w:rPr>
@@ -3730,7 +3730,7 @@
         <w:rPr>
           <w:noProof/>
         </w:rPr>
-        <w:t>33</w:t>
+        <w:t>36</w:t>
       </w:r>
       <w:r>
         <w:rPr>
@@ -3789,7 +3789,7 @@
         <w:rPr>
           <w:noProof/>
         </w:rPr>
-        <w:t>34</w:t>
+        <w:t>37</w:t>
       </w:r>
       <w:r>
         <w:rPr>
@@ -4736,25 +4736,7 @@
           <w:bCs/>
           <w:lang w:eastAsia="ru-RU"/>
         </w:rPr>
-        <w:t xml:space="preserve">Должен быть разработан интерфейс клиентских приложений для компьютеров под управлением ОС Windows и смартфонов под управлением ОС </w:t>
-      </w:r>
-      <w:proofErr w:type="spellStart"/>
-      <w:r>
-        <w:rPr>
-          <w:rFonts w:eastAsia="Times New Roman"/>
-          <w:bCs/>
-          <w:lang w:eastAsia="ru-RU"/>
-        </w:rPr>
-        <w:t>Android</w:t>
-      </w:r>
-      <w:proofErr w:type="spellEnd"/>
-      <w:r>
-        <w:rPr>
-          <w:rFonts w:eastAsia="Times New Roman"/>
-          <w:bCs/>
-          <w:lang w:eastAsia="ru-RU"/>
-        </w:rPr>
-        <w:t>.</w:t>
+        <w:t>Должен быть разработан интерфейс клиентских приложений для компьютеров под управлением ОС Windows и смартфонов под управлением ОС Android.</w:t>
       </w:r>
     </w:p>
     <w:p>
@@ -6848,23 +6830,7 @@
           <w:rFonts w:eastAsia="Calibri"/>
           <w:szCs w:val="22"/>
         </w:rPr>
-        <w:t xml:space="preserve">Фондовый рынок – это организованный и регулируемый финансовый рынок, где продаются и покупаются ценные бумаги (деньги, </w:t>
-      </w:r>
-      <w:proofErr w:type="spellStart"/>
-      <w:r>
-        <w:rPr>
-          <w:rFonts w:eastAsia="Calibri"/>
-          <w:szCs w:val="22"/>
-        </w:rPr>
-        <w:t>акц</w:t>
-      </w:r>
-      <w:proofErr w:type="spellEnd"/>
-      <w:r>
-        <w:rPr>
-          <w:rFonts w:eastAsia="Calibri"/>
-          <w:szCs w:val="22"/>
-        </w:rPr>
-        <w:t xml:space="preserve"> и, имущество и другие ресурсы). Сама биржа является лишь торговой площадкой и ее задача – проведение сделок. Если раньше было необходимо физическое взаимодействие трейдеров, то современная биржа оперирует в онлайн-режиме, что зародило понятие высокочастотной алгоритмической торговли. Но, несмотря на интеграцию компьютерных технологий в данный процесс, основные концепции и стратегии трейдеров остались прежними за тем лишь исключением, что торги происходят автоматизировано и быстро.</w:t>
+        <w:t>Фондовый рынок – это организованный и регулируемый финансовый рынок, где продаются и покупаются ценные бумаги (деньги, акц и, имущество и другие ресурсы). Сама биржа является лишь торговой площадкой и ее задача – проведение сделок. Если раньше было необходимо физическое взаимодействие трейдеров, то современная биржа оперирует в онлайн-режиме, что зародило понятие высокочастотной алгоритмической торговли. Но, несмотря на интеграцию компьютерных технологий в данный процесс, основные концепции и стратегии трейдеров остались прежними за тем лишь исключением, что торги происходят автоматизировано и быстро.</w:t>
       </w:r>
     </w:p>
     <w:p>
@@ -7524,31 +7490,7 @@
           <w:szCs w:val="72"/>
           <w:lang w:eastAsia="ru-RU"/>
         </w:rPr>
-        <w:t xml:space="preserve">нерыночного </w:t>
-      </w:r>
-      <w:proofErr w:type="spellStart"/>
-      <w:proofErr w:type="gramStart"/>
-      <w:r>
-        <w:rPr>
-          <w:rFonts w:ascii="ff2" w:eastAsia="Times New Roman" w:hAnsi="ff2"/>
-          <w:color w:val="000000"/>
-          <w:sz w:val="72"/>
-          <w:szCs w:val="72"/>
-          <w:lang w:eastAsia="ru-RU"/>
-        </w:rPr>
-        <w:t>типа.Акционерная</w:t>
-      </w:r>
-      <w:proofErr w:type="spellEnd"/>
-      <w:proofErr w:type="gramEnd"/>
-      <w:r>
-        <w:rPr>
-          <w:rFonts w:ascii="ff2" w:eastAsia="Times New Roman" w:hAnsi="ff2"/>
-          <w:color w:val="000000"/>
-          <w:sz w:val="72"/>
-          <w:szCs w:val="72"/>
-          <w:lang w:eastAsia="ru-RU"/>
-        </w:rPr>
-        <w:t xml:space="preserve"> форма организации производства характерна практически</w:t>
+        <w:t>нерыночного типа.Акционерная форма организации производства характерна практически</w:t>
       </w:r>
     </w:p>
     <w:p>
@@ -8515,31 +8457,7 @@
           <w:szCs w:val="72"/>
           <w:lang w:eastAsia="ru-RU"/>
         </w:rPr>
-        <w:t xml:space="preserve">нерыночного </w:t>
-      </w:r>
-      <w:proofErr w:type="spellStart"/>
-      <w:proofErr w:type="gramStart"/>
-      <w:r>
-        <w:rPr>
-          <w:rFonts w:ascii="ff2" w:eastAsia="Times New Roman" w:hAnsi="ff2"/>
-          <w:color w:val="000000"/>
-          <w:sz w:val="72"/>
-          <w:szCs w:val="72"/>
-          <w:lang w:eastAsia="ru-RU"/>
-        </w:rPr>
-        <w:t>типа.Акционерная</w:t>
-      </w:r>
-      <w:proofErr w:type="spellEnd"/>
-      <w:proofErr w:type="gramEnd"/>
-      <w:r>
-        <w:rPr>
-          <w:rFonts w:ascii="ff2" w:eastAsia="Times New Roman" w:hAnsi="ff2"/>
-          <w:color w:val="000000"/>
-          <w:sz w:val="72"/>
-          <w:szCs w:val="72"/>
-          <w:lang w:eastAsia="ru-RU"/>
-        </w:rPr>
-        <w:t xml:space="preserve"> форма организации производства характерна практически</w:t>
+        <w:t>нерыночного типа.Акционерная форма организации производства характерна практически</w:t>
       </w:r>
     </w:p>
     <w:p>
@@ -9506,31 +9424,7 @@
           <w:szCs w:val="72"/>
           <w:lang w:eastAsia="ru-RU"/>
         </w:rPr>
-        <w:t xml:space="preserve">нерыночного </w:t>
-      </w:r>
-      <w:proofErr w:type="spellStart"/>
-      <w:proofErr w:type="gramStart"/>
-      <w:r>
-        <w:rPr>
-          <w:rFonts w:ascii="ff2" w:eastAsia="Times New Roman" w:hAnsi="ff2"/>
-          <w:color w:val="000000"/>
-          <w:sz w:val="72"/>
-          <w:szCs w:val="72"/>
-          <w:lang w:eastAsia="ru-RU"/>
-        </w:rPr>
-        <w:t>типа.Акционерная</w:t>
-      </w:r>
-      <w:proofErr w:type="spellEnd"/>
-      <w:proofErr w:type="gramEnd"/>
-      <w:r>
-        <w:rPr>
-          <w:rFonts w:ascii="ff2" w:eastAsia="Times New Roman" w:hAnsi="ff2"/>
-          <w:color w:val="000000"/>
-          <w:sz w:val="72"/>
-          <w:szCs w:val="72"/>
-          <w:lang w:eastAsia="ru-RU"/>
-        </w:rPr>
-        <w:t xml:space="preserve"> форма организации производства характерна практически</w:t>
+        <w:t>нерыночного типа.Акционерная форма организации производства характерна практически</w:t>
       </w:r>
     </w:p>
     <w:p>
@@ -10257,23 +10151,7 @@
           <w:rFonts w:eastAsia="Calibri"/>
           <w:szCs w:val="22"/>
         </w:rPr>
-        <w:t xml:space="preserve">В качестве возможных источников данных были рассмотрены несколько порталов, агрегирующих информацию о фондовых биржах. Более приоритетными в данном случае являлись порталы, которые предоставляют </w:t>
-      </w:r>
-      <w:proofErr w:type="spellStart"/>
-      <w:r>
-        <w:rPr>
-          <w:rFonts w:eastAsia="Calibri"/>
-          <w:szCs w:val="22"/>
-        </w:rPr>
-        <w:t>api</w:t>
-      </w:r>
-      <w:proofErr w:type="spellEnd"/>
-      <w:r>
-        <w:rPr>
-          <w:rFonts w:eastAsia="Calibri"/>
-          <w:szCs w:val="22"/>
-        </w:rPr>
-        <w:t xml:space="preserve"> для взаимодействия с информационной системой, содержащей данные о фондовых биржах.</w:t>
+        <w:t>В качестве возможных источников данных были рассмотрены несколько порталов, агрегирующих информацию о фондовых биржах. Более приоритетными в данном случае являлись порталы, которые предоставляют api для взаимодействия с информационной системой, содержащей данные о фондовых биржах.</w:t>
       </w:r>
     </w:p>
     <w:p>
@@ -10309,39 +10187,7 @@
           <w:rFonts w:eastAsia="Calibri"/>
           <w:szCs w:val="22"/>
         </w:rPr>
-        <w:t xml:space="preserve">Данный портал включает в себя данные московской биржи (рисунок 1). На данном портале доступны статические данные о рынках (режимы торгов и их группы, финансовые инструменты и их описание), данные для построения графиков («свечей»), сделки (анонимно), котировки, итоги торгов. Преимуществом данного портала является наличие программного интерфейса для доступа к информационно-статистическому серверу, благодаря чему становится возможным осуществлять взаимодействия с сервером по протоколу </w:t>
-      </w:r>
-      <w:proofErr w:type="spellStart"/>
-      <w:r>
-        <w:rPr>
-          <w:rFonts w:eastAsia="Calibri"/>
-          <w:szCs w:val="22"/>
-        </w:rPr>
-        <w:t>http</w:t>
-      </w:r>
-      <w:proofErr w:type="spellEnd"/>
-      <w:r>
-        <w:rPr>
-          <w:rFonts w:eastAsia="Calibri"/>
-          <w:szCs w:val="22"/>
-        </w:rPr>
-        <w:t xml:space="preserve">. Данные с сервера возвращаются в формате </w:t>
-      </w:r>
-      <w:proofErr w:type="spellStart"/>
-      <w:r>
-        <w:rPr>
-          <w:rFonts w:eastAsia="Calibri"/>
-          <w:szCs w:val="22"/>
-        </w:rPr>
-        <w:t>xaml</w:t>
-      </w:r>
-      <w:proofErr w:type="spellEnd"/>
-      <w:r>
-        <w:rPr>
-          <w:rFonts w:eastAsia="Calibri"/>
-          <w:szCs w:val="22"/>
-        </w:rPr>
-        <w:t xml:space="preserve">, а примеры запросов, а также перечень всех возможных запросов удобно оформлен в руководстве для </w:t>
+        <w:t xml:space="preserve">Данный портал включает в себя данные московской биржи (рисунок 1). На данном портале доступны статические данные о рынках (режимы торгов и их группы, финансовые инструменты и их описание), данные для построения графиков («свечей»), сделки (анонимно), котировки, итоги торгов. Преимуществом данного портала является наличие программного интерфейса для доступа к информационно-статистическому серверу, благодаря чему становится возможным осуществлять взаимодействия с сервером по протоколу http. Данные с сервера возвращаются в формате xaml, а примеры запросов, а также перечень всех возможных запросов удобно оформлен в руководстве для </w:t>
       </w:r>
       <w:r>
         <w:rPr>
@@ -10516,23 +10362,7 @@
           <w:rFonts w:eastAsia="Calibri"/>
           <w:szCs w:val="22"/>
         </w:rPr>
-        <w:t xml:space="preserve">Данный портал является агрегатором многих бирж (рисунок 2). Однако он создан для информирования пользователей о ситуации на фондовой бирже и рекомендаций по поводу эффективности вложений. В связи с чем, данный сайт не имеет доступного программного интерфейса для удобного получения данных. Также сложность при получении данных заключается в том, что в основе сайта лежат </w:t>
-      </w:r>
-      <w:proofErr w:type="spellStart"/>
-      <w:r>
-        <w:rPr>
-          <w:rFonts w:eastAsia="Calibri"/>
-          <w:szCs w:val="22"/>
-        </w:rPr>
-        <w:t>javascript</w:t>
-      </w:r>
-      <w:proofErr w:type="spellEnd"/>
-      <w:r>
-        <w:rPr>
-          <w:rFonts w:eastAsia="Calibri"/>
-          <w:szCs w:val="22"/>
-        </w:rPr>
-        <w:t xml:space="preserve">-скрипты. В результате чего необходимо затрачивать дополнительное время на поиск скрипта с необходимыми данными, а также </w:t>
+        <w:t xml:space="preserve">Данный портал является агрегатором многих бирж (рисунок 2). Однако он создан для информирования пользователей о ситуации на фондовой бирже и рекомендаций по поводу эффективности вложений. В связи с чем, данный сайт не имеет доступного программного интерфейса для удобного получения данных. Также сложность при получении данных заключается в том, что в основе сайта лежат javascript-скрипты. В результате чего необходимо затрачивать дополнительное время на поиск скрипта с необходимыми данными, а также </w:t>
       </w:r>
       <w:r>
         <w:rPr>
@@ -10540,39 +10370,7 @@
           <w:szCs w:val="22"/>
         </w:rPr>
         <w:lastRenderedPageBreak/>
-        <w:t xml:space="preserve">написание сложного регулярного выражения для получения этих данных. Данный сайт предоставляет возможность скачать данные о котировках определенной акции в формате </w:t>
-      </w:r>
-      <w:proofErr w:type="spellStart"/>
-      <w:r>
-        <w:rPr>
-          <w:rFonts w:eastAsia="Calibri"/>
-          <w:szCs w:val="22"/>
-        </w:rPr>
-        <w:t>csv</w:t>
-      </w:r>
-      <w:proofErr w:type="spellEnd"/>
-      <w:r>
-        <w:rPr>
-          <w:rFonts w:eastAsia="Calibri"/>
-          <w:szCs w:val="22"/>
-        </w:rPr>
-        <w:t xml:space="preserve">, однако этих данных крайне недостаточно для полноценного анализа и их необходимо дополнять. Из преимуществ данного портала можно отметить отсутствие CAPTCHA, в результате чего появляется возможность более быстро осуществлять </w:t>
-      </w:r>
-      <w:proofErr w:type="spellStart"/>
-      <w:r>
-        <w:rPr>
-          <w:rFonts w:eastAsia="Calibri"/>
-          <w:szCs w:val="22"/>
-        </w:rPr>
-        <w:t>парсинг</w:t>
-      </w:r>
-      <w:proofErr w:type="spellEnd"/>
-      <w:r>
-        <w:rPr>
-          <w:rFonts w:eastAsia="Calibri"/>
-          <w:szCs w:val="22"/>
-        </w:rPr>
-        <w:t xml:space="preserve"> переходя на разные страницы сайта, также преимуществом сайта является наличие большого объема данных о котировках на разных фондовых биржах, а также информация о событиях, происходящих внутри компаний, новостях, с которыми связаны данные компании, а также в целом события, происходящие в отрасли, частью которой является конкретная компания. В результате чего при анализе становится возможным не только отслеживать значения котировок в зависимости от даты, а также учитывать события, происходившие в данное время и их влияние на изменение курсов.</w:t>
+        <w:t>написание сложного регулярного выражения для получения этих данных. Данный сайт предоставляет возможность скачать данные о котировках определенной акции в формате csv, однако этих данных крайне недостаточно для полноценного анализа и их необходимо дополнять. Из преимуществ данного портала можно отметить отсутствие CAPTCHA, в результате чего появляется возможность более быстро осуществлять парсинг переходя на разные страницы сайта, также преимуществом сайта является наличие большого объема данных о котировках на разных фондовых биржах, а также информация о событиях, происходящих внутри компаний, новостях, с которыми связаны данные компании, а также в целом события, происходящие в отрасли, частью которой является конкретная компания. В результате чего при анализе становится возможным не только отслеживать значения котировок в зависимости от даты, а также учитывать события, происходившие в данное время и их влияние на изменение курсов.</w:t>
       </w:r>
     </w:p>
     <w:p>
@@ -10634,6 +10432,7 @@
         <w:ind w:firstLine="0"/>
         <w:jc w:val="center"/>
         <w:rPr>
+          <w:rStyle w:val="a4"/>
           <w:rFonts w:eastAsia="Calibri"/>
           <w:iCs/>
           <w:sz w:val="24"/>
@@ -10719,30 +10518,450 @@
     </w:p>
     <w:p>
       <w:pPr>
+        <w:keepNext/>
+        <w:rPr>
+          <w:b/>
+          <w:bCs/>
+        </w:rPr>
+      </w:pPr>
+      <w:r>
+        <w:rPr>
+          <w:b/>
+          <w:bCs/>
+        </w:rPr>
+        <w:lastRenderedPageBreak/>
+        <w:t xml:space="preserve">Платформа </w:t>
+      </w:r>
+      <w:r>
+        <w:rPr>
+          <w:b/>
+          <w:bCs/>
+          <w:lang w:val="en-US"/>
+        </w:rPr>
+        <w:t>Y</w:t>
+      </w:r>
+      <w:r>
+        <w:rPr>
+          <w:b/>
+          <w:bCs/>
+        </w:rPr>
+        <w:t xml:space="preserve">ahoo! </w:t>
+      </w:r>
+      <w:r>
+        <w:rPr>
+          <w:b/>
+          <w:bCs/>
+          <w:lang w:val="en-US"/>
+        </w:rPr>
+        <w:t>F</w:t>
+      </w:r>
+      <w:r>
+        <w:rPr>
+          <w:b/>
+          <w:bCs/>
+        </w:rPr>
+        <w:t>inance</w:t>
+      </w:r>
+    </w:p>
+    <w:p>
+      <w:r>
+        <w:t>Данная платформа является агрегатором финансовых данных, разработанным компанией «</w:t>
+      </w:r>
+      <w:r>
+        <w:rPr>
+          <w:lang w:val="en-US"/>
+        </w:rPr>
+        <w:t>Yahoo</w:t>
+      </w:r>
+      <w:r>
+        <w:t>!</w:t>
+      </w:r>
+      <w:r>
+        <w:t>». В частности, данный портал предоставляет данные о котировках акций, экономические характеристики компаний на биржевых рынках, а также различные новости, оказывающие влияние на экономическую ситуацию в мире</w:t>
+      </w:r>
+      <w:r>
+        <w:t xml:space="preserve"> (</w:t>
+      </w:r>
+      <w:r>
+        <w:fldChar w:fldCharType="begin"/>
+      </w:r>
+      <w:r>
+        <w:instrText xml:space="preserve"> REF  _Ref100493645 \* Lower \h </w:instrText>
+      </w:r>
+      <w:r>
+        <w:fldChar w:fldCharType="separate"/>
+      </w:r>
+      <w:r>
+        <w:t xml:space="preserve">рисунок </w:t>
+      </w:r>
+      <w:r>
+        <w:rPr>
+          <w:noProof/>
+        </w:rPr>
+        <w:t>3</w:t>
+      </w:r>
+      <w:r>
+        <w:fldChar w:fldCharType="end"/>
+      </w:r>
+      <w:r>
+        <w:t>)</w:t>
+      </w:r>
+      <w:r>
+        <w:t>.</w:t>
+      </w:r>
+    </w:p>
+    <w:p>
+      <w:r>
+        <w:t>Информация</w:t>
+      </w:r>
+      <w:r>
+        <w:t>,</w:t>
+      </w:r>
+      <w:r>
+        <w:t xml:space="preserve"> расположенная на сайте</w:t>
+      </w:r>
+      <w:r>
+        <w:t>,</w:t>
+      </w:r>
+      <w:r>
+        <w:t xml:space="preserve"> позволяет проводить полноценный </w:t>
+      </w:r>
+      <w:r>
+        <w:t>технический и фундаментальный анализ котировок акций. Из плюсов мо</w:t>
+      </w:r>
+      <w:r>
+        <w:t xml:space="preserve">жно отметить наличие </w:t>
+      </w:r>
+      <w:r>
+        <w:t xml:space="preserve">открытого </w:t>
+      </w:r>
+      <w:r>
+        <w:rPr>
+          <w:lang w:val="en-US"/>
+        </w:rPr>
+        <w:t>API</w:t>
+      </w:r>
+      <w:r>
+        <w:t xml:space="preserve">. </w:t>
+      </w:r>
+      <w:r>
+        <w:t xml:space="preserve">Сервер возвращает запрашиваемые данные в формате </w:t>
+      </w:r>
+      <w:r>
+        <w:rPr>
+          <w:lang w:val="en-US"/>
+        </w:rPr>
+        <w:t>JSON</w:t>
+      </w:r>
+      <w:r>
+        <w:t>, что делает их удобными для обработки и последующего сохранения в базе данных</w:t>
+      </w:r>
+      <w:r>
+        <w:t>.</w:t>
+      </w:r>
+    </w:p>
+    <w:p>
+      <w:r>
+        <w:t>Главным минусом данной платформы является её направленность на международные финансы, т.е. данные предоставляются на английском языке, кроме того</w:t>
+      </w:r>
+      <w:r>
+        <w:t xml:space="preserve">, </w:t>
+      </w:r>
+      <w:r>
+        <w:t xml:space="preserve">на платформе представлены только международные компании и международные биржи. Данный факт ограничивает полноту </w:t>
+      </w:r>
+      <w:r>
+        <w:t>данных и ограничивает возможности полного анализа.</w:t>
+      </w:r>
+    </w:p>
+    <w:p>
+      <w:pPr>
+        <w:pStyle w:val="aa"/>
+        <w:keepNext/>
+      </w:pPr>
+      <w:r>
+        <w:drawing>
+          <wp:inline distT="0" distB="0" distL="0" distR="0" wp14:anchorId="37F7761A" wp14:editId="238BAB50">
+            <wp:extent cx="6119495" cy="3479165"/>
+            <wp:effectExtent l="0" t="0" r="0" b="6985"/>
+            <wp:docPr id="5" name="Рисунок 5"/>
+            <wp:cNvGraphicFramePr>
+              <a:graphicFrameLocks xmlns:a="http://schemas.openxmlformats.org/drawingml/2006/main" noChangeAspect="1"/>
+            </wp:cNvGraphicFramePr>
+            <a:graphic xmlns:a="http://schemas.openxmlformats.org/drawingml/2006/main">
+              <a:graphicData uri="http://schemas.openxmlformats.org/drawingml/2006/picture">
+                <pic:pic xmlns:pic="http://schemas.openxmlformats.org/drawingml/2006/picture">
+                  <pic:nvPicPr>
+                    <pic:cNvPr id="1" name=""/>
+                    <pic:cNvPicPr/>
+                  </pic:nvPicPr>
+                  <pic:blipFill>
+                    <a:blip r:embed="rId15"/>
+                    <a:stretch>
+                      <a:fillRect/>
+                    </a:stretch>
+                  </pic:blipFill>
+                  <pic:spPr>
+                    <a:xfrm>
+                      <a:off x="0" y="0"/>
+                      <a:ext cx="6119495" cy="3479165"/>
+                    </a:xfrm>
+                    <a:prstGeom prst="rect">
+                      <a:avLst/>
+                    </a:prstGeom>
+                  </pic:spPr>
+                </pic:pic>
+              </a:graphicData>
+            </a:graphic>
+          </wp:inline>
+        </w:drawing>
+      </w:r>
+    </w:p>
+    <w:p>
+      <w:pPr>
+        <w:pStyle w:val="ac"/>
+      </w:pPr>
+      <w:bookmarkStart w:id="16" w:name="_Ref100493645"/>
+      <w:r>
+        <w:t xml:space="preserve">Рисунок </w:t>
+      </w:r>
+      <w:r>
+        <w:fldChar w:fldCharType="begin"/>
+      </w:r>
+      <w:r>
+        <w:instrText xml:space="preserve"> SEQ Рисунок \* ARABIC </w:instrText>
+      </w:r>
+      <w:r>
+        <w:fldChar w:fldCharType="separate"/>
+      </w:r>
+      <w:r>
+        <w:rPr>
+          <w:noProof/>
+        </w:rPr>
+        <w:t>3</w:t>
+      </w:r>
+      <w:r>
+        <w:rPr>
+          <w:noProof/>
+        </w:rPr>
+        <w:fldChar w:fldCharType="end"/>
+      </w:r>
+      <w:bookmarkEnd w:id="16"/>
+      <w:r>
+        <w:t xml:space="preserve"> – Скриншот платформы Yahoo! Finance</w:t>
+      </w:r>
+    </w:p>
+    <w:p>
+      <w:pPr>
+        <w:rPr>
+          <w:b/>
+          <w:bCs/>
+        </w:rPr>
+      </w:pPr>
+      <w:r>
+        <w:rPr>
+          <w:b/>
+          <w:bCs/>
+        </w:rPr>
+        <w:lastRenderedPageBreak/>
+        <w:t xml:space="preserve">Платформа </w:t>
+      </w:r>
+      <w:r>
+        <w:rPr>
+          <w:b/>
+          <w:bCs/>
+          <w:lang w:val="en-US"/>
+        </w:rPr>
+        <w:t>T</w:t>
+      </w:r>
+      <w:r>
+        <w:rPr>
+          <w:b/>
+          <w:bCs/>
+        </w:rPr>
+        <w:t>inkoff</w:t>
+      </w:r>
+    </w:p>
+    <w:p>
+      <w:r>
+        <w:t xml:space="preserve">Платформа </w:t>
+      </w:r>
+      <w:r>
+        <w:t>Tinkoff</w:t>
+      </w:r>
+      <w:r>
+        <w:t xml:space="preserve"> </w:t>
+      </w:r>
+      <w:r>
+        <w:t xml:space="preserve">была разработана для работы с </w:t>
+      </w:r>
+      <w:r>
+        <w:t>ценными бумагами, посредством различных финансовых инструментов. Поэтому кроме того, что данная платформа позволяет получать данные о котировках акций, фондовых биржах и т.д., она также предоставляет доступ к инструментам по управлению финансами, например покупки и продажи акций.</w:t>
+      </w:r>
+      <w:r>
+        <w:t xml:space="preserve"> Кроме того, важным аспектом является наличие на данной платформе данных не только о международных компаниях и их акциях, но и данных об отечественных компаниях, что могло бы дополнить набор данных для исследований и увеличить качество анализа.</w:t>
+      </w:r>
+    </w:p>
+    <w:p>
+      <w:r>
+        <w:t xml:space="preserve">Для взаимодействия с платформой существует </w:t>
+      </w:r>
+      <w:r>
+        <w:rPr>
+          <w:lang w:val="en-US"/>
+        </w:rPr>
+        <w:t>API</w:t>
+      </w:r>
+      <w:r>
+        <w:t xml:space="preserve">, данный интерфейс не предоставляет документацию по использованию. Однако путем анализа </w:t>
+      </w:r>
+      <w:r>
+        <w:rPr>
+          <w:lang w:val="en-US"/>
+        </w:rPr>
+        <w:t>web</w:t>
+      </w:r>
+      <w:r>
+        <w:t>-</w:t>
+      </w:r>
+      <w:r>
+        <w:t xml:space="preserve">сайта </w:t>
+      </w:r>
+      <w:r>
+        <w:t>Tinkoff</w:t>
+      </w:r>
+      <w:r>
+        <w:t>-инвестици</w:t>
+      </w:r>
+      <w:r>
+        <w:t>и</w:t>
+      </w:r>
+      <w:r>
+        <w:t xml:space="preserve"> можно получить достаточную информацию для использования данного программного интерфейса.</w:t>
+      </w:r>
+    </w:p>
+    <w:p>
+      <w:r>
+        <w:t xml:space="preserve">Кроме того, разработчиками </w:t>
+      </w:r>
+      <w:r>
+        <w:t>Tinkoff</w:t>
+      </w:r>
+      <w:r>
+        <w:t xml:space="preserve"> созданы и активно поддерживаются библиотеки для работы с платформой, написанные для различных языков программирования, в том числе для С</w:t>
+      </w:r>
+      <w:r>
+        <w:t>#</w:t>
+      </w:r>
+      <w:r>
+        <w:t xml:space="preserve">. Наличие библиотек является самым оптимальным </w:t>
+      </w:r>
+      <w:r>
+        <w:t>инструментов для получения и обработки данных.</w:t>
+      </w:r>
+    </w:p>
+    <w:p>
+      <w:r>
+        <w:t>Из минусов можно отметить тот факт, что библиотеки имеют узкую область применения и направлены главным образом на получения сведения о котировках акций и работе с ними. При этом экономические характеристики компаний, а также прочие события внутри компаний, оказывающие влияние на поведение её акций на фондовых биржах, не могут быть получены при помощи данной библиотеки.</w:t>
+      </w:r>
+    </w:p>
+    <w:p>
+      <w:r>
+        <w:t>ТУТ ЕЩЕ БУДЕТ ЧТО-ТО ПРО НОВОСТИ</w:t>
+      </w:r>
+    </w:p>
+    <w:p>
+      <w:pPr>
         <w:pStyle w:val="2"/>
       </w:pPr>
-      <w:bookmarkStart w:id="16" w:name="_Toc95337084"/>
+      <w:bookmarkStart w:id="17" w:name="_Toc95337084"/>
       <w:r>
         <w:t>Анализ и подготовка набора данных</w:t>
       </w:r>
-      <w:bookmarkEnd w:id="16"/>
+      <w:bookmarkEnd w:id="17"/>
+    </w:p>
+    <w:p>
+      <w:r>
+        <w:t>Проведя анализ источников</w:t>
+      </w:r>
+      <w:r>
+        <w:t xml:space="preserve"> данных, был сделан вывод, что наиболее оптимальным способом получения данных является агрегация информации из различных источников.</w:t>
+      </w:r>
+    </w:p>
+    <w:p>
+      <w:r>
+        <w:lastRenderedPageBreak/>
+        <w:t xml:space="preserve">Было принято решение, что в качестве инструмента для получения данных о котировках акций, оптимальным вариантом является библиотека от разработчиков </w:t>
+      </w:r>
+      <w:r>
+        <w:t>Tinkoff</w:t>
+      </w:r>
+      <w:r>
+        <w:t xml:space="preserve">. </w:t>
+      </w:r>
+      <w:r>
+        <w:t>Так как данная методика будет иметь наименьшее затраты на интеграцию с программным кодом и при этом появляется возможность получать данные не только о международных компаниях, но и о российских, что даст возможность анализировать фондовые рынки, ориентируясь на специфику России, как отдельного субъекта международных финансовых отношений.</w:t>
+      </w:r>
+    </w:p>
+    <w:p>
+      <w:r>
+        <w:t xml:space="preserve">Так как для полноты анализа данных только о котировках акций недостаточно, для получения </w:t>
+      </w:r>
+      <w:r>
+        <w:t xml:space="preserve">вспомогательных </w:t>
+      </w:r>
+      <w:r>
+        <w:t xml:space="preserve">данных о компаниях было принято решения использовать открытое </w:t>
+      </w:r>
+      <w:r>
+        <w:rPr>
+          <w:lang w:val="en-US"/>
+        </w:rPr>
+        <w:t>API</w:t>
+      </w:r>
+      <w:r>
+        <w:t xml:space="preserve"> </w:t>
+      </w:r>
+      <w:r>
+        <w:t>п</w:t>
+      </w:r>
+      <w:r>
+        <w:t>латформ</w:t>
+      </w:r>
+      <w:r>
+        <w:t>ы</w:t>
+      </w:r>
+      <w:r>
+        <w:t xml:space="preserve"> Yahoo! Finance</w:t>
+      </w:r>
+      <w:r>
+        <w:t xml:space="preserve">. </w:t>
+      </w:r>
+      <w:r>
+        <w:t>Такой выбор был сделан, потому что данная платформа имеет самый большой набор экономических характеристик компаний, в сравнении с вышеперечисленными источниками данных и при этом имеет удобный в использовании программный интерфейс, передающий данные в структурированном виде.</w:t>
+      </w:r>
+    </w:p>
+    <w:p>
+      <w:r>
+        <w:t>ТУТ ЕЩЕ БУДЕТ ЧТО-ТО ПРО НОВОСТИ</w:t>
+      </w:r>
     </w:p>
     <w:p>
       <w:pPr>
         <w:pStyle w:val="2"/>
       </w:pPr>
-      <w:bookmarkStart w:id="17" w:name="_Toc95337085"/>
+      <w:bookmarkStart w:id="18" w:name="_Toc95337085"/>
       <w:r>
         <w:t>Выбор методов формализованного анализа</w:t>
       </w:r>
-      <w:bookmarkEnd w:id="17"/>
+      <w:bookmarkEnd w:id="18"/>
     </w:p>
     <w:p>
       <w:pPr>
         <w:pStyle w:val="1"/>
       </w:pPr>
-      <w:bookmarkStart w:id="18" w:name="_Toc92484954"/>
-      <w:bookmarkStart w:id="19" w:name="_Toc95337086"/>
+      <w:bookmarkStart w:id="19" w:name="_Toc92484954"/>
+      <w:bookmarkStart w:id="20" w:name="_Toc95337086"/>
       <w:r>
         <w:rPr>
           <w:caps w:val="0"/>
@@ -10762,15 +10981,15 @@
         </w:rPr>
         <w:t xml:space="preserve"> СИСТЕМЫ</w:t>
       </w:r>
-      <w:bookmarkEnd w:id="18"/>
       <w:bookmarkEnd w:id="19"/>
+      <w:bookmarkEnd w:id="20"/>
     </w:p>
     <w:p>
       <w:pPr>
         <w:pStyle w:val="2"/>
       </w:pPr>
-      <w:bookmarkStart w:id="20" w:name="_Toc92484956"/>
-      <w:bookmarkStart w:id="21" w:name="_Toc95337087"/>
+      <w:bookmarkStart w:id="21" w:name="_Toc92484956"/>
+      <w:bookmarkStart w:id="22" w:name="_Toc95337087"/>
       <w:r>
         <w:t xml:space="preserve">Разработка архитектуры </w:t>
       </w:r>
@@ -10780,8 +10999,8 @@
       <w:r>
         <w:t xml:space="preserve"> системы</w:t>
       </w:r>
-      <w:bookmarkEnd w:id="20"/>
       <w:bookmarkEnd w:id="21"/>
+      <w:bookmarkEnd w:id="22"/>
     </w:p>
     <w:p>
       <w:pPr>
@@ -10811,7 +11030,7 @@
         <w:fldChar w:fldCharType="separate"/>
       </w:r>
       <w:r>
-        <w:t>рисунок 3</w:t>
+        <w:t>рисунок 4</w:t>
       </w:r>
       <w:r>
         <w:fldChar w:fldCharType="end"/>
@@ -10830,9 +11049,9 @@
       </w:pPr>
       <w:r>
         <w:drawing>
-          <wp:inline distT="0" distB="0" distL="0" distR="0" wp14:anchorId="7A3EEF0C" wp14:editId="3B87AA19">
-            <wp:extent cx="5822693" cy="6741994"/>
-            <wp:effectExtent l="0" t="0" r="6985" b="1905"/>
+          <wp:inline distT="0" distB="0" distL="0" distR="0" wp14:anchorId="31DC379F" wp14:editId="2C6124A4">
+            <wp:extent cx="6119495" cy="5128260"/>
+            <wp:effectExtent l="0" t="0" r="0" b="0"/>
             <wp:docPr id="7" name="Рисунок 7"/>
             <wp:cNvGraphicFramePr>
               <a:graphicFrameLocks xmlns:a="http://schemas.openxmlformats.org/drawingml/2006/main" noChangeAspect="1"/>
@@ -10841,13 +11060,13 @@
               <a:graphicData uri="http://schemas.openxmlformats.org/drawingml/2006/picture">
                 <pic:pic xmlns:pic="http://schemas.openxmlformats.org/drawingml/2006/picture">
                   <pic:nvPicPr>
-                    <pic:cNvPr id="0" name="Picture 3"/>
+                    <pic:cNvPr id="0" name="Picture 1"/>
                     <pic:cNvPicPr>
                       <a:picLocks noChangeAspect="1" noChangeArrowheads="1"/>
                     </pic:cNvPicPr>
                   </pic:nvPicPr>
                   <pic:blipFill>
-                    <a:blip r:embed="rId15">
+                    <a:blip r:embed="rId16">
                       <a:extLst>
                         <a:ext uri="{28A0092B-C50C-407E-A947-70E740481C1C}">
                           <a14:useLocalDpi xmlns:a14="http://schemas.microsoft.com/office/drawing/2010/main" val="0"/>
@@ -10862,7 +11081,7 @@
                   <pic:spPr bwMode="auto">
                     <a:xfrm>
                       <a:off x="0" y="0"/>
-                      <a:ext cx="5831416" cy="6752094"/>
+                      <a:ext cx="6119495" cy="5128260"/>
                     </a:xfrm>
                     <a:prstGeom prst="rect">
                       <a:avLst/>
@@ -10891,7 +11110,7 @@
           <w:szCs w:val="18"/>
         </w:rPr>
       </w:pPr>
-      <w:bookmarkStart w:id="22" w:name="_Ref92458231"/>
+      <w:bookmarkStart w:id="23" w:name="_Ref92458231"/>
       <w:r>
         <w:rPr>
           <w:rFonts w:eastAsia="Calibri"/>
@@ -10936,7 +11155,7 @@
           <w:sz w:val="24"/>
           <w:szCs w:val="18"/>
         </w:rPr>
-        <w:t>3</w:t>
+        <w:t>4</w:t>
       </w:r>
       <w:r>
         <w:rPr>
@@ -10947,7 +11166,7 @@
         </w:rPr>
         <w:fldChar w:fldCharType="end"/>
       </w:r>
-      <w:bookmarkEnd w:id="22"/>
+      <w:bookmarkEnd w:id="23"/>
       <w:r>
         <w:rPr>
           <w:rFonts w:eastAsia="Calibri"/>
@@ -10971,33 +11190,40 @@
           <w:rFonts w:eastAsia="Calibri"/>
           <w:szCs w:val="22"/>
         </w:rPr>
+        <w:t>В качестве архитектуры программного решения была выбрана архитектура «клиент-сервер». Данная архитектура подразумевает наличие серверного устройства, которое способно поддерживать одновременную работу с несколькими клиентами.</w:t>
+      </w:r>
+    </w:p>
+    <w:p>
+      <w:pPr>
+        <w:contextualSpacing/>
+      </w:pPr>
+      <w:r>
+        <w:rPr>
+          <w:rFonts w:eastAsia="Calibri"/>
+          <w:szCs w:val="22"/>
+        </w:rPr>
+        <w:t xml:space="preserve">В рамках данной архитектуры на серверной части реализуется бизнес-логика приложения, модуль анализа данных, а также модуль взаимодействия с </w:t>
+      </w:r>
+      <w:r>
+        <w:rPr>
+          <w:rFonts w:eastAsia="Calibri"/>
+          <w:szCs w:val="22"/>
+        </w:rPr>
         <w:lastRenderedPageBreak/>
-        <w:t>В качестве архитектуры программного решения была выбрана архитектура «клиент-сервер». Данная архитектура подразумевает наличие серверного устройства, которое способно поддерживать одновременную работу с несколькими клиентами.</w:t>
-      </w:r>
-    </w:p>
-    <w:p>
-      <w:pPr>
-        <w:contextualSpacing/>
-      </w:pPr>
-      <w:r>
-        <w:rPr>
-          <w:rFonts w:eastAsia="Calibri"/>
-          <w:szCs w:val="22"/>
-        </w:rPr>
-        <w:t>В рамках данной архитектуры на серверной части реализуется бизнес-логика приложения, модуль анализа данных, а также модуль взаимодействия с базой данных. В свою очередь модуль взаимодействия с базой данных взаимодействует с сервером СУБД, которая производит манипуляции с данными в базе.</w:t>
+        <w:t>базой данных. В свою очередь модуль взаимодействия с базой данных взаимодействует с сервером СУБД, которая производит манипуляции с данными в базе.</w:t>
       </w:r>
     </w:p>
     <w:p>
       <w:pPr>
         <w:pStyle w:val="2"/>
       </w:pPr>
-      <w:bookmarkStart w:id="23" w:name="_Toc92484957"/>
-      <w:bookmarkStart w:id="24" w:name="_Toc95337088"/>
+      <w:bookmarkStart w:id="24" w:name="_Toc92484957"/>
+      <w:bookmarkStart w:id="25" w:name="_Toc95337088"/>
       <w:r>
         <w:t>Описание структурных элементов ИАС</w:t>
       </w:r>
-      <w:bookmarkEnd w:id="23"/>
       <w:bookmarkEnd w:id="24"/>
+      <w:bookmarkEnd w:id="25"/>
     </w:p>
     <w:p>
       <w:pPr>
@@ -11076,46 +11302,39 @@
           <w:rFonts w:eastAsia="Calibri"/>
           <w:szCs w:val="22"/>
         </w:rPr>
-        <w:t xml:space="preserve">Аналитическая работы выполняется в модуле анализа данных, в ней реализована логика взаимодействия между алгоритмами машинного обучения, базой данных. Также данный модуль является основой для работы модуля поддержки принятия решения, который в свою очередь отвечает за обработку </w:t>
-      </w:r>
+        <w:t>Аналитическая работы выполняется в модуле анализа данных, в ней реализована логика взаимодействия между алгоритмами машинного обучения, базой данных. Также данный модуль является основой для работы модуля поддержки принятия решения, который в свою очередь отвечает за обработку результатов анализов и построение на их основе стратегии взаимодействия с активами на фондовой бирже.</w:t>
+      </w:r>
+    </w:p>
+    <w:p>
+      <w:pPr>
+        <w:contextualSpacing/>
+        <w:rPr>
+          <w:rFonts w:eastAsia="Calibri"/>
+          <w:szCs w:val="22"/>
+        </w:rPr>
+      </w:pPr>
+      <w:r>
+        <w:rPr>
+          <w:rFonts w:eastAsia="Calibri"/>
+          <w:szCs w:val="22"/>
+        </w:rPr>
+        <w:t>Для представления данных в удобных для восприятия человеком формате используется модуль визуализации данных. С его помощью формируются графики, таблицы и диаграммы на основе данных о фондовых рынках.</w:t>
+      </w:r>
+    </w:p>
+    <w:p>
+      <w:pPr>
+        <w:contextualSpacing/>
+        <w:rPr>
+          <w:rFonts w:eastAsia="Calibri"/>
+          <w:szCs w:val="22"/>
+        </w:rPr>
+      </w:pPr>
       <w:r>
         <w:rPr>
           <w:rFonts w:eastAsia="Calibri"/>
           <w:szCs w:val="22"/>
         </w:rPr>
         <w:lastRenderedPageBreak/>
-        <w:t>результатов анализов и построение на их основе стратегии взаимодействия с активами на фондовой бирже.</w:t>
-      </w:r>
-    </w:p>
-    <w:p>
-      <w:pPr>
-        <w:contextualSpacing/>
-        <w:rPr>
-          <w:rFonts w:eastAsia="Calibri"/>
-          <w:szCs w:val="22"/>
-        </w:rPr>
-      </w:pPr>
-      <w:r>
-        <w:rPr>
-          <w:rFonts w:eastAsia="Calibri"/>
-          <w:szCs w:val="22"/>
-        </w:rPr>
-        <w:t>Для представления данных в удобных для восприятия человеком формате используется модуль визуализации данных. С его помощью формируются графики, таблицы и диаграммы на основе данных о фондовых рынках.</w:t>
-      </w:r>
-    </w:p>
-    <w:p>
-      <w:pPr>
-        <w:contextualSpacing/>
-        <w:rPr>
-          <w:rFonts w:eastAsia="Calibri"/>
-          <w:szCs w:val="22"/>
-        </w:rPr>
-      </w:pPr>
-      <w:r>
-        <w:rPr>
-          <w:rFonts w:eastAsia="Calibri"/>
-          <w:szCs w:val="22"/>
-        </w:rPr>
         <w:t>Так как в данной сфере крайне важна скорость реакции на изменения фондовых показателей, в системе реализован модуль актуализации данных, он позволяет осуществлять мониторинг изменения данных на фондовых биржах и переносить изменение в базу данных системы для дальнейшего использования этих данных при анализе.</w:t>
       </w:r>
     </w:p>
@@ -11170,108 +11389,28 @@
       <w:pPr>
         <w:pStyle w:val="2"/>
       </w:pPr>
-      <w:bookmarkStart w:id="25" w:name="_Toc92484958"/>
-      <w:bookmarkStart w:id="26" w:name="_Toc95337089"/>
+      <w:bookmarkStart w:id="26" w:name="_Toc92484958"/>
+      <w:bookmarkStart w:id="27" w:name="_Toc95337089"/>
       <w:r>
         <w:t>Функциональная схема работы программы</w:t>
       </w:r>
-      <w:bookmarkEnd w:id="25"/>
       <w:bookmarkEnd w:id="26"/>
-    </w:p>
-    <w:p>
-      <w:pPr>
-        <w:contextualSpacing/>
-        <w:rPr>
-          <w:rFonts w:eastAsia="Calibri"/>
-          <w:szCs w:val="22"/>
-        </w:rPr>
-      </w:pPr>
-      <w:r>
-        <w:rPr>
-          <w:rFonts w:eastAsia="Calibri"/>
-          <w:szCs w:val="22"/>
-        </w:rPr>
-        <w:t xml:space="preserve">При создании структурной схемы необходимо использовать стандарт IDEF0 (ICAM Definition – </w:t>
-      </w:r>
-      <w:proofErr w:type="spellStart"/>
-      <w:r>
-        <w:rPr>
-          <w:rFonts w:eastAsia="Calibri"/>
-          <w:szCs w:val="22"/>
-        </w:rPr>
-        <w:t>integrated</w:t>
-      </w:r>
-      <w:proofErr w:type="spellEnd"/>
-      <w:r>
-        <w:rPr>
-          <w:rFonts w:eastAsia="Calibri"/>
-          <w:szCs w:val="22"/>
-        </w:rPr>
-        <w:t xml:space="preserve"> </w:t>
-      </w:r>
-      <w:proofErr w:type="spellStart"/>
-      <w:r>
-        <w:rPr>
-          <w:rFonts w:eastAsia="Calibri"/>
-          <w:szCs w:val="22"/>
-        </w:rPr>
-        <w:t>computer</w:t>
-      </w:r>
-      <w:proofErr w:type="spellEnd"/>
-      <w:r>
-        <w:rPr>
-          <w:rFonts w:eastAsia="Calibri"/>
-          <w:szCs w:val="22"/>
-        </w:rPr>
-        <w:t xml:space="preserve"> </w:t>
-      </w:r>
-      <w:proofErr w:type="spellStart"/>
-      <w:r>
-        <w:rPr>
-          <w:rFonts w:eastAsia="Calibri"/>
-          <w:szCs w:val="22"/>
-        </w:rPr>
-        <w:t>aided</w:t>
-      </w:r>
-      <w:proofErr w:type="spellEnd"/>
-      <w:r>
-        <w:rPr>
-          <w:rFonts w:eastAsia="Calibri"/>
-          <w:szCs w:val="22"/>
-        </w:rPr>
-        <w:t xml:space="preserve"> </w:t>
-      </w:r>
-      <w:proofErr w:type="spellStart"/>
-      <w:r>
-        <w:rPr>
-          <w:rFonts w:eastAsia="Calibri"/>
-          <w:szCs w:val="22"/>
-        </w:rPr>
-        <w:t>manufacturing</w:t>
-      </w:r>
-      <w:proofErr w:type="spellEnd"/>
-      <w:r>
-        <w:rPr>
-          <w:rFonts w:eastAsia="Calibri"/>
-          <w:szCs w:val="22"/>
-        </w:rPr>
-        <w:t xml:space="preserve"> </w:t>
-      </w:r>
-      <w:proofErr w:type="spellStart"/>
-      <w:r>
-        <w:rPr>
-          <w:rFonts w:eastAsia="Calibri"/>
-          <w:szCs w:val="22"/>
-        </w:rPr>
-        <w:t>definition</w:t>
-      </w:r>
-      <w:proofErr w:type="spellEnd"/>
-      <w:r>
-        <w:rPr>
-          <w:rFonts w:eastAsia="Calibri"/>
-          <w:szCs w:val="22"/>
-        </w:rPr>
-        <w:t>).</w:t>
+      <w:bookmarkEnd w:id="27"/>
+    </w:p>
+    <w:p>
+      <w:pPr>
+        <w:contextualSpacing/>
+        <w:rPr>
+          <w:rFonts w:eastAsia="Calibri"/>
+          <w:szCs w:val="22"/>
+        </w:rPr>
+      </w:pPr>
+      <w:r>
+        <w:rPr>
+          <w:rFonts w:eastAsia="Calibri"/>
+          <w:szCs w:val="22"/>
+        </w:rPr>
+        <w:t>При создании структурной схемы необходимо использовать стандарт IDEF0 (ICAM Definition – integrated computer aided manufacturing definition).</w:t>
       </w:r>
     </w:p>
     <w:p>
@@ -11319,8 +11458,15 @@
           <w:rFonts w:eastAsia="Calibri"/>
           <w:szCs w:val="22"/>
         </w:rPr>
+        <w:t xml:space="preserve">Интерфейс входа (слева) описывает исходные данные или объекты для выполнения функций. Интерфейс управления (сверху) описывает правила и ограничения. Интерфейс механизма (снизу) описывает ресурсы, используемые в процессе выполнения функции (ресурсы не должны изменяться). Интерфейс </w:t>
+      </w:r>
+      <w:r>
+        <w:rPr>
+          <w:rFonts w:eastAsia="Calibri"/>
+          <w:szCs w:val="22"/>
+        </w:rPr>
         <w:lastRenderedPageBreak/>
-        <w:t>Интерфейс входа (слева) описывает исходные данные или объекты для выполнения функций. Интерфейс управления (сверху) описывает правила и ограничения. Интерфейс механизма (снизу) описывает ресурсы, используемые в процессе выполнения функции (ресурсы не должны изменяться). Интерфейс выхода (справа) описывает данные или объекты, являющиеся результатом выполнения функции.</w:t>
+        <w:t>выхода (справа) описывает данные или объекты, являющиеся результатом выполнения функции.</w:t>
       </w:r>
     </w:p>
     <w:p>
@@ -11369,7 +11515,7 @@
         <w:fldChar w:fldCharType="separate"/>
       </w:r>
       <w:r>
-        <w:t>рисунок 4</w:t>
+        <w:t>рисунок 5</w:t>
       </w:r>
       <w:r>
         <w:fldChar w:fldCharType="end"/>
@@ -11420,7 +11566,7 @@
                     </pic:cNvPicPr>
                   </pic:nvPicPr>
                   <pic:blipFill rotWithShape="1">
-                    <a:blip r:embed="rId16">
+                    <a:blip r:embed="rId17">
                       <a:extLst>
                         <a:ext uri="{28A0092B-C50C-407E-A947-70E740481C1C}">
                           <a14:useLocalDpi xmlns:a14="http://schemas.microsoft.com/office/drawing/2010/main" val="0"/>
@@ -11467,7 +11613,7 @@
           <w:szCs w:val="18"/>
         </w:rPr>
       </w:pPr>
-      <w:bookmarkStart w:id="27" w:name="_Ref92474218"/>
+      <w:bookmarkStart w:id="28" w:name="_Ref92474218"/>
       <w:r>
         <w:rPr>
           <w:rFonts w:eastAsia="Calibri"/>
@@ -11512,7 +11658,7 @@
           <w:sz w:val="24"/>
           <w:szCs w:val="18"/>
         </w:rPr>
-        <w:t>4</w:t>
+        <w:t>5</w:t>
       </w:r>
       <w:r>
         <w:rPr>
@@ -11523,7 +11669,7 @@
         </w:rPr>
         <w:fldChar w:fldCharType="end"/>
       </w:r>
-      <w:bookmarkEnd w:id="27"/>
+      <w:bookmarkEnd w:id="28"/>
       <w:r>
         <w:rPr>
           <w:rFonts w:eastAsia="Calibri"/>
@@ -11562,7 +11708,7 @@
         <w:fldChar w:fldCharType="separate"/>
       </w:r>
       <w:r>
-        <w:t>рисунок 5</w:t>
+        <w:t>рисунок 6</w:t>
       </w:r>
       <w:r>
         <w:fldChar w:fldCharType="end"/>
@@ -11610,9 +11756,9 @@
         </w:rPr>
         <w:lastRenderedPageBreak/>
         <w:drawing>
-          <wp:inline distT="0" distB="0" distL="0" distR="0" wp14:anchorId="55263389" wp14:editId="3593FC17">
-            <wp:extent cx="5940425" cy="2572055"/>
-            <wp:effectExtent l="0" t="0" r="3175" b="0"/>
+          <wp:inline distT="0" distB="0" distL="0" distR="0" wp14:anchorId="55263389" wp14:editId="728C55E9">
+            <wp:extent cx="6253420" cy="2707574"/>
+            <wp:effectExtent l="0" t="0" r="0" b="0"/>
             <wp:docPr id="11" name="Рисунок 11"/>
             <wp:cNvGraphicFramePr>
               <a:graphicFrameLocks xmlns:a="http://schemas.openxmlformats.org/drawingml/2006/main" noChangeAspect="1"/>
@@ -11627,7 +11773,7 @@
                     </pic:cNvPicPr>
                   </pic:nvPicPr>
                   <pic:blipFill rotWithShape="1">
-                    <a:blip r:embed="rId17">
+                    <a:blip r:embed="rId18">
                       <a:extLst>
                         <a:ext uri="{28A0092B-C50C-407E-A947-70E740481C1C}">
                           <a14:useLocalDpi xmlns:a14="http://schemas.microsoft.com/office/drawing/2010/main" val="0"/>
@@ -11640,7 +11786,7 @@
                   <pic:spPr bwMode="auto">
                     <a:xfrm>
                       <a:off x="0" y="0"/>
-                      <a:ext cx="5940425" cy="2572055"/>
+                      <a:ext cx="6257969" cy="2709543"/>
                     </a:xfrm>
                     <a:prstGeom prst="rect">
                       <a:avLst/>
@@ -11674,7 +11820,7 @@
           <w:szCs w:val="18"/>
         </w:rPr>
       </w:pPr>
-      <w:bookmarkStart w:id="28" w:name="_Ref92478179"/>
+      <w:bookmarkStart w:id="29" w:name="_Ref92478179"/>
       <w:r>
         <w:rPr>
           <w:rFonts w:eastAsia="Calibri"/>
@@ -11719,7 +11865,7 @@
           <w:sz w:val="24"/>
           <w:szCs w:val="18"/>
         </w:rPr>
-        <w:t>5</w:t>
+        <w:t>6</w:t>
       </w:r>
       <w:r>
         <w:rPr>
@@ -11730,7 +11876,7 @@
         </w:rPr>
         <w:fldChar w:fldCharType="end"/>
       </w:r>
-      <w:bookmarkEnd w:id="28"/>
+      <w:bookmarkEnd w:id="29"/>
       <w:r>
         <w:rPr>
           <w:rFonts w:eastAsia="Calibri"/>
@@ -11759,10 +11905,218 @@
     </w:p>
     <w:p>
       <w:pPr>
+        <w:contextualSpacing/>
+        <w:rPr>
+          <w:rFonts w:eastAsia="Calibri"/>
+          <w:szCs w:val="22"/>
+        </w:rPr>
+      </w:pPr>
+      <w:r>
+        <w:rPr>
+          <w:rFonts w:eastAsia="Calibri"/>
+          <w:szCs w:val="22"/>
+        </w:rPr>
+        <w:t>При анализе стоимости котировок акции одним из блоков с</w:t>
+      </w:r>
+      <w:r>
+        <w:rPr>
+          <w:rFonts w:eastAsia="Calibri"/>
+          <w:szCs w:val="22"/>
+        </w:rPr>
+        <w:t>хем</w:t>
+      </w:r>
+      <w:r>
+        <w:rPr>
+          <w:rFonts w:eastAsia="Calibri"/>
+          <w:szCs w:val="22"/>
+        </w:rPr>
+        <w:t>ы</w:t>
+      </w:r>
+      <w:r>
+        <w:rPr>
+          <w:rFonts w:eastAsia="Calibri"/>
+          <w:szCs w:val="22"/>
+        </w:rPr>
+        <w:t xml:space="preserve"> IDEF0</w:t>
+      </w:r>
+      <w:r>
+        <w:rPr>
+          <w:rFonts w:eastAsia="Calibri"/>
+          <w:szCs w:val="22"/>
+        </w:rPr>
+        <w:t xml:space="preserve"> является блок «Расчет влияния новости на стоимость акции». На вход в данные блок поступает перечень акций для расчета влияния, а также выбранная новость, влияние которой рассчитывается. </w:t>
+      </w:r>
+      <w:r>
+        <w:rPr>
+          <w:rFonts w:eastAsia="Calibri"/>
+          <w:szCs w:val="22"/>
+        </w:rPr>
+        <w:t>Результатом работы блока является сохранение данных о влиянии новости на стоимость котировок акции.</w:t>
+      </w:r>
+    </w:p>
+    <w:p>
+      <w:pPr>
+        <w:pStyle w:val="aa"/>
+        <w:rPr>
+          <w:rFonts w:eastAsia="Calibri"/>
+          <w:szCs w:val="22"/>
+        </w:rPr>
+      </w:pPr>
+      <w:r>
+        <w:drawing>
+          <wp:inline distT="0" distB="0" distL="0" distR="0" wp14:anchorId="0452AAF3" wp14:editId="053EEDB5">
+            <wp:extent cx="3503295" cy="2185035"/>
+            <wp:effectExtent l="0" t="0" r="1905" b="5715"/>
+            <wp:docPr id="13" name="Рисунок 13"/>
+            <wp:cNvGraphicFramePr>
+              <a:graphicFrameLocks xmlns:a="http://schemas.openxmlformats.org/drawingml/2006/main" noChangeAspect="1"/>
+            </wp:cNvGraphicFramePr>
+            <a:graphic xmlns:a="http://schemas.openxmlformats.org/drawingml/2006/main">
+              <a:graphicData uri="http://schemas.openxmlformats.org/drawingml/2006/picture">
+                <pic:pic xmlns:pic="http://schemas.openxmlformats.org/drawingml/2006/picture">
+                  <pic:nvPicPr>
+                    <pic:cNvPr id="0" name="Picture 3"/>
+                    <pic:cNvPicPr>
+                      <a:picLocks noChangeAspect="1" noChangeArrowheads="1"/>
+                    </pic:cNvPicPr>
+                  </pic:nvPicPr>
+                  <pic:blipFill>
+                    <a:blip r:embed="rId19">
+                      <a:extLst>
+                        <a:ext uri="{28A0092B-C50C-407E-A947-70E740481C1C}">
+                          <a14:useLocalDpi xmlns:a14="http://schemas.microsoft.com/office/drawing/2010/main" val="0"/>
+                        </a:ext>
+                      </a:extLst>
+                    </a:blip>
+                    <a:srcRect/>
+                    <a:stretch>
+                      <a:fillRect/>
+                    </a:stretch>
+                  </pic:blipFill>
+                  <pic:spPr bwMode="auto">
+                    <a:xfrm>
+                      <a:off x="0" y="0"/>
+                      <a:ext cx="3503295" cy="2185035"/>
+                    </a:xfrm>
+                    <a:prstGeom prst="rect">
+                      <a:avLst/>
+                    </a:prstGeom>
+                    <a:noFill/>
+                    <a:ln>
+                      <a:noFill/>
+                    </a:ln>
+                  </pic:spPr>
+                </pic:pic>
+              </a:graphicData>
+            </a:graphic>
+          </wp:inline>
+        </w:drawing>
+      </w:r>
+    </w:p>
+    <w:p>
+      <w:r>
+        <w:t xml:space="preserve">На втором уровне детализации блок «Расчет влияния новости на стоимость котировки акции» разделяются на 4 блока: «Выборка данных», «Определение </w:t>
+      </w:r>
+      <w:r>
+        <w:lastRenderedPageBreak/>
+        <w:t>тональности текста новости», «Определение влияния новости на стоимость акции» и «Сохранение оценки влияния в базу данных».</w:t>
+      </w:r>
+    </w:p>
+    <w:p>
+      <w:pPr>
+        <w:pStyle w:val="aa"/>
+        <w:rPr>
+          <w:rFonts w:eastAsia="Calibri"/>
+          <w:szCs w:val="22"/>
+        </w:rPr>
+      </w:pPr>
+      <w:r>
+        <w:drawing>
+          <wp:inline distT="0" distB="0" distL="0" distR="0" wp14:anchorId="5E2C166B" wp14:editId="05B9033E">
+            <wp:extent cx="6119495" cy="4385789"/>
+            <wp:effectExtent l="0" t="0" r="0" b="0"/>
+            <wp:docPr id="14" name="Рисунок 14"/>
+            <wp:cNvGraphicFramePr>
+              <a:graphicFrameLocks xmlns:a="http://schemas.openxmlformats.org/drawingml/2006/main" noChangeAspect="1"/>
+            </wp:cNvGraphicFramePr>
+            <a:graphic xmlns:a="http://schemas.openxmlformats.org/drawingml/2006/main">
+              <a:graphicData uri="http://schemas.openxmlformats.org/drawingml/2006/picture">
+                <pic:pic xmlns:pic="http://schemas.openxmlformats.org/drawingml/2006/picture">
+                  <pic:nvPicPr>
+                    <pic:cNvPr id="0" name="Picture 5"/>
+                    <pic:cNvPicPr>
+                      <a:picLocks noChangeAspect="1" noChangeArrowheads="1"/>
+                    </pic:cNvPicPr>
+                  </pic:nvPicPr>
+                  <pic:blipFill rotWithShape="1">
+                    <a:blip r:embed="rId20">
+                      <a:extLst>
+                        <a:ext uri="{28A0092B-C50C-407E-A947-70E740481C1C}">
+                          <a14:useLocalDpi xmlns:a14="http://schemas.microsoft.com/office/drawing/2010/main" val="0"/>
+                        </a:ext>
+                      </a:extLst>
+                    </a:blip>
+                    <a:srcRect t="41960"/>
+                    <a:stretch/>
+                  </pic:blipFill>
+                  <pic:spPr bwMode="auto">
+                    <a:xfrm>
+                      <a:off x="0" y="0"/>
+                      <a:ext cx="6119495" cy="4385789"/>
+                    </a:xfrm>
+                    <a:prstGeom prst="rect">
+                      <a:avLst/>
+                    </a:prstGeom>
+                    <a:noFill/>
+                    <a:ln>
+                      <a:noFill/>
+                    </a:ln>
+                    <a:extLst>
+                      <a:ext uri="{53640926-AAD7-44D8-BBD7-CCE9431645EC}">
+                        <a14:shadowObscured xmlns:a14="http://schemas.microsoft.com/office/drawing/2010/main"/>
+                      </a:ext>
+                    </a:extLst>
+                  </pic:spPr>
+                </pic:pic>
+              </a:graphicData>
+            </a:graphic>
+          </wp:inline>
+        </w:drawing>
+      </w:r>
+    </w:p>
+    <w:p>
+      <w:r>
+        <w:t>Блок «Выборка данных» на вход получает новость и перечень акций, для котировок которых будет производиться расчет влияния. Результатом работы данного блока является сформированный набор данных</w:t>
+      </w:r>
+      <w:r>
+        <w:t xml:space="preserve"> для последующего анализа.</w:t>
+      </w:r>
+    </w:p>
+    <w:p>
+      <w:r>
+        <w:t>На вход блока «Определение тональности текста новости» подается сформированный набор данных. Далее при помощи методов машинного обучения производится определение тональности текст новости, затем полученные данные о тональности передаются в следующий блок.</w:t>
+      </w:r>
+    </w:p>
+    <w:p>
+      <w:r>
+        <w:t xml:space="preserve">Блок «Определение влияния новости на стоимость котировки акции» получает на вход сформированный набор исторических данных о котировках акций, а также тональность новости, определенная в предыдущем блоке. Результатом данной области </w:t>
+      </w:r>
+      <w:r>
+        <w:t>является результат оценки влияния новости.</w:t>
+      </w:r>
+    </w:p>
+    <w:p>
+      <w:r>
+        <w:lastRenderedPageBreak/>
+        <w:t>Следующий блок «Сохранение оценки влияния в базу данных» получает на вход результат оценки влияния новости на изменение стоимости котировки акции. А затем сохраняет её в базу данных, для дальнейшего анализа. Поэтому результатом работы данного блока является данные о влияние новости на стоимость котировки акции, сохраненные в базу данных.</w:t>
+      </w:r>
+    </w:p>
+    <w:p>
+      <w:pPr>
         <w:pStyle w:val="2"/>
       </w:pPr>
-      <w:bookmarkStart w:id="29" w:name="_Toc92484955"/>
-      <w:bookmarkStart w:id="30" w:name="_Toc95337090"/>
+      <w:bookmarkStart w:id="30" w:name="_Toc92484955"/>
+      <w:bookmarkStart w:id="31" w:name="_Toc95337090"/>
       <w:r>
         <w:t>Проектирование с</w:t>
       </w:r>
@@ -11775,8 +12129,8 @@
       <w:r>
         <w:t xml:space="preserve"> базы данных</w:t>
       </w:r>
-      <w:bookmarkEnd w:id="29"/>
       <w:bookmarkEnd w:id="30"/>
+      <w:bookmarkEnd w:id="31"/>
     </w:p>
     <w:p>
       <w:pPr>
@@ -11828,7 +12182,7 @@
         <w:fldChar w:fldCharType="separate"/>
       </w:r>
       <w:r>
-        <w:t>рисунок 6</w:t>
+        <w:t>рисунок 7</w:t>
       </w:r>
       <w:r>
         <w:rPr>
@@ -12242,15 +12596,7 @@
           <w:rFonts w:eastAsia="Calibri"/>
           <w:szCs w:val="22"/>
         </w:rPr>
-        <w:t xml:space="preserve"> </w:t>
-      </w:r>
-      <w:r>
-        <w:rPr>
-          <w:rFonts w:eastAsia="Calibri"/>
-          <w:szCs w:val="22"/>
-        </w:rPr>
-        <w:lastRenderedPageBreak/>
-        <w:t>отчет</w:t>
+        <w:t xml:space="preserve"> отчет</w:t>
       </w:r>
       <w:r>
         <w:rPr>
@@ -12391,6 +12737,7 @@
         <w:rPr>
           <w:noProof/>
         </w:rPr>
+        <w:lastRenderedPageBreak/>
         <w:drawing>
           <wp:inline distT="0" distB="0" distL="0" distR="0" wp14:anchorId="7DC89B63" wp14:editId="1E3A0F2C">
             <wp:extent cx="6115685" cy="4037330"/>
@@ -12409,7 +12756,7 @@
                     </pic:cNvPicPr>
                   </pic:nvPicPr>
                   <pic:blipFill>
-                    <a:blip r:embed="rId18">
+                    <a:blip r:embed="rId21">
                       <a:extLst>
                         <a:ext uri="{28A0092B-C50C-407E-A947-70E740481C1C}">
                           <a14:useLocalDpi xmlns:a14="http://schemas.microsoft.com/office/drawing/2010/main" val="0"/>
@@ -12453,7 +12800,7 @@
           <w:szCs w:val="18"/>
         </w:rPr>
       </w:pPr>
-      <w:bookmarkStart w:id="31" w:name="_Ref92474302"/>
+      <w:bookmarkStart w:id="32" w:name="_Ref92474302"/>
       <w:r>
         <w:rPr>
           <w:rFonts w:eastAsia="Calibri"/>
@@ -12498,7 +12845,7 @@
           <w:sz w:val="24"/>
           <w:szCs w:val="18"/>
         </w:rPr>
-        <w:t>6</w:t>
+        <w:t>7</w:t>
       </w:r>
       <w:r>
         <w:rPr>
@@ -12509,7 +12856,7 @@
         </w:rPr>
         <w:fldChar w:fldCharType="end"/>
       </w:r>
-      <w:bookmarkEnd w:id="31"/>
+      <w:bookmarkEnd w:id="32"/>
       <w:r>
         <w:rPr>
           <w:rFonts w:eastAsia="Calibri"/>
@@ -12617,48 +12964,79 @@
     </w:p>
     <w:p>
       <w:r>
+        <w:t>Таблица «</w:t>
+      </w:r>
+      <w:r>
+        <w:rPr>
+          <w:lang w:val="en-US"/>
+        </w:rPr>
+        <w:t>candles</w:t>
+      </w:r>
+      <w:r>
+        <w:t>» хранит в себе исторические данные о котировках.</w:t>
+      </w:r>
+      <w:r>
+        <w:t xml:space="preserve"> Данные включают в себя количество проданных акций, стоимость акции на момент открытия, закрытия, а также наибольшая и наименьшая стоимости акции, за конкретную дату. </w:t>
+      </w:r>
+      <w:r>
+        <w:t xml:space="preserve">Также в данной таблице хранится ссылка на таблицу </w:t>
+      </w:r>
+      <w:r>
+        <w:t>«shares»</w:t>
+      </w:r>
+      <w:r>
+        <w:t xml:space="preserve"> реализуя связь один-ко-многим.</w:t>
+      </w:r>
+    </w:p>
+    <w:p>
+      <w:r>
+        <w:t>Таблица «</w:t>
+      </w:r>
+      <w:r>
+        <w:rPr>
+          <w:lang w:val="en-US"/>
+        </w:rPr>
+        <w:t>company</w:t>
+      </w:r>
+      <w:r>
+        <w:t>_</w:t>
+      </w:r>
+      <w:r>
+        <w:rPr>
+          <w:lang w:val="en-US"/>
+        </w:rPr>
+        <w:t>world</w:t>
+      </w:r>
+      <w:r>
+        <w:t>_</w:t>
+      </w:r>
+      <w:r>
+        <w:rPr>
+          <w:lang w:val="en-US"/>
+        </w:rPr>
+        <w:t>news</w:t>
+      </w:r>
+      <w:r>
+        <w:t xml:space="preserve">» является связующей таблицей между компаниями и мировыми новостями, которые влияют на показатели изменения </w:t>
+      </w:r>
+      <w:r>
         <w:lastRenderedPageBreak/>
-        <w:t>Таблица «</w:t>
+        <w:t>котировок акций. Она содержит в себя ссылки на таблицы «</w:t>
       </w:r>
       <w:r>
         <w:rPr>
           <w:lang w:val="en-US"/>
         </w:rPr>
-        <w:t>candles</w:t>
-      </w:r>
-      <w:r>
-        <w:t>» хранит в себе исторические данные о котировках.</w:t>
-      </w:r>
-      <w:r>
-        <w:t xml:space="preserve"> Данные включают в себя количество проданных акций, стоимость акции на момент открытия, закрытия, а также наибольшая и наименьшая стоимости акции, за конкретную дату. </w:t>
-      </w:r>
-      <w:r>
-        <w:t xml:space="preserve">Также в данной таблице хранится ссылка на таблицу </w:t>
-      </w:r>
-      <w:r>
-        <w:t>«</w:t>
-      </w:r>
-      <w:proofErr w:type="spellStart"/>
-      <w:r>
-        <w:t>shares</w:t>
-      </w:r>
-      <w:proofErr w:type="spellEnd"/>
-      <w:r>
-        <w:t>»</w:t>
-      </w:r>
-      <w:r>
-        <w:t xml:space="preserve"> реализуя связь один-ко-многим.</w:t>
-      </w:r>
-    </w:p>
-    <w:p>
-      <w:r>
-        <w:t>Таблица «</w:t>
+        <w:t>companies</w:t>
+      </w:r>
+      <w:r>
+        <w:t>» и «</w:t>
       </w:r>
       <w:r>
         <w:rPr>
           <w:lang w:val="en-US"/>
         </w:rPr>
-        <w:t>company</w:t>
+        <w:t>world</w:t>
       </w:r>
       <w:r>
         <w:t>_</w:t>
@@ -12667,99 +13045,63 @@
         <w:rPr>
           <w:lang w:val="en-US"/>
         </w:rPr>
-        <w:t>world</w:t>
-      </w:r>
-      <w:r>
-        <w:t>_</w:t>
+        <w:t>news</w:t>
+      </w:r>
+      <w:r>
+        <w:t>», также данная таблица хранит в себе оценку влияния мировых новостей на изменения котировок акций.</w:t>
+      </w:r>
+    </w:p>
+    <w:p>
+      <w:pPr>
+        <w:ind w:firstLine="0"/>
+        <w:contextualSpacing/>
+        <w:rPr>
+          <w:rFonts w:eastAsia="Calibri"/>
+          <w:szCs w:val="22"/>
+        </w:rPr>
+      </w:pPr>
+    </w:p>
+    <w:p>
+      <w:pPr>
+        <w:pStyle w:val="2"/>
+      </w:pPr>
+      <w:bookmarkStart w:id="33" w:name="_Toc95337091"/>
+      <w:r>
+        <w:t>Разработка системы помощи принятия решений для определения стратегии покупки-продажи акций</w:t>
+      </w:r>
+      <w:bookmarkEnd w:id="33"/>
+    </w:p>
+    <w:p>
+      <w:pPr>
+        <w:pStyle w:val="2"/>
+      </w:pPr>
+      <w:bookmarkStart w:id="34" w:name="_Toc95337092"/>
+      <w:r>
+        <w:t xml:space="preserve">Разработка </w:t>
       </w:r>
       <w:r>
         <w:rPr>
           <w:lang w:val="en-US"/>
         </w:rPr>
-        <w:t>news</w:t>
-      </w:r>
-      <w:r>
-        <w:t>» является связующей таблицей между компаниями и мировыми новостями, которые влияют на показатели изменения котировок акций. Она содержит в себя ссылки на таблицы «</w:t>
+        <w:t>API</w:t>
+      </w:r>
+      <w:r>
+        <w:t xml:space="preserve"> серверной части аналитической системы</w:t>
+      </w:r>
+      <w:bookmarkEnd w:id="34"/>
+    </w:p>
+    <w:p>
+      <w:pPr>
+        <w:pStyle w:val="2"/>
+      </w:pPr>
+      <w:bookmarkStart w:id="35" w:name="_Toc95337093"/>
+      <w:r>
+        <w:t xml:space="preserve">Разработка пользовательского интерфейса для </w:t>
       </w:r>
       <w:r>
         <w:rPr>
           <w:lang w:val="en-US"/>
         </w:rPr>
-        <w:t>companies</w:t>
-      </w:r>
-      <w:r>
-        <w:t>» и «</w:t>
-      </w:r>
-      <w:r>
-        <w:rPr>
-          <w:lang w:val="en-US"/>
-        </w:rPr>
-        <w:t>world</w:t>
-      </w:r>
-      <w:r>
-        <w:t>_</w:t>
-      </w:r>
-      <w:r>
-        <w:rPr>
-          <w:lang w:val="en-US"/>
-        </w:rPr>
-        <w:t>news</w:t>
-      </w:r>
-      <w:r>
-        <w:t>», также данная таблица хранит в себе оценку влияния мировых новостей на изменения котировок акций.</w:t>
-      </w:r>
-    </w:p>
-    <w:p>
-      <w:pPr>
-        <w:ind w:firstLine="0"/>
-        <w:contextualSpacing/>
-        <w:rPr>
-          <w:rFonts w:eastAsia="Calibri"/>
-          <w:szCs w:val="22"/>
-        </w:rPr>
-      </w:pPr>
-    </w:p>
-    <w:p>
-      <w:pPr>
-        <w:pStyle w:val="2"/>
-      </w:pPr>
-      <w:bookmarkStart w:id="32" w:name="_Toc95337091"/>
-      <w:r>
-        <w:t>Разработка системы помощи принятия решений для определения стратегии покупки-продажи акций</w:t>
-      </w:r>
-      <w:bookmarkEnd w:id="32"/>
-    </w:p>
-    <w:p>
-      <w:pPr>
-        <w:pStyle w:val="2"/>
-      </w:pPr>
-      <w:bookmarkStart w:id="33" w:name="_Toc95337092"/>
-      <w:r>
-        <w:t xml:space="preserve">Разработка </w:t>
-      </w:r>
-      <w:r>
-        <w:rPr>
-          <w:lang w:val="en-US"/>
-        </w:rPr>
-        <w:t>API</w:t>
-      </w:r>
-      <w:r>
-        <w:t xml:space="preserve"> серверной части аналитической системы</w:t>
-      </w:r>
-      <w:bookmarkEnd w:id="33"/>
-    </w:p>
-    <w:p>
-      <w:pPr>
-        <w:pStyle w:val="2"/>
-      </w:pPr>
-      <w:bookmarkStart w:id="34" w:name="_Toc95337093"/>
-      <w:r>
-        <w:t xml:space="preserve">Разработка пользовательского интерфейса для </w:t>
-      </w:r>
-      <w:r>
-        <w:rPr>
-          <w:lang w:val="en-US"/>
-        </w:rPr>
         <w:t>web</w:t>
       </w:r>
       <w:r>
@@ -12768,13 +13110,13 @@
       <w:r>
         <w:t>сайта и мобильного приложения</w:t>
       </w:r>
-      <w:bookmarkEnd w:id="34"/>
+      <w:bookmarkEnd w:id="35"/>
     </w:p>
     <w:p>
       <w:pPr>
         <w:pStyle w:val="1"/>
       </w:pPr>
-      <w:bookmarkStart w:id="35" w:name="_Toc95337094"/>
+      <w:bookmarkStart w:id="36" w:name="_Toc95337094"/>
       <w:r>
         <w:rPr>
           <w:caps w:val="0"/>
@@ -12782,33 +13124,33 @@
         <w:lastRenderedPageBreak/>
         <w:t>ЭКСПЕРИМЕНТАЛЬНАЯ ЧАСТЬ</w:t>
       </w:r>
-      <w:bookmarkEnd w:id="35"/>
+      <w:bookmarkEnd w:id="36"/>
     </w:p>
     <w:p>
       <w:pPr>
         <w:pStyle w:val="2"/>
       </w:pPr>
-      <w:bookmarkStart w:id="36" w:name="_Toc95337095"/>
+      <w:bookmarkStart w:id="37" w:name="_Toc95337095"/>
       <w:r>
         <w:t>Тестирование информационно-аналитической системы</w:t>
       </w:r>
-      <w:bookmarkEnd w:id="36"/>
+      <w:bookmarkEnd w:id="37"/>
     </w:p>
     <w:p>
       <w:pPr>
         <w:pStyle w:val="2"/>
       </w:pPr>
-      <w:bookmarkStart w:id="37" w:name="_Toc95337096"/>
+      <w:bookmarkStart w:id="38" w:name="_Toc95337096"/>
       <w:r>
         <w:t>Оценка скорости работы системы</w:t>
       </w:r>
-      <w:bookmarkEnd w:id="37"/>
+      <w:bookmarkEnd w:id="38"/>
     </w:p>
     <w:p>
       <w:pPr>
         <w:pStyle w:val="1"/>
       </w:pPr>
-      <w:bookmarkStart w:id="38" w:name="_Toc95337097"/>
+      <w:bookmarkStart w:id="39" w:name="_Toc95337097"/>
       <w:r>
         <w:rPr>
           <w:caps w:val="0"/>
@@ -12816,53 +13158,53 @@
         <w:lastRenderedPageBreak/>
         <w:t>ОРГАНИЗАЦИЯ ИНФОРМАЦИОННОЙ БЕЗОПАСНОСТИ</w:t>
       </w:r>
-      <w:bookmarkEnd w:id="38"/>
+      <w:bookmarkEnd w:id="39"/>
     </w:p>
     <w:p>
       <w:pPr>
         <w:pStyle w:val="2"/>
       </w:pPr>
-      <w:bookmarkStart w:id="39" w:name="_Toc95337098"/>
+      <w:bookmarkStart w:id="40" w:name="_Toc95337098"/>
       <w:r>
         <w:t>Анализ уязвимостей и угроз для разрабатываемой ИАС</w:t>
       </w:r>
-      <w:bookmarkEnd w:id="39"/>
+      <w:bookmarkEnd w:id="40"/>
     </w:p>
     <w:p>
       <w:pPr>
         <w:pStyle w:val="2"/>
       </w:pPr>
-      <w:bookmarkStart w:id="40" w:name="_Toc95337099"/>
+      <w:bookmarkStart w:id="41" w:name="_Toc95337099"/>
       <w:r>
         <w:t>Программные средства обеспечения безопасности</w:t>
       </w:r>
-      <w:bookmarkEnd w:id="40"/>
+      <w:bookmarkEnd w:id="41"/>
     </w:p>
     <w:p>
       <w:pPr>
         <w:pStyle w:val="2"/>
       </w:pPr>
-      <w:bookmarkStart w:id="41" w:name="_Toc95337100"/>
+      <w:bookmarkStart w:id="42" w:name="_Toc95337100"/>
       <w:r>
         <w:t>Технические средства обеспечения безопасности</w:t>
       </w:r>
-      <w:bookmarkEnd w:id="41"/>
+      <w:bookmarkEnd w:id="42"/>
     </w:p>
     <w:p>
       <w:pPr>
         <w:pStyle w:val="2"/>
       </w:pPr>
-      <w:bookmarkStart w:id="42" w:name="_Toc95337101"/>
+      <w:bookmarkStart w:id="43" w:name="_Toc95337101"/>
       <w:r>
         <w:t>Описание организационных мер обеспечения безопасности</w:t>
       </w:r>
-      <w:bookmarkEnd w:id="42"/>
+      <w:bookmarkEnd w:id="43"/>
     </w:p>
     <w:p>
       <w:pPr>
         <w:pStyle w:val="1"/>
       </w:pPr>
-      <w:bookmarkStart w:id="43" w:name="_Toc95337102"/>
+      <w:bookmarkStart w:id="44" w:name="_Toc95337102"/>
       <w:r>
         <w:rPr>
           <w:caps w:val="0"/>
@@ -12870,17 +13212,17 @@
         <w:lastRenderedPageBreak/>
         <w:t>ЭКОНОМИЧЕСКАЯ ЧАСТЬ</w:t>
       </w:r>
-      <w:bookmarkEnd w:id="43"/>
+      <w:bookmarkEnd w:id="44"/>
     </w:p>
     <w:p>
       <w:pPr>
         <w:pStyle w:val="2"/>
       </w:pPr>
-      <w:bookmarkStart w:id="44" w:name="_Toc95337103"/>
+      <w:bookmarkStart w:id="45" w:name="_Toc95337103"/>
       <w:r>
         <w:t>Анализ затрат на разработку ИАС</w:t>
       </w:r>
-      <w:bookmarkEnd w:id="44"/>
+      <w:bookmarkEnd w:id="45"/>
     </w:p>
     <w:p>
       <w:pPr>
@@ -12902,11 +13244,11 @@
       <w:pPr>
         <w:pStyle w:val="2"/>
       </w:pPr>
-      <w:bookmarkStart w:id="45" w:name="_Toc95337104"/>
+      <w:bookmarkStart w:id="46" w:name="_Toc95337104"/>
       <w:r>
         <w:t>Оценка экономической эффективности ИАС</w:t>
       </w:r>
-      <w:bookmarkEnd w:id="45"/>
+      <w:bookmarkEnd w:id="46"/>
     </w:p>
     <w:p>
       <w:pPr>
@@ -12916,8 +13258,8 @@
           <w:numId w:val="0"/>
         </w:numPr>
       </w:pPr>
-      <w:bookmarkStart w:id="46" w:name="_Toc92484961"/>
-      <w:bookmarkStart w:id="47" w:name="_Toc95337105"/>
+      <w:bookmarkStart w:id="47" w:name="_Toc92484961"/>
+      <w:bookmarkStart w:id="48" w:name="_Toc95337105"/>
       <w:r>
         <w:rPr>
           <w:caps w:val="0"/>
@@ -12925,8 +13267,8 @@
         <w:lastRenderedPageBreak/>
         <w:t>ЗАКЛЮЧЕНИЕ</w:t>
       </w:r>
-      <w:bookmarkEnd w:id="46"/>
       <w:bookmarkEnd w:id="47"/>
+      <w:bookmarkEnd w:id="48"/>
     </w:p>
     <w:p>
       <w:pPr>
@@ -12984,8 +13326,8 @@
           <w:numId w:val="0"/>
         </w:numPr>
       </w:pPr>
-      <w:bookmarkStart w:id="48" w:name="_Toc92484962"/>
-      <w:bookmarkStart w:id="49" w:name="_Toc95337106"/>
+      <w:bookmarkStart w:id="49" w:name="_Toc92484962"/>
+      <w:bookmarkStart w:id="50" w:name="_Toc95337106"/>
       <w:r>
         <w:rPr>
           <w:caps w:val="0"/>
@@ -12993,8 +13335,8 @@
         <w:lastRenderedPageBreak/>
         <w:t>СПИСОК ИСПОЛЬЗУЕМОЙ ЛИТЕРАТУРЫ</w:t>
       </w:r>
-      <w:bookmarkEnd w:id="48"/>
       <w:bookmarkEnd w:id="49"/>
+      <w:bookmarkEnd w:id="50"/>
     </w:p>
     <w:p>
       <w:pPr>
@@ -13017,71 +13359,7 @@
           <w:rFonts w:eastAsia="Calibri"/>
           <w:szCs w:val="22"/>
         </w:rPr>
-        <w:t xml:space="preserve">Васюткина, И. А. Разработка клиент-серверных приложений на языке </w:t>
-      </w:r>
-      <w:proofErr w:type="gramStart"/>
-      <w:r>
-        <w:rPr>
-          <w:rFonts w:eastAsia="Calibri"/>
-          <w:szCs w:val="22"/>
-        </w:rPr>
-        <w:t>C# :</w:t>
-      </w:r>
-      <w:proofErr w:type="gramEnd"/>
-      <w:r>
-        <w:rPr>
-          <w:rFonts w:eastAsia="Calibri"/>
-          <w:szCs w:val="22"/>
-        </w:rPr>
-        <w:t xml:space="preserve"> учебное пособие / И. А. Васюткина. — </w:t>
-      </w:r>
-      <w:proofErr w:type="gramStart"/>
-      <w:r>
-        <w:rPr>
-          <w:rFonts w:eastAsia="Calibri"/>
-          <w:szCs w:val="22"/>
-        </w:rPr>
-        <w:t>Новосибирск :</w:t>
-      </w:r>
-      <w:proofErr w:type="gramEnd"/>
-      <w:r>
-        <w:rPr>
-          <w:rFonts w:eastAsia="Calibri"/>
-          <w:szCs w:val="22"/>
-        </w:rPr>
-        <w:t xml:space="preserve"> Новосибирский государственный технический университет, 2016. — 112 c. — ISBN 978-5-7782-2932-7. — </w:t>
-      </w:r>
-      <w:proofErr w:type="gramStart"/>
-      <w:r>
-        <w:rPr>
-          <w:rFonts w:eastAsia="Calibri"/>
-          <w:szCs w:val="22"/>
-        </w:rPr>
-        <w:t>Текст :</w:t>
-      </w:r>
-      <w:proofErr w:type="gramEnd"/>
-      <w:r>
-        <w:rPr>
-          <w:rFonts w:eastAsia="Calibri"/>
-          <w:szCs w:val="22"/>
-        </w:rPr>
-        <w:t xml:space="preserve"> электронный // Электронно-библиотечная система IPR BOOKS : [сайт]. — URL: https://www.iprbookshop.ru/91508.html (дата обращения: 25.12.2021). — Режим доступа: для </w:t>
-      </w:r>
-      <w:proofErr w:type="spellStart"/>
-      <w:r>
-        <w:rPr>
-          <w:rFonts w:eastAsia="Calibri"/>
-          <w:szCs w:val="22"/>
-        </w:rPr>
-        <w:t>авторизир</w:t>
-      </w:r>
-      <w:proofErr w:type="spellEnd"/>
-      <w:r>
-        <w:rPr>
-          <w:rFonts w:eastAsia="Calibri"/>
-          <w:szCs w:val="22"/>
-        </w:rPr>
-        <w:t>. пользователей</w:t>
+        <w:t>Васюткина, И. А. Разработка клиент-серверных приложений на языке C# : учебное пособие / И. А. Васюткина. — Новосибирск : Новосибирский государственный технический университет, 2016. — 112 c. — ISBN 978-5-7782-2932-7. — Текст : электронный // Электронно-библиотечная система IPR BOOKS : [сайт]. — URL: https://www.iprbookshop.ru/91508.html (дата обращения: 25.12.2021). — Режим доступа: для авторизир. пользователей</w:t>
       </w:r>
     </w:p>
     <w:p>
@@ -13105,71 +13383,7 @@
           <w:rFonts w:eastAsia="Calibri"/>
           <w:szCs w:val="22"/>
         </w:rPr>
-        <w:t xml:space="preserve">Васюткина И.А. Технология разработки объектно-ориентированных программ на </w:t>
-      </w:r>
-      <w:proofErr w:type="gramStart"/>
-      <w:r>
-        <w:rPr>
-          <w:rFonts w:eastAsia="Calibri"/>
-          <w:szCs w:val="22"/>
-        </w:rPr>
-        <w:t>JAVA :</w:t>
-      </w:r>
-      <w:proofErr w:type="gramEnd"/>
-      <w:r>
-        <w:rPr>
-          <w:rFonts w:eastAsia="Calibri"/>
-          <w:szCs w:val="22"/>
-        </w:rPr>
-        <w:t xml:space="preserve"> учебно-методическое пособие / Васюткина И.А.. — </w:t>
-      </w:r>
-      <w:proofErr w:type="gramStart"/>
-      <w:r>
-        <w:rPr>
-          <w:rFonts w:eastAsia="Calibri"/>
-          <w:szCs w:val="22"/>
-        </w:rPr>
-        <w:t>Новосибирск :</w:t>
-      </w:r>
-      <w:proofErr w:type="gramEnd"/>
-      <w:r>
-        <w:rPr>
-          <w:rFonts w:eastAsia="Calibri"/>
-          <w:szCs w:val="22"/>
-        </w:rPr>
-        <w:t xml:space="preserve"> Новосибирский государственный технический университет, 2012. — 152 c. — ISBN 978-5-7782-1973-1. — </w:t>
-      </w:r>
-      <w:proofErr w:type="gramStart"/>
-      <w:r>
-        <w:rPr>
-          <w:rFonts w:eastAsia="Calibri"/>
-          <w:szCs w:val="22"/>
-        </w:rPr>
-        <w:t>Текст :</w:t>
-      </w:r>
-      <w:proofErr w:type="gramEnd"/>
-      <w:r>
-        <w:rPr>
-          <w:rFonts w:eastAsia="Calibri"/>
-          <w:szCs w:val="22"/>
-        </w:rPr>
-        <w:t xml:space="preserve"> электронный // Электронно-библиотечная система IPR BOOKS : [сайт]. — URL: https://www.iprbookshop.ru/45047.html (дата обращения: 25.12.2021). — Режим доступа: для </w:t>
-      </w:r>
-      <w:proofErr w:type="spellStart"/>
-      <w:r>
-        <w:rPr>
-          <w:rFonts w:eastAsia="Calibri"/>
-          <w:szCs w:val="22"/>
-        </w:rPr>
-        <w:t>авторизир</w:t>
-      </w:r>
-      <w:proofErr w:type="spellEnd"/>
-      <w:r>
-        <w:rPr>
-          <w:rFonts w:eastAsia="Calibri"/>
-          <w:szCs w:val="22"/>
-        </w:rPr>
-        <w:t>. пользователей</w:t>
+        <w:t>Васюткина И.А. Технология разработки объектно-ориентированных программ на JAVA : учебно-методическое пособие / Васюткина И.А.. — Новосибирск : Новосибирский государственный технический университет, 2012. — 152 c. — ISBN 978-5-7782-1973-1. — Текст : электронный // Электронно-библиотечная система IPR BOOKS : [сайт]. — URL: https://www.iprbookshop.ru/45047.html (дата обращения: 25.12.2021). — Режим доступа: для авторизир. пользователей</w:t>
       </w:r>
     </w:p>
     <w:p>
@@ -13188,133 +13402,12 @@
           <w:szCs w:val="22"/>
         </w:rPr>
       </w:pPr>
-      <w:proofErr w:type="spellStart"/>
-      <w:r>
-        <w:rPr>
-          <w:rFonts w:eastAsia="Calibri"/>
-          <w:szCs w:val="22"/>
-        </w:rPr>
-        <w:t>Пирская</w:t>
-      </w:r>
-      <w:proofErr w:type="spellEnd"/>
-      <w:r>
-        <w:rPr>
-          <w:rFonts w:eastAsia="Calibri"/>
-          <w:szCs w:val="22"/>
-        </w:rPr>
-        <w:t xml:space="preserve"> Л.В. Разработка мобильных приложений в среде </w:t>
-      </w:r>
-      <w:proofErr w:type="spellStart"/>
-      <w:r>
-        <w:rPr>
-          <w:rFonts w:eastAsia="Calibri"/>
-          <w:szCs w:val="22"/>
-        </w:rPr>
-        <w:t>Android</w:t>
-      </w:r>
-      <w:proofErr w:type="spellEnd"/>
-      <w:r>
-        <w:rPr>
-          <w:rFonts w:eastAsia="Calibri"/>
-          <w:szCs w:val="22"/>
-        </w:rPr>
-        <w:t xml:space="preserve"> </w:t>
-      </w:r>
-      <w:proofErr w:type="gramStart"/>
-      <w:r>
-        <w:rPr>
-          <w:rFonts w:eastAsia="Calibri"/>
-          <w:szCs w:val="22"/>
-        </w:rPr>
-        <w:t>Studio :</w:t>
-      </w:r>
-      <w:proofErr w:type="gramEnd"/>
-      <w:r>
-        <w:rPr>
-          <w:rFonts w:eastAsia="Calibri"/>
-          <w:szCs w:val="22"/>
-        </w:rPr>
-        <w:t xml:space="preserve"> учебное пособие / </w:t>
-      </w:r>
-      <w:proofErr w:type="spellStart"/>
-      <w:r>
-        <w:rPr>
-          <w:rFonts w:eastAsia="Calibri"/>
-          <w:szCs w:val="22"/>
-        </w:rPr>
-        <w:t>Пирская</w:t>
-      </w:r>
-      <w:proofErr w:type="spellEnd"/>
-      <w:r>
-        <w:rPr>
-          <w:rFonts w:eastAsia="Calibri"/>
-          <w:szCs w:val="22"/>
-        </w:rPr>
-        <w:t xml:space="preserve"> Л.В.. — </w:t>
-      </w:r>
-      <w:proofErr w:type="spellStart"/>
-      <w:r>
-        <w:rPr>
-          <w:rFonts w:eastAsia="Calibri"/>
-          <w:szCs w:val="22"/>
-        </w:rPr>
-        <w:t>Ростов</w:t>
-      </w:r>
-      <w:proofErr w:type="spellEnd"/>
-      <w:r>
-        <w:rPr>
-          <w:rFonts w:eastAsia="Calibri"/>
-          <w:szCs w:val="22"/>
-        </w:rPr>
-        <w:t xml:space="preserve">-на-Дону, </w:t>
-      </w:r>
-      <w:proofErr w:type="gramStart"/>
-      <w:r>
-        <w:rPr>
-          <w:rFonts w:eastAsia="Calibri"/>
-          <w:szCs w:val="22"/>
-        </w:rPr>
-        <w:t>Таганрог :</w:t>
-      </w:r>
-      <w:proofErr w:type="gramEnd"/>
-      <w:r>
-        <w:rPr>
-          <w:rFonts w:eastAsia="Calibri"/>
-          <w:szCs w:val="22"/>
-        </w:rPr>
-        <w:t xml:space="preserve"> Издательство Южного федерального университета, 2019. — 123 c. — ISBN 978-5-9275-3346-6. — </w:t>
-      </w:r>
-      <w:proofErr w:type="gramStart"/>
-      <w:r>
-        <w:rPr>
-          <w:rFonts w:eastAsia="Calibri"/>
-          <w:szCs w:val="22"/>
-        </w:rPr>
-        <w:t>Текст :</w:t>
-      </w:r>
-      <w:proofErr w:type="gramEnd"/>
-      <w:r>
-        <w:rPr>
-          <w:rFonts w:eastAsia="Calibri"/>
-          <w:szCs w:val="22"/>
-        </w:rPr>
-        <w:t xml:space="preserve"> электронный // Электронно-библиотечная система IPR BOOKS : [сайт]. — URL: https://www.iprbookshop.ru/100196.html (дата обращения: 25.12.2021). — Режим доступа: для </w:t>
-      </w:r>
-      <w:proofErr w:type="spellStart"/>
-      <w:r>
-        <w:rPr>
-          <w:rFonts w:eastAsia="Calibri"/>
-          <w:szCs w:val="22"/>
-        </w:rPr>
-        <w:t>авторизир</w:t>
-      </w:r>
-      <w:proofErr w:type="spellEnd"/>
-      <w:r>
-        <w:rPr>
-          <w:rFonts w:eastAsia="Calibri"/>
-          <w:szCs w:val="22"/>
-        </w:rPr>
-        <w:t>. пользователей</w:t>
+      <w:r>
+        <w:rPr>
+          <w:rFonts w:eastAsia="Calibri"/>
+          <w:szCs w:val="22"/>
+        </w:rPr>
+        <w:t>Пирская Л.В. Разработка мобильных приложений в среде Android Studio : учебное пособие / Пирская Л.В.. — Ростов-на-Дону, Таганрог : Издательство Южного федерального университета, 2019. — 123 c. — ISBN 978-5-9275-3346-6. — Текст : электронный // Электронно-библиотечная система IPR BOOKS : [сайт]. — URL: https://www.iprbookshop.ru/100196.html (дата обращения: 25.12.2021). — Режим доступа: для авторизир. пользователей</w:t>
       </w:r>
     </w:p>
     <w:p>
@@ -13338,71 +13431,7 @@
           <w:rFonts w:eastAsia="Calibri"/>
           <w:szCs w:val="22"/>
         </w:rPr>
-        <w:t xml:space="preserve">Шацков В.В. Программирование приложений баз данных с использованием СУБД MS SQL </w:t>
-      </w:r>
-      <w:proofErr w:type="gramStart"/>
-      <w:r>
-        <w:rPr>
-          <w:rFonts w:eastAsia="Calibri"/>
-          <w:szCs w:val="22"/>
-        </w:rPr>
-        <w:t>Server :</w:t>
-      </w:r>
-      <w:proofErr w:type="gramEnd"/>
-      <w:r>
-        <w:rPr>
-          <w:rFonts w:eastAsia="Calibri"/>
-          <w:szCs w:val="22"/>
-        </w:rPr>
-        <w:t xml:space="preserve"> учебное пособие / Шацков В.В.. — Санкт-</w:t>
-      </w:r>
-      <w:proofErr w:type="gramStart"/>
-      <w:r>
-        <w:rPr>
-          <w:rFonts w:eastAsia="Calibri"/>
-          <w:szCs w:val="22"/>
-        </w:rPr>
-        <w:t>Петербург :</w:t>
-      </w:r>
-      <w:proofErr w:type="gramEnd"/>
-      <w:r>
-        <w:rPr>
-          <w:rFonts w:eastAsia="Calibri"/>
-          <w:szCs w:val="22"/>
-        </w:rPr>
-        <w:t xml:space="preserve"> Санкт-Петербургский государственный архитектурно-строительный университет, ЭБС АСВ, 2015. — 80 c. — ISBN 978-5-9227-0607-0. — </w:t>
-      </w:r>
-      <w:proofErr w:type="gramStart"/>
-      <w:r>
-        <w:rPr>
-          <w:rFonts w:eastAsia="Calibri"/>
-          <w:szCs w:val="22"/>
-        </w:rPr>
-        <w:t>Текст :</w:t>
-      </w:r>
-      <w:proofErr w:type="gramEnd"/>
-      <w:r>
-        <w:rPr>
-          <w:rFonts w:eastAsia="Calibri"/>
-          <w:szCs w:val="22"/>
-        </w:rPr>
-        <w:t xml:space="preserve"> электронный // Электронно-библиотечная система IPR BOOKS : [сайт]. — URL: https://www.iprbookshop.ru/63638.html (дата обращения: 25.12.2021). — Режим доступа: для </w:t>
-      </w:r>
-      <w:proofErr w:type="spellStart"/>
-      <w:r>
-        <w:rPr>
-          <w:rFonts w:eastAsia="Calibri"/>
-          <w:szCs w:val="22"/>
-        </w:rPr>
-        <w:t>авторизир</w:t>
-      </w:r>
-      <w:proofErr w:type="spellEnd"/>
-      <w:r>
-        <w:rPr>
-          <w:rFonts w:eastAsia="Calibri"/>
-          <w:szCs w:val="22"/>
-        </w:rPr>
-        <w:t>. пользователей</w:t>
+        <w:t>Шацков В.В. Программирование приложений баз данных с использованием СУБД MS SQL Server : учебное пособие / Шацков В.В.. — Санкт-Петербург : Санкт-Петербургский государственный архитектурно-строительный университет, ЭБС АСВ, 2015. — 80 c. — ISBN 978-5-9227-0607-0. — Текст : электронный // Электронно-библиотечная система IPR BOOKS : [сайт]. — URL: https://www.iprbookshop.ru/63638.html (дата обращения: 25.12.2021). — Режим доступа: для авторизир. пользователей</w:t>
       </w:r>
     </w:p>
     <w:p>
@@ -13426,39 +13455,7 @@
           <w:rFonts w:eastAsia="Calibri"/>
           <w:szCs w:val="22"/>
         </w:rPr>
-        <w:t xml:space="preserve">Введение в СУБД </w:t>
-      </w:r>
-      <w:proofErr w:type="gramStart"/>
-      <w:r>
-        <w:rPr>
-          <w:rFonts w:eastAsia="Calibri"/>
-          <w:szCs w:val="22"/>
-        </w:rPr>
-        <w:t>MySQL :</w:t>
-      </w:r>
-      <w:proofErr w:type="gramEnd"/>
-      <w:r>
-        <w:rPr>
-          <w:rFonts w:eastAsia="Calibri"/>
-          <w:szCs w:val="22"/>
-        </w:rPr>
-        <w:t xml:space="preserve"> учебное пособие / . — </w:t>
-      </w:r>
-      <w:proofErr w:type="gramStart"/>
-      <w:r>
-        <w:rPr>
-          <w:rFonts w:eastAsia="Calibri"/>
-          <w:szCs w:val="22"/>
-        </w:rPr>
-        <w:t>Москва :</w:t>
-      </w:r>
-      <w:proofErr w:type="gramEnd"/>
-      <w:r>
-        <w:rPr>
-          <w:rFonts w:eastAsia="Calibri"/>
-          <w:szCs w:val="22"/>
-        </w:rPr>
-        <w:t xml:space="preserve"> Интернет-Университет Информационных Технологий (ИНТУИТ), Ай Пи Ар Медиа, 2021. </w:t>
+        <w:t xml:space="preserve">Введение в СУБД MySQL : учебное пособие / . — Москва : Интернет-Университет Информационных Технологий (ИНТУИТ), Ай Пи Ар Медиа, 2021. </w:t>
       </w:r>
       <w:r>
         <w:rPr>
@@ -13466,39 +13463,7 @@
           <w:szCs w:val="22"/>
         </w:rPr>
         <w:lastRenderedPageBreak/>
-        <w:t xml:space="preserve">— 228 c. — ISBN 978-5-4497-0912-7. — </w:t>
-      </w:r>
-      <w:proofErr w:type="gramStart"/>
-      <w:r>
-        <w:rPr>
-          <w:rFonts w:eastAsia="Calibri"/>
-          <w:szCs w:val="22"/>
-        </w:rPr>
-        <w:t>Текст :</w:t>
-      </w:r>
-      <w:proofErr w:type="gramEnd"/>
-      <w:r>
-        <w:rPr>
-          <w:rFonts w:eastAsia="Calibri"/>
-          <w:szCs w:val="22"/>
-        </w:rPr>
-        <w:t xml:space="preserve"> электронный // Электронно-библиотечная система IPR BOOKS : [сайт]. — URL: https://www.iprbookshop.ru/102004.html (дата обращения: 25.12.2021). — Режим доступа: для </w:t>
-      </w:r>
-      <w:proofErr w:type="spellStart"/>
-      <w:r>
-        <w:rPr>
-          <w:rFonts w:eastAsia="Calibri"/>
-          <w:szCs w:val="22"/>
-        </w:rPr>
-        <w:t>авторизир</w:t>
-      </w:r>
-      <w:proofErr w:type="spellEnd"/>
-      <w:r>
-        <w:rPr>
-          <w:rFonts w:eastAsia="Calibri"/>
-          <w:szCs w:val="22"/>
-        </w:rPr>
-        <w:t>. пользователей</w:t>
+        <w:t>— 228 c. — ISBN 978-5-4497-0912-7. — Текст : электронный // Электронно-библиотечная система IPR BOOKS : [сайт]. — URL: https://www.iprbookshop.ru/102004.html (дата обращения: 25.12.2021). — Режим доступа: для авторизир. пользователей</w:t>
       </w:r>
     </w:p>
     <w:p>
@@ -13522,71 +13487,7 @@
           <w:rFonts w:eastAsia="Calibri"/>
           <w:szCs w:val="22"/>
         </w:rPr>
-        <w:t xml:space="preserve">Тарасов С.В. СУБД для программиста. Базы данных изнутри / Тарасов </w:t>
-      </w:r>
-      <w:proofErr w:type="gramStart"/>
-      <w:r>
-        <w:rPr>
-          <w:rFonts w:eastAsia="Calibri"/>
-          <w:szCs w:val="22"/>
-        </w:rPr>
-        <w:t>С.В..</w:t>
-      </w:r>
-      <w:proofErr w:type="gramEnd"/>
-      <w:r>
-        <w:rPr>
-          <w:rFonts w:eastAsia="Calibri"/>
-          <w:szCs w:val="22"/>
-        </w:rPr>
-        <w:t xml:space="preserve"> — </w:t>
-      </w:r>
-      <w:proofErr w:type="gramStart"/>
-      <w:r>
-        <w:rPr>
-          <w:rFonts w:eastAsia="Calibri"/>
-          <w:szCs w:val="22"/>
-        </w:rPr>
-        <w:t>Москва :</w:t>
-      </w:r>
-      <w:proofErr w:type="gramEnd"/>
-      <w:r>
-        <w:rPr>
-          <w:rFonts w:eastAsia="Calibri"/>
-          <w:szCs w:val="22"/>
-        </w:rPr>
-        <w:t xml:space="preserve"> СОЛОН-Пресс, 2018. — 320 c. — ISBN 978-2-7466-7383-0. — </w:t>
-      </w:r>
-      <w:proofErr w:type="gramStart"/>
-      <w:r>
-        <w:rPr>
-          <w:rFonts w:eastAsia="Calibri"/>
-          <w:szCs w:val="22"/>
-        </w:rPr>
-        <w:t>Текст :</w:t>
-      </w:r>
-      <w:proofErr w:type="gramEnd"/>
-      <w:r>
-        <w:rPr>
-          <w:rFonts w:eastAsia="Calibri"/>
-          <w:szCs w:val="22"/>
-        </w:rPr>
-        <w:t xml:space="preserve"> электронный // Электронно-библиотечная система IPR BOOKS : [сайт]. — URL: https://www.iprbookshop.ru/90409.html (дата обращения: 25.12.2021). — Режим доступа: для </w:t>
-      </w:r>
-      <w:proofErr w:type="spellStart"/>
-      <w:r>
-        <w:rPr>
-          <w:rFonts w:eastAsia="Calibri"/>
-          <w:szCs w:val="22"/>
-        </w:rPr>
-        <w:t>авторизир</w:t>
-      </w:r>
-      <w:proofErr w:type="spellEnd"/>
-      <w:r>
-        <w:rPr>
-          <w:rFonts w:eastAsia="Calibri"/>
-          <w:szCs w:val="22"/>
-        </w:rPr>
-        <w:t>. пользователей</w:t>
+        <w:t>Тарасов С.В. СУБД для программиста. Базы данных изнутри / Тарасов С.В.. — Москва : СОЛОН-Пресс, 2018. — 320 c. — ISBN 978-2-7466-7383-0. — Текст : электронный // Электронно-библиотечная система IPR BOOKS : [сайт]. — URL: https://www.iprbookshop.ru/90409.html (дата обращения: 25.12.2021). — Режим доступа: для авторизир. пользователей</w:t>
       </w:r>
     </w:p>
     <w:p>
@@ -16083,6 +15984,7 @@
   <w:style w:type="character" w:default="1" w:styleId="a0">
     <w:name w:val="Default Paragraph Font"/>
     <w:uiPriority w:val="1"/>
+    <w:semiHidden/>
     <w:unhideWhenUsed/>
   </w:style>
   <w:style w:type="table" w:default="1" w:styleId="a1">
@@ -16303,14 +16205,16 @@
     <w:uiPriority w:val="35"/>
     <w:unhideWhenUsed/>
     <w:qFormat/>
-    <w:rsid w:val="00151185"/>
+    <w:rsid w:val="00B80204"/>
     <w:pPr>
       <w:spacing w:after="200" w:line="240" w:lineRule="auto"/>
       <w:ind w:firstLine="0"/>
+      <w:jc w:val="center"/>
     </w:pPr>
     <w:rPr>
       <w:iCs/>
-      <w:szCs w:val="18"/>
+      <w:sz w:val="24"/>
+      <w:szCs w:val="24"/>
     </w:rPr>
   </w:style>
   <w:style w:type="character" w:customStyle="1" w:styleId="ab">

</xml_diff>